<commit_message>
add final version of project plan in .docx and .pdf
</commit_message>
<xml_diff>
--- a/doc/Project Plan.docx
+++ b/doc/Project Plan.docx
@@ -1,10 +1,10 @@
 
 <file path=word/document.xml><?xml version="1.0" encoding="utf-8"?>
-<w:document xmlns:o="urn:schemas-microsoft-com:office:office" xmlns:r="http://schemas.openxmlformats.org/officeDocument/2006/relationships" xmlns:v="urn:schemas-microsoft-com:vml" xmlns:w="http://schemas.openxmlformats.org/wordprocessingml/2006/main" xmlns:w10="urn:schemas-microsoft-com:office:word" xmlns:wp="http://schemas.openxmlformats.org/drawingml/2006/wordprocessingDrawing" xmlns:wps="http://schemas.microsoft.com/office/word/2010/wordprocessingShape" xmlns:wpg="http://schemas.microsoft.com/office/word/2010/wordprocessingGroup" xmlns:mc="http://schemas.openxmlformats.org/markup-compatibility/2006" xmlns:wp14="http://schemas.microsoft.com/office/word/2010/wordprocessingDrawing" xmlns:w14="http://schemas.microsoft.com/office/word/2010/wordml" xmlns:w15="http://schemas.microsoft.com/office/word/2012/wordml" mc:Ignorable="w14 wp14 w15">
+<w:document xmlns:wpc="http://schemas.microsoft.com/office/word/2010/wordprocessingCanvas" xmlns:cx="http://schemas.microsoft.com/office/drawing/2014/chartex" xmlns:cx1="http://schemas.microsoft.com/office/drawing/2015/9/8/chartex" xmlns:cx2="http://schemas.microsoft.com/office/drawing/2015/10/21/chartex" xmlns:cx3="http://schemas.microsoft.com/office/drawing/2016/5/9/chartex" xmlns:cx4="http://schemas.microsoft.com/office/drawing/2016/5/10/chartex" xmlns:cx5="http://schemas.microsoft.com/office/drawing/2016/5/11/chartex" xmlns:cx6="http://schemas.microsoft.com/office/drawing/2016/5/12/chartex" xmlns:cx7="http://schemas.microsoft.com/office/drawing/2016/5/13/chartex" xmlns:cx8="http://schemas.microsoft.com/office/drawing/2016/5/14/chartex" xmlns:mc="http://schemas.openxmlformats.org/markup-compatibility/2006" xmlns:aink="http://schemas.microsoft.com/office/drawing/2016/ink" xmlns:am3d="http://schemas.microsoft.com/office/drawing/2017/model3d" xmlns:o="urn:schemas-microsoft-com:office:office" xmlns:oel="http://schemas.microsoft.com/office/2019/extlst" xmlns:r="http://schemas.openxmlformats.org/officeDocument/2006/relationships" xmlns:m="http://schemas.openxmlformats.org/officeDocument/2006/math" xmlns:v="urn:schemas-microsoft-com:vml" xmlns:wp14="http://schemas.microsoft.com/office/word/2010/wordprocessingDrawing" xmlns:wp="http://schemas.openxmlformats.org/drawingml/2006/wordprocessingDrawing" xmlns:w10="urn:schemas-microsoft-com:office:word" xmlns:w="http://schemas.openxmlformats.org/wordprocessingml/2006/main" xmlns:w14="http://schemas.microsoft.com/office/word/2010/wordml" xmlns:w15="http://schemas.microsoft.com/office/word/2012/wordml" xmlns:w16cex="http://schemas.microsoft.com/office/word/2018/wordml/cex" xmlns:w16cid="http://schemas.microsoft.com/office/word/2016/wordml/cid" xmlns:w16="http://schemas.microsoft.com/office/word/2018/wordml" xmlns:w16sdtdh="http://schemas.microsoft.com/office/word/2020/wordml/sdtdatahash" xmlns:w16se="http://schemas.microsoft.com/office/word/2015/wordml/symex" xmlns:wpg="http://schemas.microsoft.com/office/word/2010/wordprocessingGroup" xmlns:wpi="http://schemas.microsoft.com/office/word/2010/wordprocessingInk" xmlns:wne="http://schemas.microsoft.com/office/word/2006/wordml" xmlns:wps="http://schemas.microsoft.com/office/word/2010/wordprocessingShape" mc:Ignorable="w14 w15 w16se w16cid w16 w16cex w16sdtdh wp14">
   <w:body>
     <w:p>
       <w:pPr>
-        <w:pStyle w:val="Title"/>
+        <w:pStyle w:val="Tittel"/>
         <w:rPr>
           <w:lang w:val="en-US"/>
         </w:rPr>
@@ -18,7 +18,8 @@
     </w:p>
     <w:p>
       <w:pPr>
-        <w:pStyle w:val="Title"/>
+        <w:pStyle w:val="Tittel"/>
+        <w:spacing w:after="100"/>
         <w:rPr>
           <w:lang w:val="en-US"/>
         </w:rPr>
@@ -33,7 +34,8 @@
     </w:p>
     <w:p>
       <w:pPr>
-        <w:pStyle w:val="Heading1"/>
+        <w:pStyle w:val="Overskrift1"/>
+        <w:spacing w:before="0" w:after="100"/>
         <w:rPr>
           <w:lang w:val="en-US"/>
         </w:rPr>
@@ -47,7 +49,6 @@
     </w:p>
     <w:p>
       <w:pPr>
-        <w:pStyle w:val="Normal"/>
         <w:rPr>
           <w:lang w:val="en-US"/>
         </w:rPr>
@@ -61,21 +62,33 @@
     </w:p>
     <w:p>
       <w:pPr>
-        <w:pStyle w:val="Normal"/>
-        <w:rPr>
-          <w:lang w:val="en-US"/>
-        </w:rPr>
-      </w:pPr>
-      <w:r>
-        <w:rPr>
-          <w:lang w:val="en-US"/>
-        </w:rPr>
-        <w:t>However, in a diverse environment with many possible states and actions, this training process is very inefficient, as the initial “guessing phase” takes much longer time as new states and actions are introduced, and thus, exponentially many more combinations of states and actions have to be evaluated by the agent in order to explore the environment.</w:t>
-      </w:r>
-    </w:p>
-    <w:p>
-      <w:pPr>
-        <w:pStyle w:val="Normal"/>
+        <w:rPr>
+          <w:lang w:val="en-US"/>
+        </w:rPr>
+      </w:pPr>
+      <w:r>
+        <w:rPr>
+          <w:lang w:val="en-US"/>
+        </w:rPr>
+        <w:t xml:space="preserve">However, in a diverse environment with many possible states and actions, this training process is very inefficient, as the initial “guessing phase” takes much longer time as new states and actions are introduced, and thus, exponentially many more combinations of states and actions </w:t>
+      </w:r>
+      <w:proofErr w:type="gramStart"/>
+      <w:r>
+        <w:rPr>
+          <w:lang w:val="en-US"/>
+        </w:rPr>
+        <w:t>have to</w:t>
+      </w:r>
+      <w:proofErr w:type="gramEnd"/>
+      <w:r>
+        <w:rPr>
+          <w:lang w:val="en-US"/>
+        </w:rPr>
+        <w:t xml:space="preserve"> be evaluated by the agent in order to explore the environment.</w:t>
+      </w:r>
+    </w:p>
+    <w:p>
+      <w:pPr>
         <w:rPr>
           <w:lang w:val="en-US"/>
         </w:rPr>
@@ -89,7 +102,6 @@
     </w:p>
     <w:p>
       <w:pPr>
-        <w:pStyle w:val="Normal"/>
         <w:rPr>
           <w:lang w:val="en-US"/>
         </w:rPr>
@@ -103,21 +115,47 @@
     </w:p>
     <w:p>
       <w:pPr>
-        <w:pStyle w:val="Normal"/>
-        <w:rPr>
-          <w:lang w:val="en-US"/>
-        </w:rPr>
-      </w:pPr>
-      <w:r>
-        <w:rPr>
-          <w:lang w:val="en-US"/>
-        </w:rPr>
-        <w:t>With the emergence of state-of-the-art LLMs, an opportunity has been presented to achieve this. These LMs have been trained on vast amounts of human-written text, and are capable of replicating it in conversational way. That is, human knowledge is exists in a written form, and the newest LLMs are able to convey it with high accuracy. Thus, an LLM could perhaps give instructions to an RL agent in the initial learning phase, leading the agent to explore the states that would have been sensible to reach anyway.</w:t>
-      </w:r>
-    </w:p>
-    <w:p>
-      <w:pPr>
-        <w:pStyle w:val="Normal"/>
+        <w:rPr>
+          <w:lang w:val="en-US"/>
+        </w:rPr>
+      </w:pPr>
+      <w:r>
+        <w:rPr>
+          <w:lang w:val="en-US"/>
+        </w:rPr>
+        <w:t xml:space="preserve">With the emergence of state-of-the-art LLMs, an opportunity has been presented to achieve this. These LMs have been trained on vast amounts of human-written </w:t>
+      </w:r>
+      <w:proofErr w:type="gramStart"/>
+      <w:r>
+        <w:rPr>
+          <w:lang w:val="en-US"/>
+        </w:rPr>
+        <w:t>text, and</w:t>
+      </w:r>
+      <w:proofErr w:type="gramEnd"/>
+      <w:r>
+        <w:rPr>
+          <w:lang w:val="en-US"/>
+        </w:rPr>
+        <w:t xml:space="preserve"> are capable of replicating it in conversational way. That is, human knowledge is exists in a written form, and the newest LLMs </w:t>
+      </w:r>
+      <w:proofErr w:type="gramStart"/>
+      <w:r>
+        <w:rPr>
+          <w:lang w:val="en-US"/>
+        </w:rPr>
+        <w:t>are able to</w:t>
+      </w:r>
+      <w:proofErr w:type="gramEnd"/>
+      <w:r>
+        <w:rPr>
+          <w:lang w:val="en-US"/>
+        </w:rPr>
+        <w:t xml:space="preserve"> convey it with high accuracy. Thus, an LLM could perhaps give instructions to an RL agent in the initial learning phase, leading the agent to explore the states that would have been sensible to reach anyway.</w:t>
+      </w:r>
+    </w:p>
+    <w:p>
+      <w:pPr>
         <w:rPr>
           <w:lang w:val="en-US"/>
         </w:rPr>
@@ -131,59 +169,6 @@
     </w:p>
     <w:p>
       <w:pPr>
-        <w:pStyle w:val="Normal"/>
-        <w:rPr>
-          <w:lang w:val="en-US"/>
-        </w:rPr>
-      </w:pPr>
-      <w:r>
-        <w:rPr>
-          <w:lang w:val="en-US"/>
-        </w:rPr>
-      </w:r>
-    </w:p>
-    <w:p>
-      <w:pPr>
-        <w:pStyle w:val="Normal"/>
-        <w:rPr>
-          <w:lang w:val="en-US"/>
-        </w:rPr>
-      </w:pPr>
-      <w:r>
-        <w:rPr>
-          <w:lang w:val="en-US"/>
-        </w:rPr>
-      </w:r>
-    </w:p>
-    <w:p>
-      <w:pPr>
-        <w:pStyle w:val="Normal"/>
-        <w:rPr>
-          <w:lang w:val="en-US"/>
-        </w:rPr>
-      </w:pPr>
-      <w:r>
-        <w:rPr>
-          <w:lang w:val="en-US"/>
-        </w:rPr>
-      </w:r>
-    </w:p>
-    <w:p>
-      <w:pPr>
-        <w:pStyle w:val="Normal"/>
-        <w:rPr>
-          <w:lang w:val="en-US"/>
-        </w:rPr>
-      </w:pPr>
-      <w:r>
-        <w:rPr>
-          <w:lang w:val="en-US"/>
-        </w:rPr>
-      </w:r>
-    </w:p>
-    <w:p>
-      <w:pPr>
-        <w:pStyle w:val="Normal"/>
         <w:rPr>
           <w:lang w:val="en-US"/>
         </w:rPr>
@@ -197,7 +182,6 @@
     </w:p>
     <w:p>
       <w:pPr>
-        <w:pStyle w:val="Normal"/>
         <w:rPr>
           <w:lang w:val="en-US"/>
         </w:rPr>
@@ -219,10 +203,9 @@
     </w:p>
     <w:p>
       <w:pPr>
-        <w:pStyle w:val="Normal"/>
-        <w:spacing w:lineRule="auto" w:line="240" w:before="0" w:after="0"/>
-        <w:rPr>
-          <w:rFonts w:ascii="Calibri" w:hAnsi="Calibri" w:eastAsia="Times New Roman" w:cs="Calibri"/>
+        <w:spacing w:after="0" w:line="240" w:lineRule="auto"/>
+        <w:rPr>
+          <w:rFonts w:ascii="Calibri" w:eastAsia="Times New Roman" w:hAnsi="Calibri" w:cs="Calibri"/>
           <w:lang w:val="en-US" w:eastAsia="nb-NO"/>
         </w:rPr>
       </w:pPr>
@@ -233,6 +216,7 @@
           <w:iCs/>
           <w:lang w:val="en-US" w:eastAsia="nb-NO"/>
         </w:rPr>
+        <w:lastRenderedPageBreak/>
         <w:t>RQ2</w:t>
       </w:r>
       <w:r>
@@ -240,21 +224,36 @@
           <w:rFonts w:eastAsia="Times New Roman" w:cs="Calibri"/>
           <w:lang w:val="en-US" w:eastAsia="nb-NO"/>
         </w:rPr>
-        <w:t>: How should an LLM be integrated into an RL model in order to increase training efficiency, particularly in the initial part of training, when compared to conventional RL methods? Particularly, should the LLM be used as:</w:t>
-      </w:r>
-    </w:p>
-    <w:p>
-      <w:pPr>
-        <w:pStyle w:val="ListParagraph"/>
+        <w:t xml:space="preserve">: How should an LLM be integrated into an RL model </w:t>
+      </w:r>
+      <w:proofErr w:type="gramStart"/>
+      <w:r>
+        <w:rPr>
+          <w:rFonts w:eastAsia="Times New Roman" w:cs="Calibri"/>
+          <w:lang w:val="en-US" w:eastAsia="nb-NO"/>
+        </w:rPr>
+        <w:t>in order to</w:t>
+      </w:r>
+      <w:proofErr w:type="gramEnd"/>
+      <w:r>
+        <w:rPr>
+          <w:rFonts w:eastAsia="Times New Roman" w:cs="Calibri"/>
+          <w:lang w:val="en-US" w:eastAsia="nb-NO"/>
+        </w:rPr>
+        <w:t xml:space="preserve"> increase training efficiency, particularly in the initial part of training, when compared to conventional RL methods? Particularly, should the LLM be used as:</w:t>
+      </w:r>
+    </w:p>
+    <w:p>
+      <w:pPr>
+        <w:pStyle w:val="Listeavsnitt"/>
         <w:numPr>
           <w:ilvl w:val="0"/>
           <w:numId w:val="1"/>
         </w:numPr>
-        <w:spacing w:lineRule="auto" w:line="240" w:before="0" w:after="0"/>
-        <w:contextualSpacing/>
+        <w:spacing w:after="0" w:line="240" w:lineRule="auto"/>
         <w:textAlignment w:val="center"/>
         <w:rPr>
-          <w:rFonts w:ascii="Calibri" w:hAnsi="Calibri" w:eastAsia="Times New Roman" w:cs="Calibri"/>
+          <w:rFonts w:ascii="Calibri" w:eastAsia="Times New Roman" w:hAnsi="Calibri" w:cs="Calibri"/>
           <w:lang w:val="en-US" w:eastAsia="nb-NO"/>
         </w:rPr>
       </w:pPr>
@@ -268,16 +267,15 @@
     </w:p>
     <w:p>
       <w:pPr>
-        <w:pStyle w:val="ListParagraph"/>
+        <w:pStyle w:val="Listeavsnitt"/>
         <w:numPr>
           <w:ilvl w:val="0"/>
           <w:numId w:val="1"/>
         </w:numPr>
-        <w:spacing w:lineRule="auto" w:line="240" w:before="0" w:after="0"/>
-        <w:contextualSpacing/>
+        <w:spacing w:after="0" w:line="240" w:lineRule="auto"/>
         <w:textAlignment w:val="center"/>
         <w:rPr>
-          <w:rFonts w:ascii="Calibri" w:hAnsi="Calibri" w:eastAsia="Times New Roman" w:cs="Calibri"/>
+          <w:rFonts w:ascii="Calibri" w:eastAsia="Times New Roman" w:hAnsi="Calibri" w:cs="Calibri"/>
           <w:lang w:val="en-US" w:eastAsia="nb-NO"/>
         </w:rPr>
       </w:pPr>
@@ -291,77 +289,59 @@
     </w:p>
     <w:p>
       <w:pPr>
-        <w:pStyle w:val="ListParagraph"/>
+        <w:pStyle w:val="Listeavsnitt"/>
         <w:numPr>
           <w:ilvl w:val="0"/>
           <w:numId w:val="1"/>
         </w:numPr>
-        <w:spacing w:lineRule="auto" w:line="240" w:before="0" w:after="0"/>
-        <w:contextualSpacing/>
+        <w:spacing w:after="0" w:line="240" w:lineRule="auto"/>
         <w:textAlignment w:val="center"/>
         <w:rPr>
-          <w:rFonts w:ascii="Calibri" w:hAnsi="Calibri" w:eastAsia="Times New Roman" w:cs="Calibri"/>
+          <w:rFonts w:ascii="Calibri" w:eastAsia="Times New Roman" w:hAnsi="Calibri" w:cs="Calibri"/>
           <w:lang w:eastAsia="nb-NO"/>
         </w:rPr>
       </w:pPr>
+      <w:proofErr w:type="gramStart"/>
       <w:r>
         <w:rPr>
           <w:rFonts w:eastAsia="Times New Roman" w:cs="Calibri"/>
           <w:lang w:val="en-US" w:eastAsia="nb-NO"/>
         </w:rPr>
-        <w:t>both of the above?</w:t>
-      </w:r>
-    </w:p>
-    <w:p>
-      <w:pPr>
-        <w:pStyle w:val="ListParagraph"/>
-        <w:spacing w:lineRule="auto" w:line="240" w:before="0" w:after="0"/>
-        <w:contextualSpacing/>
-        <w:textAlignment w:val="center"/>
-        <w:rPr>
-          <w:rFonts w:ascii="Calibri" w:hAnsi="Calibri" w:eastAsia="Times New Roman" w:cs="Calibri"/>
-          <w:lang w:eastAsia="nb-NO"/>
-        </w:rPr>
-      </w:pPr>
+        <w:t>both of the above</w:t>
+      </w:r>
+      <w:proofErr w:type="gramEnd"/>
       <w:r>
         <w:rPr>
           <w:rFonts w:eastAsia="Times New Roman" w:cs="Calibri"/>
-          <w:lang w:eastAsia="nb-NO"/>
-        </w:rPr>
-      </w:r>
-    </w:p>
-    <w:p>
-      <w:pPr>
-        <w:pStyle w:val="Normal"/>
-        <w:spacing w:lineRule="auto" w:line="240" w:before="0" w:after="0"/>
-        <w:rPr>
-          <w:rFonts w:ascii="Calibri" w:hAnsi="Calibri" w:eastAsia="Times New Roman" w:cs="Calibri"/>
+          <w:lang w:val="en-US" w:eastAsia="nb-NO"/>
+        </w:rPr>
+        <w:t>?</w:t>
+      </w:r>
+    </w:p>
+    <w:p>
+      <w:pPr>
+        <w:spacing w:after="0" w:line="240" w:lineRule="auto"/>
+        <w:rPr>
+          <w:rFonts w:ascii="Calibri" w:eastAsia="Times New Roman" w:hAnsi="Calibri" w:cs="Calibri"/>
           <w:strike/>
           <w:lang w:val="en-US" w:eastAsia="nb-NO"/>
         </w:rPr>
       </w:pPr>
-      <w:r>
-        <w:rPr>
-          <w:rFonts w:eastAsia="Times New Roman" w:cs="Calibri"/>
-          <w:i/>
-          <w:iCs/>
+    </w:p>
+    <w:p>
+      <w:pPr>
+        <w:spacing w:after="0" w:line="240" w:lineRule="auto"/>
+        <w:rPr>
+          <w:rFonts w:ascii="Calibri" w:eastAsia="Times New Roman" w:hAnsi="Calibri" w:cs="Calibri"/>
           <w:strike/>
           <w:lang w:val="en-US" w:eastAsia="nb-NO"/>
         </w:rPr>
-        <w:t>RQ3</w:t>
-      </w:r>
-      <w:r>
-        <w:rPr>
-          <w:rFonts w:eastAsia="Times New Roman" w:cs="Calibri"/>
-          <w:strike/>
-          <w:lang w:val="en-US" w:eastAsia="nb-NO"/>
-        </w:rPr>
-        <w:t xml:space="preserve">: How does using an LLM when training an RL model impact its ability to transfer its achieved learning in one environment, into another environment, when compared to traditional RL methods? </w:t>
-      </w:r>
-    </w:p>
-    <w:p>
-      <w:pPr>
-        <w:pStyle w:val="Heading1"/>
+      </w:pPr>
+    </w:p>
+    <w:p>
+      <w:pPr>
+        <w:pStyle w:val="Overskrift1"/>
+        <w:spacing w:before="0" w:after="100"/>
         <w:rPr>
           <w:lang w:val="en-US"/>
         </w:rPr>
@@ -375,7 +355,7 @@
     </w:p>
     <w:p>
       <w:pPr>
-        <w:pStyle w:val="Heading2"/>
+        <w:pStyle w:val="Overskrift2"/>
         <w:rPr>
           <w:lang w:val="en-US"/>
         </w:rPr>
@@ -389,7 +369,6 @@
     </w:p>
     <w:p>
       <w:pPr>
-        <w:pStyle w:val="Normal"/>
         <w:rPr>
           <w:lang w:val="en-US"/>
         </w:rPr>
@@ -403,7 +382,7 @@
     </w:p>
     <w:p>
       <w:pPr>
-        <w:pStyle w:val="ListParagraph"/>
+        <w:pStyle w:val="Listeavsnitt"/>
         <w:numPr>
           <w:ilvl w:val="0"/>
           <w:numId w:val="2"/>
@@ -421,7 +400,7 @@
     </w:p>
     <w:p>
       <w:pPr>
-        <w:pStyle w:val="ListParagraph"/>
+        <w:pStyle w:val="Listeavsnitt"/>
         <w:numPr>
           <w:ilvl w:val="0"/>
           <w:numId w:val="2"/>
@@ -439,7 +418,7 @@
     </w:p>
     <w:p>
       <w:pPr>
-        <w:pStyle w:val="ListParagraph"/>
+        <w:pStyle w:val="Listeavsnitt"/>
         <w:numPr>
           <w:ilvl w:val="1"/>
           <w:numId w:val="2"/>
@@ -457,7 +436,7 @@
     </w:p>
     <w:p>
       <w:pPr>
-        <w:pStyle w:val="ListParagraph"/>
+        <w:pStyle w:val="Listeavsnitt"/>
         <w:numPr>
           <w:ilvl w:val="0"/>
           <w:numId w:val="2"/>
@@ -475,7 +454,7 @@
     </w:p>
     <w:p>
       <w:pPr>
-        <w:pStyle w:val="ListParagraph"/>
+        <w:pStyle w:val="Listeavsnitt"/>
         <w:numPr>
           <w:ilvl w:val="1"/>
           <w:numId w:val="2"/>
@@ -493,7 +472,7 @@
     </w:p>
     <w:p>
       <w:pPr>
-        <w:pStyle w:val="ListParagraph"/>
+        <w:pStyle w:val="Listeavsnitt"/>
         <w:numPr>
           <w:ilvl w:val="1"/>
           <w:numId w:val="2"/>
@@ -511,7 +490,7 @@
     </w:p>
     <w:p>
       <w:pPr>
-        <w:pStyle w:val="ListParagraph"/>
+        <w:pStyle w:val="Listeavsnitt"/>
         <w:numPr>
           <w:ilvl w:val="1"/>
           <w:numId w:val="2"/>
@@ -529,7 +508,7 @@
     </w:p>
     <w:p>
       <w:pPr>
-        <w:pStyle w:val="ListParagraph"/>
+        <w:pStyle w:val="Listeavsnitt"/>
         <w:numPr>
           <w:ilvl w:val="1"/>
           <w:numId w:val="2"/>
@@ -547,7 +526,7 @@
     </w:p>
     <w:p>
       <w:pPr>
-        <w:pStyle w:val="ListParagraph"/>
+        <w:pStyle w:val="Listeavsnitt"/>
         <w:numPr>
           <w:ilvl w:val="0"/>
           <w:numId w:val="2"/>
@@ -565,7 +544,7 @@
     </w:p>
     <w:p>
       <w:pPr>
-        <w:pStyle w:val="ListParagraph"/>
+        <w:pStyle w:val="Listeavsnitt"/>
         <w:numPr>
           <w:ilvl w:val="1"/>
           <w:numId w:val="2"/>
@@ -583,7 +562,7 @@
     </w:p>
     <w:p>
       <w:pPr>
-        <w:pStyle w:val="ListParagraph"/>
+        <w:pStyle w:val="Listeavsnitt"/>
         <w:numPr>
           <w:ilvl w:val="1"/>
           <w:numId w:val="2"/>
@@ -601,7 +580,7 @@
     </w:p>
     <w:p>
       <w:pPr>
-        <w:pStyle w:val="ListParagraph"/>
+        <w:pStyle w:val="Listeavsnitt"/>
         <w:numPr>
           <w:ilvl w:val="1"/>
           <w:numId w:val="2"/>
@@ -619,7 +598,7 @@
     </w:p>
     <w:p>
       <w:pPr>
-        <w:pStyle w:val="ListParagraph"/>
+        <w:pStyle w:val="Listeavsnitt"/>
         <w:numPr>
           <w:ilvl w:val="0"/>
           <w:numId w:val="2"/>
@@ -637,7 +616,7 @@
     </w:p>
     <w:p>
       <w:pPr>
-        <w:pStyle w:val="ListParagraph"/>
+        <w:pStyle w:val="Listeavsnitt"/>
         <w:numPr>
           <w:ilvl w:val="1"/>
           <w:numId w:val="2"/>
@@ -655,7 +634,7 @@
     </w:p>
     <w:p>
       <w:pPr>
-        <w:pStyle w:val="ListParagraph"/>
+        <w:pStyle w:val="Listeavsnitt"/>
         <w:numPr>
           <w:ilvl w:val="1"/>
           <w:numId w:val="2"/>
@@ -673,7 +652,7 @@
     </w:p>
     <w:p>
       <w:pPr>
-        <w:pStyle w:val="ListParagraph"/>
+        <w:pStyle w:val="Listeavsnitt"/>
         <w:numPr>
           <w:ilvl w:val="1"/>
           <w:numId w:val="2"/>
@@ -691,7 +670,7 @@
     </w:p>
     <w:p>
       <w:pPr>
-        <w:pStyle w:val="ListParagraph"/>
+        <w:pStyle w:val="Listeavsnitt"/>
         <w:numPr>
           <w:ilvl w:val="1"/>
           <w:numId w:val="2"/>
@@ -709,7 +688,7 @@
     </w:p>
     <w:p>
       <w:pPr>
-        <w:pStyle w:val="ListParagraph"/>
+        <w:pStyle w:val="Listeavsnitt"/>
         <w:numPr>
           <w:ilvl w:val="1"/>
           <w:numId w:val="2"/>
@@ -727,7 +706,7 @@
     </w:p>
     <w:p>
       <w:pPr>
-        <w:pStyle w:val="ListParagraph"/>
+        <w:pStyle w:val="Listeavsnitt"/>
         <w:numPr>
           <w:ilvl w:val="2"/>
           <w:numId w:val="2"/>
@@ -745,7 +724,7 @@
     </w:p>
     <w:p>
       <w:pPr>
-        <w:pStyle w:val="ListParagraph"/>
+        <w:pStyle w:val="Listeavsnitt"/>
         <w:numPr>
           <w:ilvl w:val="2"/>
           <w:numId w:val="2"/>
@@ -763,7 +742,7 @@
     </w:p>
     <w:p>
       <w:pPr>
-        <w:pStyle w:val="ListParagraph"/>
+        <w:pStyle w:val="Listeavsnitt"/>
         <w:numPr>
           <w:ilvl w:val="0"/>
           <w:numId w:val="2"/>
@@ -781,7 +760,7 @@
     </w:p>
     <w:p>
       <w:pPr>
-        <w:pStyle w:val="ListParagraph"/>
+        <w:pStyle w:val="Listeavsnitt"/>
         <w:numPr>
           <w:ilvl w:val="0"/>
           <w:numId w:val="2"/>
@@ -807,7 +786,7 @@
     </w:p>
     <w:p>
       <w:pPr>
-        <w:pStyle w:val="ListParagraph"/>
+        <w:pStyle w:val="Listeavsnitt"/>
         <w:numPr>
           <w:ilvl w:val="1"/>
           <w:numId w:val="2"/>
@@ -827,7 +806,7 @@
     </w:p>
     <w:p>
       <w:pPr>
-        <w:pStyle w:val="ListParagraph"/>
+        <w:pStyle w:val="Listeavsnitt"/>
         <w:numPr>
           <w:ilvl w:val="1"/>
           <w:numId w:val="2"/>
@@ -847,7 +826,7 @@
     </w:p>
     <w:p>
       <w:pPr>
-        <w:pStyle w:val="ListParagraph"/>
+        <w:pStyle w:val="Listeavsnitt"/>
         <w:numPr>
           <w:ilvl w:val="2"/>
           <w:numId w:val="2"/>
@@ -867,7 +846,7 @@
     </w:p>
     <w:p>
       <w:pPr>
-        <w:pStyle w:val="ListParagraph"/>
+        <w:pStyle w:val="Listeavsnitt"/>
         <w:numPr>
           <w:ilvl w:val="1"/>
           <w:numId w:val="2"/>
@@ -885,7 +864,7 @@
     </w:p>
     <w:p>
       <w:pPr>
-        <w:pStyle w:val="ListParagraph"/>
+        <w:pStyle w:val="Listeavsnitt"/>
         <w:numPr>
           <w:ilvl w:val="0"/>
           <w:numId w:val="2"/>
@@ -903,21 +882,21 @@
     </w:p>
     <w:p>
       <w:pPr>
-        <w:pStyle w:val="Heading2"/>
-        <w:rPr>
-          <w:lang w:val="en-US"/>
-        </w:rPr>
-      </w:pPr>
-      <w:r>
-        <w:rPr>
-          <w:lang w:val="en-US"/>
-        </w:rPr>
+        <w:pStyle w:val="Overskrift2"/>
+        <w:rPr>
+          <w:lang w:val="en-US"/>
+        </w:rPr>
+      </w:pPr>
+      <w:r>
+        <w:rPr>
+          <w:lang w:val="en-US"/>
+        </w:rPr>
+        <w:lastRenderedPageBreak/>
         <w:t xml:space="preserve">2.2 Timeline </w:t>
       </w:r>
     </w:p>
     <w:p>
       <w:pPr>
-        <w:pStyle w:val="Normal"/>
         <w:rPr>
           <w:lang w:val="en-US"/>
         </w:rPr>
@@ -931,7 +910,6 @@
     </w:p>
     <w:p>
       <w:pPr>
-        <w:pStyle w:val="Normal"/>
         <w:rPr>
           <w:b/>
           <w:bCs/>
@@ -958,7 +936,6 @@
     </w:p>
     <w:p>
       <w:pPr>
-        <w:pStyle w:val="Normal"/>
         <w:rPr>
           <w:b/>
           <w:bCs/>
@@ -976,7 +953,6 @@
     </w:p>
     <w:p>
       <w:pPr>
-        <w:pStyle w:val="Normal"/>
         <w:rPr>
           <w:b/>
           <w:bCs/>
@@ -992,7 +968,7 @@
     </w:p>
     <w:p>
       <w:pPr>
-        <w:pStyle w:val="ListParagraph"/>
+        <w:pStyle w:val="Listeavsnitt"/>
         <w:numPr>
           <w:ilvl w:val="0"/>
           <w:numId w:val="1"/>
@@ -1007,10 +983,10 @@
         </w:rPr>
         <w:t xml:space="preserve">Deliver your </w:t>
       </w:r>
-      <w:hyperlink r:id="rId2">
+      <w:hyperlink r:id="rId5">
         <w:r>
           <w:rPr>
-            <w:rStyle w:val="Hyperlink"/>
+            <w:rStyle w:val="Hyperkobling"/>
             <w:lang w:val="en-US"/>
           </w:rPr>
           <w:t>project plan</w:t>
@@ -1033,67 +1009,60 @@
     </w:p>
     <w:p>
       <w:pPr>
-        <w:pStyle w:val="ListParagraph"/>
+        <w:pStyle w:val="Listeavsnitt"/>
         <w:numPr>
           <w:ilvl w:val="0"/>
           <w:numId w:val="1"/>
         </w:numPr>
         <w:rPr>
-          <w:b w:val="false"/>
-          <w:bCs w:val="false"/>
-        </w:rPr>
-      </w:pPr>
-      <w:r>
-        <w:rPr>
-          <w:b w:val="false"/>
-          <w:bCs w:val="false"/>
+          <w:lang w:val="en-US"/>
+        </w:rPr>
+      </w:pPr>
+      <w:r>
+        <w:rPr>
+          <w:lang w:val="en-US"/>
         </w:rPr>
         <w:t>Read literature about RL in general and LLM informed RL</w:t>
       </w:r>
     </w:p>
     <w:p>
       <w:pPr>
-        <w:pStyle w:val="ListParagraph"/>
+        <w:pStyle w:val="Listeavsnitt"/>
         <w:numPr>
           <w:ilvl w:val="0"/>
           <w:numId w:val="1"/>
         </w:numPr>
         <w:rPr>
-          <w:b w:val="false"/>
-          <w:bCs w:val="false"/>
-        </w:rPr>
-      </w:pPr>
-      <w:r>
-        <w:rPr>
-          <w:b w:val="false"/>
-          <w:bCs w:val="false"/>
+          <w:lang w:val="en-US"/>
+        </w:rPr>
+      </w:pPr>
+      <w:r>
+        <w:rPr>
+          <w:lang w:val="en-US"/>
         </w:rPr>
         <w:t>Start developing RL algorithms in Minigrid</w:t>
       </w:r>
     </w:p>
     <w:p>
       <w:pPr>
-        <w:pStyle w:val="ListParagraph"/>
+        <w:pStyle w:val="Listeavsnitt"/>
         <w:numPr>
           <w:ilvl w:val="0"/>
           <w:numId w:val="1"/>
         </w:numPr>
         <w:rPr>
-          <w:b w:val="false"/>
-          <w:bCs w:val="false"/>
-        </w:rPr>
-      </w:pPr>
-      <w:r>
-        <w:rPr>
-          <w:b w:val="false"/>
-          <w:bCs w:val="false"/>
+          <w:lang w:val="en-US"/>
+        </w:rPr>
+      </w:pPr>
+      <w:r>
+        <w:rPr>
+          <w:lang w:val="en-US"/>
         </w:rPr>
         <w:t>Start looking for open source LLM models with APIs.</w:t>
       </w:r>
     </w:p>
     <w:p>
       <w:pPr>
-        <w:pStyle w:val="Normal"/>
         <w:rPr>
           <w:lang w:val="en-US"/>
         </w:rPr>
@@ -1107,7 +1076,7 @@
     </w:p>
     <w:p>
       <w:pPr>
-        <w:pStyle w:val="ListParagraph"/>
+        <w:pStyle w:val="Listeavsnitt"/>
         <w:numPr>
           <w:ilvl w:val="0"/>
           <w:numId w:val="1"/>
@@ -1125,7 +1094,7 @@
     </w:p>
     <w:p>
       <w:pPr>
-        <w:pStyle w:val="ListParagraph"/>
+        <w:pStyle w:val="Listeavsnitt"/>
         <w:numPr>
           <w:ilvl w:val="0"/>
           <w:numId w:val="1"/>
@@ -1143,7 +1112,7 @@
     </w:p>
     <w:p>
       <w:pPr>
-        <w:pStyle w:val="ListParagraph"/>
+        <w:pStyle w:val="Listeavsnitt"/>
         <w:numPr>
           <w:ilvl w:val="0"/>
           <w:numId w:val="1"/>
@@ -1156,12 +1125,20 @@
         <w:rPr>
           <w:lang w:val="en-US"/>
         </w:rPr>
-        <w:t>Continue developing RL models in minigrid</w:t>
-      </w:r>
-    </w:p>
-    <w:p>
-      <w:pPr>
-        <w:pStyle w:val="ListParagraph"/>
+        <w:t xml:space="preserve">Continue developing RL models in </w:t>
+      </w:r>
+      <w:proofErr w:type="spellStart"/>
+      <w:r>
+        <w:rPr>
+          <w:lang w:val="en-US"/>
+        </w:rPr>
+        <w:t>minigrid</w:t>
+      </w:r>
+      <w:proofErr w:type="spellEnd"/>
+    </w:p>
+    <w:p>
+      <w:pPr>
+        <w:pStyle w:val="Listeavsnitt"/>
         <w:numPr>
           <w:ilvl w:val="0"/>
           <w:numId w:val="1"/>
@@ -1179,7 +1156,6 @@
     </w:p>
     <w:p>
       <w:pPr>
-        <w:pStyle w:val="Normal"/>
         <w:rPr>
           <w:b/>
           <w:bCs/>
@@ -1195,49 +1171,60 @@
     </w:p>
     <w:p>
       <w:pPr>
-        <w:pStyle w:val="Normal"/>
+        <w:pStyle w:val="Listeavsnitt"/>
         <w:numPr>
           <w:ilvl w:val="0"/>
-          <w:numId w:val="5"/>
-        </w:numPr>
-        <w:rPr/>
-      </w:pPr>
-      <w:r>
-        <w:rPr/>
+          <w:numId w:val="1"/>
+        </w:numPr>
+        <w:rPr>
+          <w:lang w:val="en-US"/>
+        </w:rPr>
+      </w:pPr>
+      <w:r>
+        <w:rPr>
+          <w:lang w:val="en-US"/>
+        </w:rPr>
         <w:t>Work on presentation for next week</w:t>
       </w:r>
     </w:p>
     <w:p>
       <w:pPr>
-        <w:pStyle w:val="Normal"/>
+        <w:pStyle w:val="Listeavsnitt"/>
         <w:numPr>
           <w:ilvl w:val="0"/>
-          <w:numId w:val="5"/>
-        </w:numPr>
-        <w:rPr/>
-      </w:pPr>
-      <w:r>
-        <w:rPr/>
+          <w:numId w:val="1"/>
+        </w:numPr>
+        <w:rPr>
+          <w:lang w:val="en-US"/>
+        </w:rPr>
+      </w:pPr>
+      <w:r>
+        <w:rPr>
+          <w:lang w:val="en-US"/>
+        </w:rPr>
         <w:t>Continue working on RL models and LLM integration</w:t>
       </w:r>
     </w:p>
     <w:p>
       <w:pPr>
-        <w:pStyle w:val="Normal"/>
+        <w:pStyle w:val="Listeavsnitt"/>
         <w:numPr>
           <w:ilvl w:val="0"/>
-          <w:numId w:val="5"/>
-        </w:numPr>
-        <w:rPr/>
-      </w:pPr>
-      <w:r>
-        <w:rPr/>
+          <w:numId w:val="1"/>
+        </w:numPr>
+        <w:rPr>
+          <w:lang w:val="en-US"/>
+        </w:rPr>
+      </w:pPr>
+      <w:r>
+        <w:rPr>
+          <w:lang w:val="en-US"/>
+        </w:rPr>
         <w:t>Get preliminary performance metrics of both models</w:t>
       </w:r>
     </w:p>
     <w:p>
       <w:pPr>
-        <w:pStyle w:val="Normal"/>
         <w:rPr>
           <w:b/>
           <w:bCs/>
@@ -1253,7 +1240,7 @@
     </w:p>
     <w:p>
       <w:pPr>
-        <w:pStyle w:val="ListParagraph"/>
+        <w:pStyle w:val="Listeavsnitt"/>
         <w:numPr>
           <w:ilvl w:val="0"/>
           <w:numId w:val="1"/>
@@ -1273,27 +1260,24 @@
     </w:p>
     <w:p>
       <w:pPr>
-        <w:pStyle w:val="ListParagraph"/>
+        <w:pStyle w:val="Listeavsnitt"/>
         <w:numPr>
           <w:ilvl w:val="0"/>
           <w:numId w:val="1"/>
         </w:numPr>
         <w:rPr>
-          <w:b w:val="false"/>
-          <w:bCs w:val="false"/>
-        </w:rPr>
-      </w:pPr>
-      <w:r>
-        <w:rPr>
-          <w:b w:val="false"/>
-          <w:bCs w:val="false"/>
+          <w:lang w:val="en-US"/>
+        </w:rPr>
+      </w:pPr>
+      <w:r>
+        <w:rPr>
+          <w:lang w:val="en-US"/>
         </w:rPr>
         <w:t>Write early draft of paper</w:t>
       </w:r>
     </w:p>
     <w:p>
       <w:pPr>
-        <w:pStyle w:val="Normal"/>
         <w:rPr>
           <w:b/>
           <w:bCs/>
@@ -1309,7 +1293,7 @@
     </w:p>
     <w:p>
       <w:pPr>
-        <w:pStyle w:val="ListParagraph"/>
+        <w:pStyle w:val="Listeavsnitt"/>
         <w:numPr>
           <w:ilvl w:val="0"/>
           <w:numId w:val="1"/>
@@ -1331,7 +1315,6 @@
     </w:p>
     <w:p>
       <w:pPr>
-        <w:pStyle w:val="Normal"/>
         <w:rPr>
           <w:b/>
           <w:bCs/>
@@ -1347,35 +1330,42 @@
     </w:p>
     <w:p>
       <w:pPr>
-        <w:pStyle w:val="Normal"/>
+        <w:pStyle w:val="Listeavsnitt"/>
         <w:numPr>
           <w:ilvl w:val="0"/>
-          <w:numId w:val="6"/>
-        </w:numPr>
-        <w:rPr/>
-      </w:pPr>
-      <w:r>
-        <w:rPr/>
+          <w:numId w:val="1"/>
+        </w:numPr>
+        <w:rPr>
+          <w:lang w:val="en-US"/>
+        </w:rPr>
+      </w:pPr>
+      <w:r>
+        <w:rPr>
+          <w:lang w:val="en-US"/>
+        </w:rPr>
         <w:t>Work more on code</w:t>
       </w:r>
     </w:p>
     <w:p>
       <w:pPr>
-        <w:pStyle w:val="Normal"/>
+        <w:pStyle w:val="Listeavsnitt"/>
         <w:numPr>
           <w:ilvl w:val="0"/>
-          <w:numId w:val="6"/>
-        </w:numPr>
-        <w:rPr/>
-      </w:pPr>
-      <w:r>
-        <w:rPr/>
+          <w:numId w:val="1"/>
+        </w:numPr>
+        <w:rPr>
+          <w:lang w:val="en-US"/>
+        </w:rPr>
+      </w:pPr>
+      <w:r>
+        <w:rPr>
+          <w:lang w:val="en-US"/>
+        </w:rPr>
         <w:t>Get more performance metrics</w:t>
       </w:r>
     </w:p>
     <w:p>
       <w:pPr>
-        <w:pStyle w:val="Normal"/>
         <w:rPr>
           <w:b/>
           <w:bCs/>
@@ -1391,35 +1381,42 @@
     </w:p>
     <w:p>
       <w:pPr>
-        <w:pStyle w:val="Normal"/>
+        <w:pStyle w:val="Listeavsnitt"/>
         <w:numPr>
           <w:ilvl w:val="0"/>
-          <w:numId w:val="7"/>
-        </w:numPr>
-        <w:rPr/>
-      </w:pPr>
-      <w:r>
-        <w:rPr/>
+          <w:numId w:val="1"/>
+        </w:numPr>
+        <w:rPr>
+          <w:lang w:val="en-US"/>
+        </w:rPr>
+      </w:pPr>
+      <w:r>
+        <w:rPr>
+          <w:lang w:val="en-US"/>
+        </w:rPr>
         <w:t>Work more on code</w:t>
       </w:r>
     </w:p>
     <w:p>
       <w:pPr>
-        <w:pStyle w:val="Normal"/>
+        <w:pStyle w:val="Listeavsnitt"/>
         <w:numPr>
           <w:ilvl w:val="0"/>
-          <w:numId w:val="7"/>
-        </w:numPr>
-        <w:rPr/>
-      </w:pPr>
-      <w:r>
-        <w:rPr/>
+          <w:numId w:val="1"/>
+        </w:numPr>
+        <w:rPr>
+          <w:lang w:val="en-US"/>
+        </w:rPr>
+      </w:pPr>
+      <w:r>
+        <w:rPr>
+          <w:lang w:val="en-US"/>
+        </w:rPr>
         <w:t>Finish code</w:t>
       </w:r>
     </w:p>
     <w:p>
       <w:pPr>
-        <w:pStyle w:val="Normal"/>
         <w:rPr>
           <w:b/>
           <w:bCs/>
@@ -1430,21 +1427,15 @@
         <w:rPr>
           <w:lang w:val="en-US"/>
         </w:rPr>
-        <w:t>Week 10: 23/10/2023-27/10/202</w:t>
-      </w:r>
-      <w:r>
-        <w:rPr>
-          <w:lang w:val="en-US"/>
-        </w:rPr>
-        <w:t>3</w:t>
-      </w:r>
-    </w:p>
-    <w:p>
-      <w:pPr>
-        <w:pStyle w:val="Normal"/>
+        <w:t>Week 10: 23/10/2023-27/10/2023</w:t>
+      </w:r>
+    </w:p>
+    <w:p>
+      <w:pPr>
+        <w:pStyle w:val="Listeavsnitt"/>
         <w:numPr>
           <w:ilvl w:val="0"/>
-          <w:numId w:val="3"/>
+          <w:numId w:val="1"/>
         </w:numPr>
         <w:rPr>
           <w:lang w:val="en-US"/>
@@ -1459,28 +1450,36 @@
     </w:p>
     <w:p>
       <w:pPr>
-        <w:pStyle w:val="Normal"/>
+        <w:pStyle w:val="Listeavsnitt"/>
         <w:numPr>
           <w:ilvl w:val="0"/>
-          <w:numId w:val="3"/>
-        </w:numPr>
-        <w:rPr>
-          <w:lang w:val="en-US"/>
-        </w:rPr>
-      </w:pPr>
-      <w:r>
-        <w:rPr>
-          <w:lang w:val="en-US"/>
-        </w:rPr>
-        <w:t>Polish code, final results</w:t>
-      </w:r>
-    </w:p>
-    <w:p>
-      <w:pPr>
-        <w:pStyle w:val="Normal"/>
+          <w:numId w:val="1"/>
+        </w:numPr>
+        <w:rPr>
+          <w:lang w:val="en-US"/>
+        </w:rPr>
+      </w:pPr>
+      <w:r>
+        <w:rPr>
+          <w:lang w:val="en-US"/>
+        </w:rPr>
+        <w:t xml:space="preserve">Polish code, </w:t>
+      </w:r>
+      <w:proofErr w:type="gramStart"/>
+      <w:r>
+        <w:rPr>
+          <w:lang w:val="en-US"/>
+        </w:rPr>
+        <w:t>final results</w:t>
+      </w:r>
+      <w:proofErr w:type="gramEnd"/>
+    </w:p>
+    <w:p>
+      <w:pPr>
+        <w:pStyle w:val="Listeavsnitt"/>
         <w:numPr>
           <w:ilvl w:val="0"/>
-          <w:numId w:val="3"/>
+          <w:numId w:val="1"/>
         </w:numPr>
         <w:rPr>
           <w:lang w:val="en-US"/>
@@ -1495,7 +1494,6 @@
     </w:p>
     <w:p>
       <w:pPr>
-        <w:pStyle w:val="Normal"/>
         <w:rPr>
           <w:b/>
           <w:bCs/>
@@ -1511,24 +1509,10 @@
     </w:p>
     <w:p>
       <w:pPr>
-        <w:pStyle w:val="Normal"/>
+        <w:pStyle w:val="Listeavsnitt"/>
         <w:numPr>
           <w:ilvl w:val="0"/>
-          <w:numId w:val="8"/>
-        </w:numPr>
-        <w:rPr/>
-      </w:pPr>
-      <w:r>
-        <w:rPr/>
-        <w:t>Work on paper</w:t>
-      </w:r>
-    </w:p>
-    <w:p>
-      <w:pPr>
-        <w:pStyle w:val="Normal"/>
-        <w:numPr>
-          <w:ilvl w:val="0"/>
-          <w:numId w:val="4"/>
+          <w:numId w:val="1"/>
         </w:numPr>
         <w:rPr>
           <w:b/>
@@ -1538,32 +1522,52 @@
       </w:pPr>
       <w:r>
         <w:rPr>
+          <w:lang w:val="en-US"/>
+        </w:rPr>
+        <w:t>Work on paper</w:t>
+      </w:r>
+    </w:p>
+    <w:p>
+      <w:pPr>
+        <w:pStyle w:val="Listeavsnitt"/>
+        <w:numPr>
+          <w:ilvl w:val="0"/>
+          <w:numId w:val="1"/>
+        </w:numPr>
+        <w:rPr>
           <w:b/>
           <w:bCs/>
           <w:lang w:val="en-US"/>
         </w:rPr>
-        <w:t>Deliver a draft of your paper on Friday November 3 </w:t>
-      </w:r>
-    </w:p>
-    <w:p>
-      <w:pPr>
-        <w:pStyle w:val="Normal"/>
+      </w:pPr>
+      <w:r>
         <w:rPr>
           <w:b/>
           <w:bCs/>
           <w:lang w:val="en-US"/>
         </w:rPr>
-      </w:pPr>
-      <w:r>
-        <w:rPr>
-          <w:lang w:val="en-US"/>
-        </w:rPr>
+        <w:t>Deliver a draft of your paper on Friday November 3 </w:t>
+      </w:r>
+    </w:p>
+    <w:p>
+      <w:pPr>
+        <w:rPr>
+          <w:b/>
+          <w:bCs/>
+          <w:lang w:val="en-US"/>
+        </w:rPr>
+      </w:pPr>
+      <w:r>
+        <w:rPr>
+          <w:lang w:val="en-US"/>
+        </w:rPr>
+        <w:lastRenderedPageBreak/>
         <w:t>Week 12: 6/11/2023-10/11/2023</w:t>
       </w:r>
     </w:p>
     <w:p>
       <w:pPr>
-        <w:pStyle w:val="ListParagraph"/>
+        <w:pStyle w:val="Listeavsnitt"/>
         <w:numPr>
           <w:ilvl w:val="0"/>
           <w:numId w:val="1"/>
@@ -1582,7 +1586,7 @@
     </w:p>
     <w:p>
       <w:pPr>
-        <w:pStyle w:val="ListParagraph"/>
+        <w:pStyle w:val="Listeavsnitt"/>
         <w:numPr>
           <w:ilvl w:val="0"/>
           <w:numId w:val="1"/>
@@ -1600,7 +1604,7 @@
     </w:p>
     <w:p>
       <w:pPr>
-        <w:pStyle w:val="ListParagraph"/>
+        <w:pStyle w:val="Listeavsnitt"/>
         <w:numPr>
           <w:ilvl w:val="0"/>
           <w:numId w:val="1"/>
@@ -1618,7 +1622,7 @@
     </w:p>
     <w:p>
       <w:pPr>
-        <w:pStyle w:val="ListParagraph"/>
+        <w:pStyle w:val="Listeavsnitt"/>
         <w:numPr>
           <w:ilvl w:val="0"/>
           <w:numId w:val="1"/>
@@ -1644,7 +1648,6 @@
     </w:p>
     <w:p>
       <w:pPr>
-        <w:pStyle w:val="Normal"/>
         <w:rPr>
           <w:b/>
           <w:bCs/>
@@ -1660,7 +1663,7 @@
     </w:p>
     <w:p>
       <w:pPr>
-        <w:pStyle w:val="ListParagraph"/>
+        <w:pStyle w:val="Listeavsnitt"/>
         <w:numPr>
           <w:ilvl w:val="0"/>
           <w:numId w:val="1"/>
@@ -1682,7 +1685,7 @@
     </w:p>
     <w:p>
       <w:pPr>
-        <w:pStyle w:val="ListParagraph"/>
+        <w:pStyle w:val="Listeavsnitt"/>
         <w:numPr>
           <w:ilvl w:val="0"/>
           <w:numId w:val="1"/>
@@ -1704,60 +1707,505 @@
     </w:p>
     <w:p>
       <w:pPr>
-        <w:pStyle w:val="ListParagraph"/>
-        <w:rPr>
-          <w:b/>
-          <w:bCs/>
-          <w:lang w:val="en-US"/>
-        </w:rPr>
-      </w:pPr>
-      <w:r>
-        <w:rPr/>
-      </w:r>
-    </w:p>
-    <w:p>
-      <w:pPr>
-        <w:pStyle w:val="ListParagraph"/>
-        <w:jc w:val="left"/>
-        <w:rPr/>
-      </w:pPr>
-      <w:r>
-        <w:rPr/>
-      </w:r>
-    </w:p>
-    <w:p>
-      <w:pPr>
-        <w:pStyle w:val="Normal"/>
-        <w:spacing w:before="0" w:after="160"/>
-        <w:rPr>
-          <w:lang w:val="en-US"/>
-        </w:rPr>
-      </w:pPr>
-      <w:r>
-        <w:rPr>
-          <w:lang w:val="en-US"/>
-        </w:rPr>
-      </w:r>
+        <w:pStyle w:val="Overskrift2"/>
+        <w:rPr>
+          <w:lang w:val="en-US"/>
+        </w:rPr>
+      </w:pPr>
+      <w:r>
+        <w:rPr>
+          <w:lang w:val="en-US"/>
+        </w:rPr>
+        <w:t>2.3 Methods/Tools</w:t>
+      </w:r>
+    </w:p>
+    <w:p>
+      <w:pPr>
+        <w:rPr>
+          <w:lang w:val="en-US"/>
+        </w:rPr>
+      </w:pPr>
+      <w:r>
+        <w:rPr>
+          <w:lang w:val="en-US"/>
+        </w:rPr>
+        <w:t xml:space="preserve">Because the project is still in its early stages, this section is also subject to change. </w:t>
+      </w:r>
+      <w:proofErr w:type="gramStart"/>
+      <w:r>
+        <w:rPr>
+          <w:lang w:val="en-US"/>
+        </w:rPr>
+        <w:t>In particular, we</w:t>
+      </w:r>
+      <w:proofErr w:type="gramEnd"/>
+      <w:r>
+        <w:rPr>
+          <w:lang w:val="en-US"/>
+        </w:rPr>
+        <w:t xml:space="preserve"> haven’t decided on which LLM to utilize yet, and have put this as a task to be performed in week 3.</w:t>
+      </w:r>
+    </w:p>
+    <w:p>
+      <w:pPr>
+        <w:rPr>
+          <w:lang w:val="en-US"/>
+        </w:rPr>
+      </w:pPr>
+      <w:r>
+        <w:rPr>
+          <w:lang w:val="en-US"/>
+        </w:rPr>
+        <w:t>Regarding methods, we plan on first developing a “baseline” RL model that works in Minigrid, using some conventional RL method(s), like Q-learning and/or something sophisticated like PPO. We intend to program this modularly, so that the policy and/or reward functions can be easily replaced by alternative ones.</w:t>
+      </w:r>
+    </w:p>
+    <w:p>
+      <w:pPr>
+        <w:rPr>
+          <w:lang w:val="en-US"/>
+        </w:rPr>
+      </w:pPr>
+      <w:r>
+        <w:rPr>
+          <w:lang w:val="en-US"/>
+        </w:rPr>
+        <w:t>Once the RL model is set up, we want to swap the policy and/or reward functions for an LLM-based alternative. For the policy, we are considering both an LLM directly controlling agent manipulation of the environment, and the LLM making several suggestions for the agent, and the agent choosing one, as discussed in some of the literature for the project. For the reward function, a natural application of an LLM could be to have the LLM express what an appropriate reward for a given action should be.</w:t>
+      </w:r>
+      <w:r>
+        <w:rPr>
+          <w:lang w:val="en-US"/>
+        </w:rPr>
+        <w:t xml:space="preserve"> For all these cases, we believe it necessary to develop some algorithms to translate input and output from both the agent and the LLM, so they can communicate.</w:t>
+      </w:r>
+    </w:p>
+    <w:p>
+      <w:pPr>
+        <w:rPr>
+          <w:lang w:val="en-US"/>
+        </w:rPr>
+      </w:pPr>
+      <w:r>
+        <w:rPr>
+          <w:lang w:val="en-US"/>
+        </w:rPr>
+        <w:t xml:space="preserve">We intend to use Minigrid as an environment to test our RL model in. Minigrid is part of the Gymnasium API. We are currently investigating free open source LLMs to use for our project. Should it be possible, we are also considering using GPT 3.5 as an option. </w:t>
+      </w:r>
+      <w:r>
+        <w:rPr>
+          <w:lang w:val="en-US"/>
+        </w:rPr>
+        <w:t>Another option is to run Llama 2 locally. Should we choose to use more advanced RL methods as a baseline for comparison</w:t>
+      </w:r>
+      <w:r>
+        <w:rPr>
+          <w:lang w:val="en-US"/>
+        </w:rPr>
+        <w:t>, we plan to use Torch RL, which is part of the PyTorch library.</w:t>
+      </w:r>
+    </w:p>
+    <w:p>
+      <w:pPr>
+        <w:pStyle w:val="Overskrift1"/>
+        <w:spacing w:before="0" w:after="100"/>
+        <w:rPr>
+          <w:lang w:val="en-US"/>
+        </w:rPr>
+      </w:pPr>
+      <w:r>
+        <w:rPr>
+          <w:lang w:val="en-US"/>
+        </w:rPr>
+        <w:t>3 Team Meetup Planning &amp; Responsibility Delegation</w:t>
+      </w:r>
+    </w:p>
+    <w:p>
+      <w:pPr>
+        <w:rPr>
+          <w:lang w:val="en-US"/>
+        </w:rPr>
+      </w:pPr>
+      <w:r>
+        <w:rPr>
+          <w:lang w:val="en-US"/>
+        </w:rPr>
+        <w:t xml:space="preserve">All participants on the team plan on generally being at IFI </w:t>
+      </w:r>
+      <w:r>
+        <w:rPr>
+          <w:lang w:val="en-US"/>
+        </w:rPr>
+        <w:t>most</w:t>
+      </w:r>
+      <w:r>
+        <w:rPr>
+          <w:lang w:val="en-US"/>
+        </w:rPr>
+        <w:t xml:space="preserve"> workday</w:t>
+      </w:r>
+      <w:r>
+        <w:rPr>
+          <w:lang w:val="en-US"/>
+        </w:rPr>
+        <w:t>s</w:t>
+      </w:r>
+      <w:r>
+        <w:rPr>
+          <w:lang w:val="en-US"/>
+        </w:rPr>
+        <w:t xml:space="preserve"> for working on all courses this semester, including IN5490, except when this conflicts with lectures, group lessons etc. We share many courses and generally plan on working on these </w:t>
+      </w:r>
+      <w:r>
+        <w:rPr>
+          <w:lang w:val="en-US"/>
+        </w:rPr>
+        <w:t>together and</w:t>
+      </w:r>
+      <w:r>
+        <w:rPr>
+          <w:lang w:val="en-US"/>
+        </w:rPr>
+        <w:t xml:space="preserve"> will thus naturally focus on </w:t>
+      </w:r>
+      <w:r>
+        <w:rPr>
+          <w:lang w:val="en-US"/>
+        </w:rPr>
+        <w:t>working on the project during this time as well.</w:t>
+      </w:r>
+    </w:p>
+    <w:p>
+      <w:pPr>
+        <w:rPr>
+          <w:lang w:val="en-US"/>
+        </w:rPr>
+      </w:pPr>
+      <w:r>
+        <w:rPr>
+          <w:lang w:val="en-US"/>
+        </w:rPr>
+        <w:t>For meetings with our supervisor, we think a weekly update meeting of 20-30 minutes is beneficial and propose finding a specific time during the week when this fits for everyone.</w:t>
+      </w:r>
+    </w:p>
+    <w:p>
+      <w:pPr>
+        <w:rPr>
+          <w:lang w:val="en-US"/>
+        </w:rPr>
+      </w:pPr>
+      <w:r>
+        <w:rPr>
+          <w:lang w:val="en-US"/>
+        </w:rPr>
+        <w:t>Considering that we will spend much time together physically when working on the project, we think it is natural to delegate responsibility for specific tasks as they appear. Many of the tasks, like programming and reading literature, must be performed by all participants regardless, and may often require collaboration.</w:t>
+      </w:r>
+    </w:p>
+    <w:p>
+      <w:pPr>
+        <w:rPr>
+          <w:lang w:val="en-US"/>
+        </w:rPr>
+      </w:pPr>
     </w:p>
     <w:sectPr>
-      <w:type w:val="nextPage"/>
       <w:pgSz w:w="11906" w:h="16838"/>
-      <w:pgMar w:left="1417" w:right="1417" w:gutter="0" w:header="0" w:top="1417" w:footer="0" w:bottom="1417"/>
-      <w:pgNumType w:fmt="decimal"/>
-      <w:formProt w:val="false"/>
-      <w:textDirection w:val="lrTb"/>
-      <w:docGrid w:type="default" w:linePitch="360" w:charSpace="4096"/>
+      <w:pgMar w:top="1417" w:right="1417" w:bottom="1417" w:left="1417" w:header="0" w:footer="0" w:gutter="0"/>
+      <w:cols w:space="708"/>
+      <w:formProt w:val="0"/>
+      <w:docGrid w:linePitch="360" w:charSpace="4096"/>
     </w:sectPr>
   </w:body>
 </w:document>
 </file>
 
 <file path=word/numbering.xml><?xml version="1.0" encoding="utf-8"?>
-<w:numbering xmlns:w="http://schemas.openxmlformats.org/wordprocessingml/2006/main" xmlns:o="urn:schemas-microsoft-com:office:office" xmlns:r="http://schemas.openxmlformats.org/officeDocument/2006/relationships" xmlns:v="urn:schemas-microsoft-com:vml" xmlns:mc="http://schemas.openxmlformats.org/markup-compatibility/2006" xmlns:w14="http://schemas.microsoft.com/office/word/2010/wordml" mc:Ignorable="w14">
-  <w:abstractNum w:abstractNumId="1">
+<w:numbering xmlns:wpc="http://schemas.microsoft.com/office/word/2010/wordprocessingCanvas" xmlns:cx="http://schemas.microsoft.com/office/drawing/2014/chartex" xmlns:cx1="http://schemas.microsoft.com/office/drawing/2015/9/8/chartex" xmlns:cx2="http://schemas.microsoft.com/office/drawing/2015/10/21/chartex" xmlns:cx3="http://schemas.microsoft.com/office/drawing/2016/5/9/chartex" xmlns:cx4="http://schemas.microsoft.com/office/drawing/2016/5/10/chartex" xmlns:cx5="http://schemas.microsoft.com/office/drawing/2016/5/11/chartex" xmlns:cx6="http://schemas.microsoft.com/office/drawing/2016/5/12/chartex" xmlns:cx7="http://schemas.microsoft.com/office/drawing/2016/5/13/chartex" xmlns:cx8="http://schemas.microsoft.com/office/drawing/2016/5/14/chartex" xmlns:mc="http://schemas.openxmlformats.org/markup-compatibility/2006" xmlns:aink="http://schemas.microsoft.com/office/drawing/2016/ink" xmlns:am3d="http://schemas.microsoft.com/office/drawing/2017/model3d" xmlns:o="urn:schemas-microsoft-com:office:office" xmlns:oel="http://schemas.microsoft.com/office/2019/extlst" xmlns:r="http://schemas.openxmlformats.org/officeDocument/2006/relationships" xmlns:m="http://schemas.openxmlformats.org/officeDocument/2006/math" xmlns:v="urn:schemas-microsoft-com:vml" xmlns:wp14="http://schemas.microsoft.com/office/word/2010/wordprocessingDrawing" xmlns:wp="http://schemas.openxmlformats.org/drawingml/2006/wordprocessingDrawing" xmlns:w10="urn:schemas-microsoft-com:office:word" xmlns:w="http://schemas.openxmlformats.org/wordprocessingml/2006/main" xmlns:w14="http://schemas.microsoft.com/office/word/2010/wordml" xmlns:w15="http://schemas.microsoft.com/office/word/2012/wordml" xmlns:w16cex="http://schemas.microsoft.com/office/word/2018/wordml/cex" xmlns:w16cid="http://schemas.microsoft.com/office/word/2016/wordml/cid" xmlns:w16="http://schemas.microsoft.com/office/word/2018/wordml" xmlns:w16sdtdh="http://schemas.microsoft.com/office/word/2020/wordml/sdtdatahash" xmlns:w16se="http://schemas.microsoft.com/office/word/2015/wordml/symex" xmlns:wpg="http://schemas.microsoft.com/office/word/2010/wordprocessingGroup" xmlns:wpi="http://schemas.microsoft.com/office/word/2010/wordprocessingInk" xmlns:wne="http://schemas.microsoft.com/office/word/2006/wordml" xmlns:wps="http://schemas.microsoft.com/office/word/2010/wordprocessingShape" mc:Ignorable="w14 w15 w16se w16cid w16 w16cex w16sdtdh wp14">
+  <w:abstractNum w:abstractNumId="0" w15:restartNumberingAfterBreak="0">
+    <w:nsid w:val="040C6CA2"/>
+    <w:multiLevelType w:val="multilevel"/>
+    <w:tmpl w:val="B82E4190"/>
     <w:lvl w:ilvl="0">
       <w:start w:val="1"/>
       <w:numFmt w:val="bullet"/>
+      <w:lvlText w:val=""/>
+      <w:lvlJc w:val="left"/>
+      <w:pPr>
+        <w:tabs>
+          <w:tab w:val="num" w:pos="720"/>
+        </w:tabs>
+        <w:ind w:left="720" w:hanging="360"/>
+      </w:pPr>
+      <w:rPr>
+        <w:rFonts w:ascii="Symbol" w:hAnsi="Symbol" w:cs="Symbol" w:hint="default"/>
+      </w:rPr>
+    </w:lvl>
+    <w:lvl w:ilvl="1">
+      <w:start w:val="1"/>
+      <w:numFmt w:val="bullet"/>
+      <w:lvlText w:val="◦"/>
+      <w:lvlJc w:val="left"/>
+      <w:pPr>
+        <w:tabs>
+          <w:tab w:val="num" w:pos="1080"/>
+        </w:tabs>
+        <w:ind w:left="1080" w:hanging="360"/>
+      </w:pPr>
+      <w:rPr>
+        <w:rFonts w:ascii="OpenSymbol" w:hAnsi="OpenSymbol" w:cs="OpenSymbol" w:hint="default"/>
+      </w:rPr>
+    </w:lvl>
+    <w:lvl w:ilvl="2">
+      <w:start w:val="1"/>
+      <w:numFmt w:val="bullet"/>
+      <w:lvlText w:val="▪"/>
+      <w:lvlJc w:val="left"/>
+      <w:pPr>
+        <w:tabs>
+          <w:tab w:val="num" w:pos="1440"/>
+        </w:tabs>
+        <w:ind w:left="1440" w:hanging="360"/>
+      </w:pPr>
+      <w:rPr>
+        <w:rFonts w:ascii="OpenSymbol" w:hAnsi="OpenSymbol" w:cs="OpenSymbol" w:hint="default"/>
+      </w:rPr>
+    </w:lvl>
+    <w:lvl w:ilvl="3">
+      <w:start w:val="1"/>
+      <w:numFmt w:val="bullet"/>
+      <w:lvlText w:val=""/>
+      <w:lvlJc w:val="left"/>
+      <w:pPr>
+        <w:tabs>
+          <w:tab w:val="num" w:pos="1800"/>
+        </w:tabs>
+        <w:ind w:left="1800" w:hanging="360"/>
+      </w:pPr>
+      <w:rPr>
+        <w:rFonts w:ascii="Symbol" w:hAnsi="Symbol" w:cs="Symbol" w:hint="default"/>
+      </w:rPr>
+    </w:lvl>
+    <w:lvl w:ilvl="4">
+      <w:start w:val="1"/>
+      <w:numFmt w:val="bullet"/>
+      <w:lvlText w:val="◦"/>
+      <w:lvlJc w:val="left"/>
+      <w:pPr>
+        <w:tabs>
+          <w:tab w:val="num" w:pos="2160"/>
+        </w:tabs>
+        <w:ind w:left="2160" w:hanging="360"/>
+      </w:pPr>
+      <w:rPr>
+        <w:rFonts w:ascii="OpenSymbol" w:hAnsi="OpenSymbol" w:cs="OpenSymbol" w:hint="default"/>
+      </w:rPr>
+    </w:lvl>
+    <w:lvl w:ilvl="5">
+      <w:start w:val="1"/>
+      <w:numFmt w:val="bullet"/>
+      <w:lvlText w:val="▪"/>
+      <w:lvlJc w:val="left"/>
+      <w:pPr>
+        <w:tabs>
+          <w:tab w:val="num" w:pos="2520"/>
+        </w:tabs>
+        <w:ind w:left="2520" w:hanging="360"/>
+      </w:pPr>
+      <w:rPr>
+        <w:rFonts w:ascii="OpenSymbol" w:hAnsi="OpenSymbol" w:cs="OpenSymbol" w:hint="default"/>
+      </w:rPr>
+    </w:lvl>
+    <w:lvl w:ilvl="6">
+      <w:start w:val="1"/>
+      <w:numFmt w:val="bullet"/>
+      <w:lvlText w:val=""/>
+      <w:lvlJc w:val="left"/>
+      <w:pPr>
+        <w:tabs>
+          <w:tab w:val="num" w:pos="2880"/>
+        </w:tabs>
+        <w:ind w:left="2880" w:hanging="360"/>
+      </w:pPr>
+      <w:rPr>
+        <w:rFonts w:ascii="Symbol" w:hAnsi="Symbol" w:cs="Symbol" w:hint="default"/>
+      </w:rPr>
+    </w:lvl>
+    <w:lvl w:ilvl="7">
+      <w:start w:val="1"/>
+      <w:numFmt w:val="bullet"/>
+      <w:lvlText w:val="◦"/>
+      <w:lvlJc w:val="left"/>
+      <w:pPr>
+        <w:tabs>
+          <w:tab w:val="num" w:pos="3240"/>
+        </w:tabs>
+        <w:ind w:left="3240" w:hanging="360"/>
+      </w:pPr>
+      <w:rPr>
+        <w:rFonts w:ascii="OpenSymbol" w:hAnsi="OpenSymbol" w:cs="OpenSymbol" w:hint="default"/>
+      </w:rPr>
+    </w:lvl>
+    <w:lvl w:ilvl="8">
+      <w:start w:val="1"/>
+      <w:numFmt w:val="bullet"/>
+      <w:lvlText w:val="▪"/>
+      <w:lvlJc w:val="left"/>
+      <w:pPr>
+        <w:tabs>
+          <w:tab w:val="num" w:pos="3600"/>
+        </w:tabs>
+        <w:ind w:left="3600" w:hanging="360"/>
+      </w:pPr>
+      <w:rPr>
+        <w:rFonts w:ascii="OpenSymbol" w:hAnsi="OpenSymbol" w:cs="OpenSymbol" w:hint="default"/>
+      </w:rPr>
+    </w:lvl>
+  </w:abstractNum>
+  <w:abstractNum w:abstractNumId="1" w15:restartNumberingAfterBreak="0">
+    <w:nsid w:val="0654643C"/>
+    <w:multiLevelType w:val="multilevel"/>
+    <w:tmpl w:val="27543524"/>
+    <w:lvl w:ilvl="0">
+      <w:start w:val="1"/>
+      <w:numFmt w:val="bullet"/>
+      <w:lvlText w:val=""/>
+      <w:lvlJc w:val="left"/>
+      <w:pPr>
+        <w:tabs>
+          <w:tab w:val="num" w:pos="720"/>
+        </w:tabs>
+        <w:ind w:left="720" w:hanging="360"/>
+      </w:pPr>
+      <w:rPr>
+        <w:rFonts w:ascii="Symbol" w:hAnsi="Symbol" w:cs="Symbol" w:hint="default"/>
+      </w:rPr>
+    </w:lvl>
+    <w:lvl w:ilvl="1">
+      <w:start w:val="1"/>
+      <w:numFmt w:val="bullet"/>
+      <w:lvlText w:val="◦"/>
+      <w:lvlJc w:val="left"/>
+      <w:pPr>
+        <w:tabs>
+          <w:tab w:val="num" w:pos="1080"/>
+        </w:tabs>
+        <w:ind w:left="1080" w:hanging="360"/>
+      </w:pPr>
+      <w:rPr>
+        <w:rFonts w:ascii="OpenSymbol" w:hAnsi="OpenSymbol" w:cs="OpenSymbol" w:hint="default"/>
+      </w:rPr>
+    </w:lvl>
+    <w:lvl w:ilvl="2">
+      <w:start w:val="1"/>
+      <w:numFmt w:val="bullet"/>
+      <w:lvlText w:val="▪"/>
+      <w:lvlJc w:val="left"/>
+      <w:pPr>
+        <w:tabs>
+          <w:tab w:val="num" w:pos="1440"/>
+        </w:tabs>
+        <w:ind w:left="1440" w:hanging="360"/>
+      </w:pPr>
+      <w:rPr>
+        <w:rFonts w:ascii="OpenSymbol" w:hAnsi="OpenSymbol" w:cs="OpenSymbol" w:hint="default"/>
+      </w:rPr>
+    </w:lvl>
+    <w:lvl w:ilvl="3">
+      <w:start w:val="1"/>
+      <w:numFmt w:val="bullet"/>
+      <w:lvlText w:val=""/>
+      <w:lvlJc w:val="left"/>
+      <w:pPr>
+        <w:tabs>
+          <w:tab w:val="num" w:pos="1800"/>
+        </w:tabs>
+        <w:ind w:left="1800" w:hanging="360"/>
+      </w:pPr>
+      <w:rPr>
+        <w:rFonts w:ascii="Symbol" w:hAnsi="Symbol" w:cs="Symbol" w:hint="default"/>
+      </w:rPr>
+    </w:lvl>
+    <w:lvl w:ilvl="4">
+      <w:start w:val="1"/>
+      <w:numFmt w:val="bullet"/>
+      <w:lvlText w:val="◦"/>
+      <w:lvlJc w:val="left"/>
+      <w:pPr>
+        <w:tabs>
+          <w:tab w:val="num" w:pos="2160"/>
+        </w:tabs>
+        <w:ind w:left="2160" w:hanging="360"/>
+      </w:pPr>
+      <w:rPr>
+        <w:rFonts w:ascii="OpenSymbol" w:hAnsi="OpenSymbol" w:cs="OpenSymbol" w:hint="default"/>
+      </w:rPr>
+    </w:lvl>
+    <w:lvl w:ilvl="5">
+      <w:start w:val="1"/>
+      <w:numFmt w:val="bullet"/>
+      <w:lvlText w:val="▪"/>
+      <w:lvlJc w:val="left"/>
+      <w:pPr>
+        <w:tabs>
+          <w:tab w:val="num" w:pos="2520"/>
+        </w:tabs>
+        <w:ind w:left="2520" w:hanging="360"/>
+      </w:pPr>
+      <w:rPr>
+        <w:rFonts w:ascii="OpenSymbol" w:hAnsi="OpenSymbol" w:cs="OpenSymbol" w:hint="default"/>
+      </w:rPr>
+    </w:lvl>
+    <w:lvl w:ilvl="6">
+      <w:start w:val="1"/>
+      <w:numFmt w:val="bullet"/>
+      <w:lvlText w:val=""/>
+      <w:lvlJc w:val="left"/>
+      <w:pPr>
+        <w:tabs>
+          <w:tab w:val="num" w:pos="2880"/>
+        </w:tabs>
+        <w:ind w:left="2880" w:hanging="360"/>
+      </w:pPr>
+      <w:rPr>
+        <w:rFonts w:ascii="Symbol" w:hAnsi="Symbol" w:cs="Symbol" w:hint="default"/>
+      </w:rPr>
+    </w:lvl>
+    <w:lvl w:ilvl="7">
+      <w:start w:val="1"/>
+      <w:numFmt w:val="bullet"/>
+      <w:lvlText w:val="◦"/>
+      <w:lvlJc w:val="left"/>
+      <w:pPr>
+        <w:tabs>
+          <w:tab w:val="num" w:pos="3240"/>
+        </w:tabs>
+        <w:ind w:left="3240" w:hanging="360"/>
+      </w:pPr>
+      <w:rPr>
+        <w:rFonts w:ascii="OpenSymbol" w:hAnsi="OpenSymbol" w:cs="OpenSymbol" w:hint="default"/>
+      </w:rPr>
+    </w:lvl>
+    <w:lvl w:ilvl="8">
+      <w:start w:val="1"/>
+      <w:numFmt w:val="bullet"/>
+      <w:lvlText w:val="▪"/>
+      <w:lvlJc w:val="left"/>
+      <w:pPr>
+        <w:tabs>
+          <w:tab w:val="num" w:pos="3600"/>
+        </w:tabs>
+        <w:ind w:left="3600" w:hanging="360"/>
+      </w:pPr>
+      <w:rPr>
+        <w:rFonts w:ascii="OpenSymbol" w:hAnsi="OpenSymbol" w:cs="OpenSymbol" w:hint="default"/>
+      </w:rPr>
+    </w:lvl>
+  </w:abstractNum>
+  <w:abstractNum w:abstractNumId="2" w15:restartNumberingAfterBreak="0">
+    <w:nsid w:val="11E77D71"/>
+    <w:multiLevelType w:val="multilevel"/>
+    <w:tmpl w:val="43D2655C"/>
+    <w:lvl w:ilvl="0">
+      <w:start w:val="1"/>
+      <w:numFmt w:val="bullet"/>
       <w:lvlText w:val="-"/>
       <w:lvlJc w:val="left"/>
       <w:pPr>
@@ -1891,7 +2339,448 @@
       </w:rPr>
     </w:lvl>
   </w:abstractNum>
-  <w:abstractNum w:abstractNumId="2">
+  <w:abstractNum w:abstractNumId="3" w15:restartNumberingAfterBreak="0">
+    <w:nsid w:val="18761869"/>
+    <w:multiLevelType w:val="multilevel"/>
+    <w:tmpl w:val="433CC1F6"/>
+    <w:lvl w:ilvl="0">
+      <w:start w:val="1"/>
+      <w:numFmt w:val="bullet"/>
+      <w:lvlText w:val=""/>
+      <w:lvlJc w:val="left"/>
+      <w:pPr>
+        <w:tabs>
+          <w:tab w:val="num" w:pos="720"/>
+        </w:tabs>
+        <w:ind w:left="720" w:hanging="360"/>
+      </w:pPr>
+      <w:rPr>
+        <w:rFonts w:ascii="Symbol" w:hAnsi="Symbol" w:cs="Symbol" w:hint="default"/>
+        <w:sz w:val="20"/>
+      </w:rPr>
+    </w:lvl>
+    <w:lvl w:ilvl="1">
+      <w:start w:val="1"/>
+      <w:numFmt w:val="bullet"/>
+      <w:lvlText w:val="o"/>
+      <w:lvlJc w:val="left"/>
+      <w:pPr>
+        <w:tabs>
+          <w:tab w:val="num" w:pos="1440"/>
+        </w:tabs>
+        <w:ind w:left="1440" w:hanging="360"/>
+      </w:pPr>
+      <w:rPr>
+        <w:rFonts w:ascii="Courier New" w:hAnsi="Courier New" w:cs="Courier New" w:hint="default"/>
+        <w:sz w:val="20"/>
+      </w:rPr>
+    </w:lvl>
+    <w:lvl w:ilvl="2">
+      <w:start w:val="1"/>
+      <w:numFmt w:val="bullet"/>
+      <w:lvlText w:val=""/>
+      <w:lvlJc w:val="left"/>
+      <w:pPr>
+        <w:tabs>
+          <w:tab w:val="num" w:pos="2160"/>
+        </w:tabs>
+        <w:ind w:left="2160" w:hanging="360"/>
+      </w:pPr>
+      <w:rPr>
+        <w:rFonts w:ascii="Wingdings" w:hAnsi="Wingdings" w:cs="Wingdings" w:hint="default"/>
+        <w:sz w:val="20"/>
+      </w:rPr>
+    </w:lvl>
+    <w:lvl w:ilvl="3">
+      <w:start w:val="1"/>
+      <w:numFmt w:val="bullet"/>
+      <w:lvlText w:val=""/>
+      <w:lvlJc w:val="left"/>
+      <w:pPr>
+        <w:tabs>
+          <w:tab w:val="num" w:pos="2880"/>
+        </w:tabs>
+        <w:ind w:left="2880" w:hanging="360"/>
+      </w:pPr>
+      <w:rPr>
+        <w:rFonts w:ascii="Wingdings" w:hAnsi="Wingdings" w:cs="Wingdings" w:hint="default"/>
+        <w:sz w:val="20"/>
+      </w:rPr>
+    </w:lvl>
+    <w:lvl w:ilvl="4">
+      <w:start w:val="1"/>
+      <w:numFmt w:val="bullet"/>
+      <w:lvlText w:val=""/>
+      <w:lvlJc w:val="left"/>
+      <w:pPr>
+        <w:tabs>
+          <w:tab w:val="num" w:pos="3600"/>
+        </w:tabs>
+        <w:ind w:left="3600" w:hanging="360"/>
+      </w:pPr>
+      <w:rPr>
+        <w:rFonts w:ascii="Wingdings" w:hAnsi="Wingdings" w:cs="Wingdings" w:hint="default"/>
+        <w:sz w:val="20"/>
+      </w:rPr>
+    </w:lvl>
+    <w:lvl w:ilvl="5">
+      <w:start w:val="1"/>
+      <w:numFmt w:val="bullet"/>
+      <w:lvlText w:val=""/>
+      <w:lvlJc w:val="left"/>
+      <w:pPr>
+        <w:tabs>
+          <w:tab w:val="num" w:pos="4320"/>
+        </w:tabs>
+        <w:ind w:left="4320" w:hanging="360"/>
+      </w:pPr>
+      <w:rPr>
+        <w:rFonts w:ascii="Wingdings" w:hAnsi="Wingdings" w:cs="Wingdings" w:hint="default"/>
+        <w:sz w:val="20"/>
+      </w:rPr>
+    </w:lvl>
+    <w:lvl w:ilvl="6">
+      <w:start w:val="1"/>
+      <w:numFmt w:val="bullet"/>
+      <w:lvlText w:val=""/>
+      <w:lvlJc w:val="left"/>
+      <w:pPr>
+        <w:tabs>
+          <w:tab w:val="num" w:pos="5040"/>
+        </w:tabs>
+        <w:ind w:left="5040" w:hanging="360"/>
+      </w:pPr>
+      <w:rPr>
+        <w:rFonts w:ascii="Wingdings" w:hAnsi="Wingdings" w:cs="Wingdings" w:hint="default"/>
+        <w:sz w:val="20"/>
+      </w:rPr>
+    </w:lvl>
+    <w:lvl w:ilvl="7">
+      <w:start w:val="1"/>
+      <w:numFmt w:val="bullet"/>
+      <w:lvlText w:val=""/>
+      <w:lvlJc w:val="left"/>
+      <w:pPr>
+        <w:tabs>
+          <w:tab w:val="num" w:pos="5760"/>
+        </w:tabs>
+        <w:ind w:left="5760" w:hanging="360"/>
+      </w:pPr>
+      <w:rPr>
+        <w:rFonts w:ascii="Wingdings" w:hAnsi="Wingdings" w:cs="Wingdings" w:hint="default"/>
+        <w:sz w:val="20"/>
+      </w:rPr>
+    </w:lvl>
+    <w:lvl w:ilvl="8">
+      <w:start w:val="1"/>
+      <w:numFmt w:val="bullet"/>
+      <w:lvlText w:val=""/>
+      <w:lvlJc w:val="left"/>
+      <w:pPr>
+        <w:tabs>
+          <w:tab w:val="num" w:pos="6480"/>
+        </w:tabs>
+        <w:ind w:left="6480" w:hanging="360"/>
+      </w:pPr>
+      <w:rPr>
+        <w:rFonts w:ascii="Wingdings" w:hAnsi="Wingdings" w:cs="Wingdings" w:hint="default"/>
+        <w:sz w:val="20"/>
+      </w:rPr>
+    </w:lvl>
+  </w:abstractNum>
+  <w:abstractNum w:abstractNumId="4" w15:restartNumberingAfterBreak="0">
+    <w:nsid w:val="1DC712FE"/>
+    <w:multiLevelType w:val="multilevel"/>
+    <w:tmpl w:val="8C8C3EE0"/>
+    <w:lvl w:ilvl="0">
+      <w:start w:val="1"/>
+      <w:numFmt w:val="bullet"/>
+      <w:lvlText w:val=""/>
+      <w:lvlJc w:val="left"/>
+      <w:pPr>
+        <w:tabs>
+          <w:tab w:val="num" w:pos="720"/>
+        </w:tabs>
+        <w:ind w:left="720" w:hanging="360"/>
+      </w:pPr>
+      <w:rPr>
+        <w:rFonts w:ascii="Symbol" w:hAnsi="Symbol" w:cs="Symbol" w:hint="default"/>
+      </w:rPr>
+    </w:lvl>
+    <w:lvl w:ilvl="1">
+      <w:start w:val="1"/>
+      <w:numFmt w:val="bullet"/>
+      <w:lvlText w:val="◦"/>
+      <w:lvlJc w:val="left"/>
+      <w:pPr>
+        <w:tabs>
+          <w:tab w:val="num" w:pos="1080"/>
+        </w:tabs>
+        <w:ind w:left="1080" w:hanging="360"/>
+      </w:pPr>
+      <w:rPr>
+        <w:rFonts w:ascii="OpenSymbol" w:hAnsi="OpenSymbol" w:cs="OpenSymbol" w:hint="default"/>
+      </w:rPr>
+    </w:lvl>
+    <w:lvl w:ilvl="2">
+      <w:start w:val="1"/>
+      <w:numFmt w:val="bullet"/>
+      <w:lvlText w:val="▪"/>
+      <w:lvlJc w:val="left"/>
+      <w:pPr>
+        <w:tabs>
+          <w:tab w:val="num" w:pos="1440"/>
+        </w:tabs>
+        <w:ind w:left="1440" w:hanging="360"/>
+      </w:pPr>
+      <w:rPr>
+        <w:rFonts w:ascii="OpenSymbol" w:hAnsi="OpenSymbol" w:cs="OpenSymbol" w:hint="default"/>
+      </w:rPr>
+    </w:lvl>
+    <w:lvl w:ilvl="3">
+      <w:start w:val="1"/>
+      <w:numFmt w:val="bullet"/>
+      <w:lvlText w:val=""/>
+      <w:lvlJc w:val="left"/>
+      <w:pPr>
+        <w:tabs>
+          <w:tab w:val="num" w:pos="1800"/>
+        </w:tabs>
+        <w:ind w:left="1800" w:hanging="360"/>
+      </w:pPr>
+      <w:rPr>
+        <w:rFonts w:ascii="Symbol" w:hAnsi="Symbol" w:cs="Symbol" w:hint="default"/>
+      </w:rPr>
+    </w:lvl>
+    <w:lvl w:ilvl="4">
+      <w:start w:val="1"/>
+      <w:numFmt w:val="bullet"/>
+      <w:lvlText w:val="◦"/>
+      <w:lvlJc w:val="left"/>
+      <w:pPr>
+        <w:tabs>
+          <w:tab w:val="num" w:pos="2160"/>
+        </w:tabs>
+        <w:ind w:left="2160" w:hanging="360"/>
+      </w:pPr>
+      <w:rPr>
+        <w:rFonts w:ascii="OpenSymbol" w:hAnsi="OpenSymbol" w:cs="OpenSymbol" w:hint="default"/>
+      </w:rPr>
+    </w:lvl>
+    <w:lvl w:ilvl="5">
+      <w:start w:val="1"/>
+      <w:numFmt w:val="bullet"/>
+      <w:lvlText w:val="▪"/>
+      <w:lvlJc w:val="left"/>
+      <w:pPr>
+        <w:tabs>
+          <w:tab w:val="num" w:pos="2520"/>
+        </w:tabs>
+        <w:ind w:left="2520" w:hanging="360"/>
+      </w:pPr>
+      <w:rPr>
+        <w:rFonts w:ascii="OpenSymbol" w:hAnsi="OpenSymbol" w:cs="OpenSymbol" w:hint="default"/>
+      </w:rPr>
+    </w:lvl>
+    <w:lvl w:ilvl="6">
+      <w:start w:val="1"/>
+      <w:numFmt w:val="bullet"/>
+      <w:lvlText w:val=""/>
+      <w:lvlJc w:val="left"/>
+      <w:pPr>
+        <w:tabs>
+          <w:tab w:val="num" w:pos="2880"/>
+        </w:tabs>
+        <w:ind w:left="2880" w:hanging="360"/>
+      </w:pPr>
+      <w:rPr>
+        <w:rFonts w:ascii="Symbol" w:hAnsi="Symbol" w:cs="Symbol" w:hint="default"/>
+      </w:rPr>
+    </w:lvl>
+    <w:lvl w:ilvl="7">
+      <w:start w:val="1"/>
+      <w:numFmt w:val="bullet"/>
+      <w:lvlText w:val="◦"/>
+      <w:lvlJc w:val="left"/>
+      <w:pPr>
+        <w:tabs>
+          <w:tab w:val="num" w:pos="3240"/>
+        </w:tabs>
+        <w:ind w:left="3240" w:hanging="360"/>
+      </w:pPr>
+      <w:rPr>
+        <w:rFonts w:ascii="OpenSymbol" w:hAnsi="OpenSymbol" w:cs="OpenSymbol" w:hint="default"/>
+      </w:rPr>
+    </w:lvl>
+    <w:lvl w:ilvl="8">
+      <w:start w:val="1"/>
+      <w:numFmt w:val="bullet"/>
+      <w:lvlText w:val="▪"/>
+      <w:lvlJc w:val="left"/>
+      <w:pPr>
+        <w:tabs>
+          <w:tab w:val="num" w:pos="3600"/>
+        </w:tabs>
+        <w:ind w:left="3600" w:hanging="360"/>
+      </w:pPr>
+      <w:rPr>
+        <w:rFonts w:ascii="OpenSymbol" w:hAnsi="OpenSymbol" w:cs="OpenSymbol" w:hint="default"/>
+      </w:rPr>
+    </w:lvl>
+  </w:abstractNum>
+  <w:abstractNum w:abstractNumId="5" w15:restartNumberingAfterBreak="0">
+    <w:nsid w:val="240C152A"/>
+    <w:multiLevelType w:val="multilevel"/>
+    <w:tmpl w:val="26841F86"/>
+    <w:lvl w:ilvl="0">
+      <w:start w:val="1"/>
+      <w:numFmt w:val="bullet"/>
+      <w:lvlText w:val=""/>
+      <w:lvlJc w:val="left"/>
+      <w:pPr>
+        <w:tabs>
+          <w:tab w:val="num" w:pos="720"/>
+        </w:tabs>
+        <w:ind w:left="720" w:hanging="360"/>
+      </w:pPr>
+      <w:rPr>
+        <w:rFonts w:ascii="Symbol" w:hAnsi="Symbol" w:cs="Symbol" w:hint="default"/>
+        <w:sz w:val="20"/>
+      </w:rPr>
+    </w:lvl>
+    <w:lvl w:ilvl="1">
+      <w:start w:val="1"/>
+      <w:numFmt w:val="bullet"/>
+      <w:lvlText w:val="o"/>
+      <w:lvlJc w:val="left"/>
+      <w:pPr>
+        <w:tabs>
+          <w:tab w:val="num" w:pos="1440"/>
+        </w:tabs>
+        <w:ind w:left="1440" w:hanging="360"/>
+      </w:pPr>
+      <w:rPr>
+        <w:rFonts w:ascii="Courier New" w:hAnsi="Courier New" w:cs="Courier New" w:hint="default"/>
+        <w:sz w:val="20"/>
+      </w:rPr>
+    </w:lvl>
+    <w:lvl w:ilvl="2">
+      <w:start w:val="1"/>
+      <w:numFmt w:val="bullet"/>
+      <w:lvlText w:val=""/>
+      <w:lvlJc w:val="left"/>
+      <w:pPr>
+        <w:tabs>
+          <w:tab w:val="num" w:pos="2160"/>
+        </w:tabs>
+        <w:ind w:left="2160" w:hanging="360"/>
+      </w:pPr>
+      <w:rPr>
+        <w:rFonts w:ascii="Wingdings" w:hAnsi="Wingdings" w:cs="Wingdings" w:hint="default"/>
+        <w:sz w:val="20"/>
+      </w:rPr>
+    </w:lvl>
+    <w:lvl w:ilvl="3">
+      <w:start w:val="1"/>
+      <w:numFmt w:val="bullet"/>
+      <w:lvlText w:val=""/>
+      <w:lvlJc w:val="left"/>
+      <w:pPr>
+        <w:tabs>
+          <w:tab w:val="num" w:pos="2880"/>
+        </w:tabs>
+        <w:ind w:left="2880" w:hanging="360"/>
+      </w:pPr>
+      <w:rPr>
+        <w:rFonts w:ascii="Wingdings" w:hAnsi="Wingdings" w:cs="Wingdings" w:hint="default"/>
+        <w:sz w:val="20"/>
+      </w:rPr>
+    </w:lvl>
+    <w:lvl w:ilvl="4">
+      <w:start w:val="1"/>
+      <w:numFmt w:val="bullet"/>
+      <w:lvlText w:val=""/>
+      <w:lvlJc w:val="left"/>
+      <w:pPr>
+        <w:tabs>
+          <w:tab w:val="num" w:pos="3600"/>
+        </w:tabs>
+        <w:ind w:left="3600" w:hanging="360"/>
+      </w:pPr>
+      <w:rPr>
+        <w:rFonts w:ascii="Wingdings" w:hAnsi="Wingdings" w:cs="Wingdings" w:hint="default"/>
+        <w:sz w:val="20"/>
+      </w:rPr>
+    </w:lvl>
+    <w:lvl w:ilvl="5">
+      <w:start w:val="1"/>
+      <w:numFmt w:val="bullet"/>
+      <w:lvlText w:val=""/>
+      <w:lvlJc w:val="left"/>
+      <w:pPr>
+        <w:tabs>
+          <w:tab w:val="num" w:pos="4320"/>
+        </w:tabs>
+        <w:ind w:left="4320" w:hanging="360"/>
+      </w:pPr>
+      <w:rPr>
+        <w:rFonts w:ascii="Wingdings" w:hAnsi="Wingdings" w:cs="Wingdings" w:hint="default"/>
+        <w:sz w:val="20"/>
+      </w:rPr>
+    </w:lvl>
+    <w:lvl w:ilvl="6">
+      <w:start w:val="1"/>
+      <w:numFmt w:val="bullet"/>
+      <w:lvlText w:val=""/>
+      <w:lvlJc w:val="left"/>
+      <w:pPr>
+        <w:tabs>
+          <w:tab w:val="num" w:pos="5040"/>
+        </w:tabs>
+        <w:ind w:left="5040" w:hanging="360"/>
+      </w:pPr>
+      <w:rPr>
+        <w:rFonts w:ascii="Wingdings" w:hAnsi="Wingdings" w:cs="Wingdings" w:hint="default"/>
+        <w:sz w:val="20"/>
+      </w:rPr>
+    </w:lvl>
+    <w:lvl w:ilvl="7">
+      <w:start w:val="1"/>
+      <w:numFmt w:val="bullet"/>
+      <w:lvlText w:val=""/>
+      <w:lvlJc w:val="left"/>
+      <w:pPr>
+        <w:tabs>
+          <w:tab w:val="num" w:pos="5760"/>
+        </w:tabs>
+        <w:ind w:left="5760" w:hanging="360"/>
+      </w:pPr>
+      <w:rPr>
+        <w:rFonts w:ascii="Wingdings" w:hAnsi="Wingdings" w:cs="Wingdings" w:hint="default"/>
+        <w:sz w:val="20"/>
+      </w:rPr>
+    </w:lvl>
+    <w:lvl w:ilvl="8">
+      <w:start w:val="1"/>
+      <w:numFmt w:val="bullet"/>
+      <w:lvlText w:val=""/>
+      <w:lvlJc w:val="left"/>
+      <w:pPr>
+        <w:tabs>
+          <w:tab w:val="num" w:pos="6480"/>
+        </w:tabs>
+        <w:ind w:left="6480" w:hanging="360"/>
+      </w:pPr>
+      <w:rPr>
+        <w:rFonts w:ascii="Wingdings" w:hAnsi="Wingdings" w:cs="Wingdings" w:hint="default"/>
+        <w:sz w:val="20"/>
+      </w:rPr>
+    </w:lvl>
+  </w:abstractNum>
+  <w:abstractNum w:abstractNumId="6" w15:restartNumberingAfterBreak="0">
+    <w:nsid w:val="29613191"/>
+    <w:multiLevelType w:val="multilevel"/>
+    <w:tmpl w:val="9CB417E6"/>
     <w:lvl w:ilvl="0">
       <w:start w:val="1"/>
       <w:numFmt w:val="decimal"/>
@@ -1903,7 +2792,6 @@
         </w:tabs>
         <w:ind w:left="720" w:hanging="360"/>
       </w:pPr>
-      <w:rPr/>
     </w:lvl>
     <w:lvl w:ilvl="1">
       <w:start w:val="1"/>
@@ -1916,7 +2804,6 @@
         </w:tabs>
         <w:ind w:left="1440" w:hanging="360"/>
       </w:pPr>
-      <w:rPr/>
     </w:lvl>
     <w:lvl w:ilvl="2">
       <w:start w:val="1"/>
@@ -1929,7 +2816,6 @@
         </w:tabs>
         <w:ind w:left="2160" w:hanging="180"/>
       </w:pPr>
-      <w:rPr/>
     </w:lvl>
     <w:lvl w:ilvl="3">
       <w:start w:val="1"/>
@@ -1942,7 +2828,6 @@
         </w:tabs>
         <w:ind w:left="2880" w:hanging="360"/>
       </w:pPr>
-      <w:rPr/>
     </w:lvl>
     <w:lvl w:ilvl="4">
       <w:start w:val="1"/>
@@ -1955,7 +2840,6 @@
         </w:tabs>
         <w:ind w:left="3600" w:hanging="360"/>
       </w:pPr>
-      <w:rPr/>
     </w:lvl>
     <w:lvl w:ilvl="5">
       <w:start w:val="1"/>
@@ -1968,7 +2852,6 @@
         </w:tabs>
         <w:ind w:left="4320" w:hanging="180"/>
       </w:pPr>
-      <w:rPr/>
     </w:lvl>
     <w:lvl w:ilvl="6">
       <w:start w:val="1"/>
@@ -1981,7 +2864,6 @@
         </w:tabs>
         <w:ind w:left="5040" w:hanging="360"/>
       </w:pPr>
-      <w:rPr/>
     </w:lvl>
     <w:lvl w:ilvl="7">
       <w:start w:val="1"/>
@@ -1994,7 +2876,6 @@
         </w:tabs>
         <w:ind w:left="5760" w:hanging="360"/>
       </w:pPr>
-      <w:rPr/>
     </w:lvl>
     <w:lvl w:ilvl="8">
       <w:start w:val="1"/>
@@ -2007,850 +2888,12 @@
         </w:tabs>
         <w:ind w:left="6480" w:hanging="180"/>
       </w:pPr>
-      <w:rPr/>
     </w:lvl>
   </w:abstractNum>
-  <w:abstractNum w:abstractNumId="3">
-    <w:lvl w:ilvl="0">
-      <w:start w:val="1"/>
-      <w:numFmt w:val="bullet"/>
-      <w:lvlText w:val=""/>
-      <w:lvlJc w:val="left"/>
-      <w:pPr>
-        <w:tabs>
-          <w:tab w:val="num" w:pos="720"/>
-        </w:tabs>
-        <w:ind w:left="720" w:hanging="360"/>
-      </w:pPr>
-      <w:rPr>
-        <w:rFonts w:ascii="Symbol" w:hAnsi="Symbol" w:cs="Symbol" w:hint="default"/>
-        <w:sz w:val="20"/>
-      </w:rPr>
-    </w:lvl>
-    <w:lvl w:ilvl="1">
-      <w:start w:val="1"/>
-      <w:numFmt w:val="bullet"/>
-      <w:lvlText w:val="o"/>
-      <w:lvlJc w:val="left"/>
-      <w:pPr>
-        <w:tabs>
-          <w:tab w:val="num" w:pos="1440"/>
-        </w:tabs>
-        <w:ind w:left="1440" w:hanging="360"/>
-      </w:pPr>
-      <w:rPr>
-        <w:rFonts w:ascii="Courier New" w:hAnsi="Courier New" w:cs="Courier New" w:hint="default"/>
-        <w:sz w:val="20"/>
-      </w:rPr>
-    </w:lvl>
-    <w:lvl w:ilvl="2">
-      <w:start w:val="1"/>
-      <w:numFmt w:val="bullet"/>
-      <w:lvlText w:val=""/>
-      <w:lvlJc w:val="left"/>
-      <w:pPr>
-        <w:tabs>
-          <w:tab w:val="num" w:pos="2160"/>
-        </w:tabs>
-        <w:ind w:left="2160" w:hanging="360"/>
-      </w:pPr>
-      <w:rPr>
-        <w:rFonts w:ascii="Wingdings" w:hAnsi="Wingdings" w:cs="Wingdings" w:hint="default"/>
-        <w:sz w:val="20"/>
-      </w:rPr>
-    </w:lvl>
-    <w:lvl w:ilvl="3">
-      <w:start w:val="1"/>
-      <w:numFmt w:val="bullet"/>
-      <w:lvlText w:val=""/>
-      <w:lvlJc w:val="left"/>
-      <w:pPr>
-        <w:tabs>
-          <w:tab w:val="num" w:pos="2880"/>
-        </w:tabs>
-        <w:ind w:left="2880" w:hanging="360"/>
-      </w:pPr>
-      <w:rPr>
-        <w:rFonts w:ascii="Wingdings" w:hAnsi="Wingdings" w:cs="Wingdings" w:hint="default"/>
-        <w:sz w:val="20"/>
-      </w:rPr>
-    </w:lvl>
-    <w:lvl w:ilvl="4">
-      <w:start w:val="1"/>
-      <w:numFmt w:val="bullet"/>
-      <w:lvlText w:val=""/>
-      <w:lvlJc w:val="left"/>
-      <w:pPr>
-        <w:tabs>
-          <w:tab w:val="num" w:pos="3600"/>
-        </w:tabs>
-        <w:ind w:left="3600" w:hanging="360"/>
-      </w:pPr>
-      <w:rPr>
-        <w:rFonts w:ascii="Wingdings" w:hAnsi="Wingdings" w:cs="Wingdings" w:hint="default"/>
-        <w:sz w:val="20"/>
-      </w:rPr>
-    </w:lvl>
-    <w:lvl w:ilvl="5">
-      <w:start w:val="1"/>
-      <w:numFmt w:val="bullet"/>
-      <w:lvlText w:val=""/>
-      <w:lvlJc w:val="left"/>
-      <w:pPr>
-        <w:tabs>
-          <w:tab w:val="num" w:pos="4320"/>
-        </w:tabs>
-        <w:ind w:left="4320" w:hanging="360"/>
-      </w:pPr>
-      <w:rPr>
-        <w:rFonts w:ascii="Wingdings" w:hAnsi="Wingdings" w:cs="Wingdings" w:hint="default"/>
-        <w:sz w:val="20"/>
-      </w:rPr>
-    </w:lvl>
-    <w:lvl w:ilvl="6">
-      <w:start w:val="1"/>
-      <w:numFmt w:val="bullet"/>
-      <w:lvlText w:val=""/>
-      <w:lvlJc w:val="left"/>
-      <w:pPr>
-        <w:tabs>
-          <w:tab w:val="num" w:pos="5040"/>
-        </w:tabs>
-        <w:ind w:left="5040" w:hanging="360"/>
-      </w:pPr>
-      <w:rPr>
-        <w:rFonts w:ascii="Wingdings" w:hAnsi="Wingdings" w:cs="Wingdings" w:hint="default"/>
-        <w:sz w:val="20"/>
-      </w:rPr>
-    </w:lvl>
-    <w:lvl w:ilvl="7">
-      <w:start w:val="1"/>
-      <w:numFmt w:val="bullet"/>
-      <w:lvlText w:val=""/>
-      <w:lvlJc w:val="left"/>
-      <w:pPr>
-        <w:tabs>
-          <w:tab w:val="num" w:pos="5760"/>
-        </w:tabs>
-        <w:ind w:left="5760" w:hanging="360"/>
-      </w:pPr>
-      <w:rPr>
-        <w:rFonts w:ascii="Wingdings" w:hAnsi="Wingdings" w:cs="Wingdings" w:hint="default"/>
-        <w:sz w:val="20"/>
-      </w:rPr>
-    </w:lvl>
-    <w:lvl w:ilvl="8">
-      <w:start w:val="1"/>
-      <w:numFmt w:val="bullet"/>
-      <w:lvlText w:val=""/>
-      <w:lvlJc w:val="left"/>
-      <w:pPr>
-        <w:tabs>
-          <w:tab w:val="num" w:pos="6480"/>
-        </w:tabs>
-        <w:ind w:left="6480" w:hanging="360"/>
-      </w:pPr>
-      <w:rPr>
-        <w:rFonts w:ascii="Wingdings" w:hAnsi="Wingdings" w:cs="Wingdings" w:hint="default"/>
-        <w:sz w:val="20"/>
-      </w:rPr>
-    </w:lvl>
-  </w:abstractNum>
-  <w:abstractNum w:abstractNumId="4">
-    <w:lvl w:ilvl="0">
-      <w:start w:val="1"/>
-      <w:numFmt w:val="bullet"/>
-      <w:lvlText w:val=""/>
-      <w:lvlJc w:val="left"/>
-      <w:pPr>
-        <w:tabs>
-          <w:tab w:val="num" w:pos="720"/>
-        </w:tabs>
-        <w:ind w:left="720" w:hanging="360"/>
-      </w:pPr>
-      <w:rPr>
-        <w:rFonts w:ascii="Symbol" w:hAnsi="Symbol" w:cs="Symbol" w:hint="default"/>
-        <w:sz w:val="20"/>
-      </w:rPr>
-    </w:lvl>
-    <w:lvl w:ilvl="1">
-      <w:start w:val="1"/>
-      <w:numFmt w:val="bullet"/>
-      <w:lvlText w:val="o"/>
-      <w:lvlJc w:val="left"/>
-      <w:pPr>
-        <w:tabs>
-          <w:tab w:val="num" w:pos="1440"/>
-        </w:tabs>
-        <w:ind w:left="1440" w:hanging="360"/>
-      </w:pPr>
-      <w:rPr>
-        <w:rFonts w:ascii="Courier New" w:hAnsi="Courier New" w:cs="Courier New" w:hint="default"/>
-        <w:sz w:val="20"/>
-      </w:rPr>
-    </w:lvl>
-    <w:lvl w:ilvl="2">
-      <w:start w:val="1"/>
-      <w:numFmt w:val="bullet"/>
-      <w:lvlText w:val=""/>
-      <w:lvlJc w:val="left"/>
-      <w:pPr>
-        <w:tabs>
-          <w:tab w:val="num" w:pos="2160"/>
-        </w:tabs>
-        <w:ind w:left="2160" w:hanging="360"/>
-      </w:pPr>
-      <w:rPr>
-        <w:rFonts w:ascii="Wingdings" w:hAnsi="Wingdings" w:cs="Wingdings" w:hint="default"/>
-        <w:sz w:val="20"/>
-      </w:rPr>
-    </w:lvl>
-    <w:lvl w:ilvl="3">
-      <w:start w:val="1"/>
-      <w:numFmt w:val="bullet"/>
-      <w:lvlText w:val=""/>
-      <w:lvlJc w:val="left"/>
-      <w:pPr>
-        <w:tabs>
-          <w:tab w:val="num" w:pos="2880"/>
-        </w:tabs>
-        <w:ind w:left="2880" w:hanging="360"/>
-      </w:pPr>
-      <w:rPr>
-        <w:rFonts w:ascii="Wingdings" w:hAnsi="Wingdings" w:cs="Wingdings" w:hint="default"/>
-        <w:sz w:val="20"/>
-      </w:rPr>
-    </w:lvl>
-    <w:lvl w:ilvl="4">
-      <w:start w:val="1"/>
-      <w:numFmt w:val="bullet"/>
-      <w:lvlText w:val=""/>
-      <w:lvlJc w:val="left"/>
-      <w:pPr>
-        <w:tabs>
-          <w:tab w:val="num" w:pos="3600"/>
-        </w:tabs>
-        <w:ind w:left="3600" w:hanging="360"/>
-      </w:pPr>
-      <w:rPr>
-        <w:rFonts w:ascii="Wingdings" w:hAnsi="Wingdings" w:cs="Wingdings" w:hint="default"/>
-        <w:sz w:val="20"/>
-      </w:rPr>
-    </w:lvl>
-    <w:lvl w:ilvl="5">
-      <w:start w:val="1"/>
-      <w:numFmt w:val="bullet"/>
-      <w:lvlText w:val=""/>
-      <w:lvlJc w:val="left"/>
-      <w:pPr>
-        <w:tabs>
-          <w:tab w:val="num" w:pos="4320"/>
-        </w:tabs>
-        <w:ind w:left="4320" w:hanging="360"/>
-      </w:pPr>
-      <w:rPr>
-        <w:rFonts w:ascii="Wingdings" w:hAnsi="Wingdings" w:cs="Wingdings" w:hint="default"/>
-        <w:sz w:val="20"/>
-      </w:rPr>
-    </w:lvl>
-    <w:lvl w:ilvl="6">
-      <w:start w:val="1"/>
-      <w:numFmt w:val="bullet"/>
-      <w:lvlText w:val=""/>
-      <w:lvlJc w:val="left"/>
-      <w:pPr>
-        <w:tabs>
-          <w:tab w:val="num" w:pos="5040"/>
-        </w:tabs>
-        <w:ind w:left="5040" w:hanging="360"/>
-      </w:pPr>
-      <w:rPr>
-        <w:rFonts w:ascii="Wingdings" w:hAnsi="Wingdings" w:cs="Wingdings" w:hint="default"/>
-        <w:sz w:val="20"/>
-      </w:rPr>
-    </w:lvl>
-    <w:lvl w:ilvl="7">
-      <w:start w:val="1"/>
-      <w:numFmt w:val="bullet"/>
-      <w:lvlText w:val=""/>
-      <w:lvlJc w:val="left"/>
-      <w:pPr>
-        <w:tabs>
-          <w:tab w:val="num" w:pos="5760"/>
-        </w:tabs>
-        <w:ind w:left="5760" w:hanging="360"/>
-      </w:pPr>
-      <w:rPr>
-        <w:rFonts w:ascii="Wingdings" w:hAnsi="Wingdings" w:cs="Wingdings" w:hint="default"/>
-        <w:sz w:val="20"/>
-      </w:rPr>
-    </w:lvl>
-    <w:lvl w:ilvl="8">
-      <w:start w:val="1"/>
-      <w:numFmt w:val="bullet"/>
-      <w:lvlText w:val=""/>
-      <w:lvlJc w:val="left"/>
-      <w:pPr>
-        <w:tabs>
-          <w:tab w:val="num" w:pos="6480"/>
-        </w:tabs>
-        <w:ind w:left="6480" w:hanging="360"/>
-      </w:pPr>
-      <w:rPr>
-        <w:rFonts w:ascii="Wingdings" w:hAnsi="Wingdings" w:cs="Wingdings" w:hint="default"/>
-        <w:sz w:val="20"/>
-      </w:rPr>
-    </w:lvl>
-  </w:abstractNum>
-  <w:abstractNum w:abstractNumId="5">
-    <w:lvl w:ilvl="0">
-      <w:start w:val="1"/>
-      <w:numFmt w:val="bullet"/>
-      <w:lvlText w:val=""/>
-      <w:lvlJc w:val="left"/>
-      <w:pPr>
-        <w:tabs>
-          <w:tab w:val="num" w:pos="720"/>
-        </w:tabs>
-        <w:ind w:left="720" w:hanging="360"/>
-      </w:pPr>
-      <w:rPr>
-        <w:rFonts w:ascii="Symbol" w:hAnsi="Symbol" w:cs="Symbol" w:hint="default"/>
-      </w:rPr>
-    </w:lvl>
-    <w:lvl w:ilvl="1">
-      <w:start w:val="1"/>
-      <w:numFmt w:val="bullet"/>
-      <w:lvlText w:val="◦"/>
-      <w:lvlJc w:val="left"/>
-      <w:pPr>
-        <w:tabs>
-          <w:tab w:val="num" w:pos="1080"/>
-        </w:tabs>
-        <w:ind w:left="1080" w:hanging="360"/>
-      </w:pPr>
-      <w:rPr>
-        <w:rFonts w:ascii="OpenSymbol" w:hAnsi="OpenSymbol" w:cs="OpenSymbol" w:hint="default"/>
-      </w:rPr>
-    </w:lvl>
-    <w:lvl w:ilvl="2">
-      <w:start w:val="1"/>
-      <w:numFmt w:val="bullet"/>
-      <w:lvlText w:val="▪"/>
-      <w:lvlJc w:val="left"/>
-      <w:pPr>
-        <w:tabs>
-          <w:tab w:val="num" w:pos="1440"/>
-        </w:tabs>
-        <w:ind w:left="1440" w:hanging="360"/>
-      </w:pPr>
-      <w:rPr>
-        <w:rFonts w:ascii="OpenSymbol" w:hAnsi="OpenSymbol" w:cs="OpenSymbol" w:hint="default"/>
-      </w:rPr>
-    </w:lvl>
-    <w:lvl w:ilvl="3">
-      <w:start w:val="1"/>
-      <w:numFmt w:val="bullet"/>
-      <w:lvlText w:val=""/>
-      <w:lvlJc w:val="left"/>
-      <w:pPr>
-        <w:tabs>
-          <w:tab w:val="num" w:pos="1800"/>
-        </w:tabs>
-        <w:ind w:left="1800" w:hanging="360"/>
-      </w:pPr>
-      <w:rPr>
-        <w:rFonts w:ascii="Symbol" w:hAnsi="Symbol" w:cs="Symbol" w:hint="default"/>
-      </w:rPr>
-    </w:lvl>
-    <w:lvl w:ilvl="4">
-      <w:start w:val="1"/>
-      <w:numFmt w:val="bullet"/>
-      <w:lvlText w:val="◦"/>
-      <w:lvlJc w:val="left"/>
-      <w:pPr>
-        <w:tabs>
-          <w:tab w:val="num" w:pos="2160"/>
-        </w:tabs>
-        <w:ind w:left="2160" w:hanging="360"/>
-      </w:pPr>
-      <w:rPr>
-        <w:rFonts w:ascii="OpenSymbol" w:hAnsi="OpenSymbol" w:cs="OpenSymbol" w:hint="default"/>
-      </w:rPr>
-    </w:lvl>
-    <w:lvl w:ilvl="5">
-      <w:start w:val="1"/>
-      <w:numFmt w:val="bullet"/>
-      <w:lvlText w:val="▪"/>
-      <w:lvlJc w:val="left"/>
-      <w:pPr>
-        <w:tabs>
-          <w:tab w:val="num" w:pos="2520"/>
-        </w:tabs>
-        <w:ind w:left="2520" w:hanging="360"/>
-      </w:pPr>
-      <w:rPr>
-        <w:rFonts w:ascii="OpenSymbol" w:hAnsi="OpenSymbol" w:cs="OpenSymbol" w:hint="default"/>
-      </w:rPr>
-    </w:lvl>
-    <w:lvl w:ilvl="6">
-      <w:start w:val="1"/>
-      <w:numFmt w:val="bullet"/>
-      <w:lvlText w:val=""/>
-      <w:lvlJc w:val="left"/>
-      <w:pPr>
-        <w:tabs>
-          <w:tab w:val="num" w:pos="2880"/>
-        </w:tabs>
-        <w:ind w:left="2880" w:hanging="360"/>
-      </w:pPr>
-      <w:rPr>
-        <w:rFonts w:ascii="Symbol" w:hAnsi="Symbol" w:cs="Symbol" w:hint="default"/>
-      </w:rPr>
-    </w:lvl>
-    <w:lvl w:ilvl="7">
-      <w:start w:val="1"/>
-      <w:numFmt w:val="bullet"/>
-      <w:lvlText w:val="◦"/>
-      <w:lvlJc w:val="left"/>
-      <w:pPr>
-        <w:tabs>
-          <w:tab w:val="num" w:pos="3240"/>
-        </w:tabs>
-        <w:ind w:left="3240" w:hanging="360"/>
-      </w:pPr>
-      <w:rPr>
-        <w:rFonts w:ascii="OpenSymbol" w:hAnsi="OpenSymbol" w:cs="OpenSymbol" w:hint="default"/>
-      </w:rPr>
-    </w:lvl>
-    <w:lvl w:ilvl="8">
-      <w:start w:val="1"/>
-      <w:numFmt w:val="bullet"/>
-      <w:lvlText w:val="▪"/>
-      <w:lvlJc w:val="left"/>
-      <w:pPr>
-        <w:tabs>
-          <w:tab w:val="num" w:pos="3600"/>
-        </w:tabs>
-        <w:ind w:left="3600" w:hanging="360"/>
-      </w:pPr>
-      <w:rPr>
-        <w:rFonts w:ascii="OpenSymbol" w:hAnsi="OpenSymbol" w:cs="OpenSymbol" w:hint="default"/>
-      </w:rPr>
-    </w:lvl>
-  </w:abstractNum>
-  <w:abstractNum w:abstractNumId="6">
-    <w:lvl w:ilvl="0">
-      <w:start w:val="1"/>
-      <w:numFmt w:val="bullet"/>
-      <w:lvlText w:val=""/>
-      <w:lvlJc w:val="left"/>
-      <w:pPr>
-        <w:tabs>
-          <w:tab w:val="num" w:pos="720"/>
-        </w:tabs>
-        <w:ind w:left="720" w:hanging="360"/>
-      </w:pPr>
-      <w:rPr>
-        <w:rFonts w:ascii="Symbol" w:hAnsi="Symbol" w:cs="Symbol" w:hint="default"/>
-      </w:rPr>
-    </w:lvl>
-    <w:lvl w:ilvl="1">
-      <w:start w:val="1"/>
-      <w:numFmt w:val="bullet"/>
-      <w:lvlText w:val="◦"/>
-      <w:lvlJc w:val="left"/>
-      <w:pPr>
-        <w:tabs>
-          <w:tab w:val="num" w:pos="1080"/>
-        </w:tabs>
-        <w:ind w:left="1080" w:hanging="360"/>
-      </w:pPr>
-      <w:rPr>
-        <w:rFonts w:ascii="OpenSymbol" w:hAnsi="OpenSymbol" w:cs="OpenSymbol" w:hint="default"/>
-      </w:rPr>
-    </w:lvl>
-    <w:lvl w:ilvl="2">
-      <w:start w:val="1"/>
-      <w:numFmt w:val="bullet"/>
-      <w:lvlText w:val="▪"/>
-      <w:lvlJc w:val="left"/>
-      <w:pPr>
-        <w:tabs>
-          <w:tab w:val="num" w:pos="1440"/>
-        </w:tabs>
-        <w:ind w:left="1440" w:hanging="360"/>
-      </w:pPr>
-      <w:rPr>
-        <w:rFonts w:ascii="OpenSymbol" w:hAnsi="OpenSymbol" w:cs="OpenSymbol" w:hint="default"/>
-      </w:rPr>
-    </w:lvl>
-    <w:lvl w:ilvl="3">
-      <w:start w:val="1"/>
-      <w:numFmt w:val="bullet"/>
-      <w:lvlText w:val=""/>
-      <w:lvlJc w:val="left"/>
-      <w:pPr>
-        <w:tabs>
-          <w:tab w:val="num" w:pos="1800"/>
-        </w:tabs>
-        <w:ind w:left="1800" w:hanging="360"/>
-      </w:pPr>
-      <w:rPr>
-        <w:rFonts w:ascii="Symbol" w:hAnsi="Symbol" w:cs="Symbol" w:hint="default"/>
-      </w:rPr>
-    </w:lvl>
-    <w:lvl w:ilvl="4">
-      <w:start w:val="1"/>
-      <w:numFmt w:val="bullet"/>
-      <w:lvlText w:val="◦"/>
-      <w:lvlJc w:val="left"/>
-      <w:pPr>
-        <w:tabs>
-          <w:tab w:val="num" w:pos="2160"/>
-        </w:tabs>
-        <w:ind w:left="2160" w:hanging="360"/>
-      </w:pPr>
-      <w:rPr>
-        <w:rFonts w:ascii="OpenSymbol" w:hAnsi="OpenSymbol" w:cs="OpenSymbol" w:hint="default"/>
-      </w:rPr>
-    </w:lvl>
-    <w:lvl w:ilvl="5">
-      <w:start w:val="1"/>
-      <w:numFmt w:val="bullet"/>
-      <w:lvlText w:val="▪"/>
-      <w:lvlJc w:val="left"/>
-      <w:pPr>
-        <w:tabs>
-          <w:tab w:val="num" w:pos="2520"/>
-        </w:tabs>
-        <w:ind w:left="2520" w:hanging="360"/>
-      </w:pPr>
-      <w:rPr>
-        <w:rFonts w:ascii="OpenSymbol" w:hAnsi="OpenSymbol" w:cs="OpenSymbol" w:hint="default"/>
-      </w:rPr>
-    </w:lvl>
-    <w:lvl w:ilvl="6">
-      <w:start w:val="1"/>
-      <w:numFmt w:val="bullet"/>
-      <w:lvlText w:val=""/>
-      <w:lvlJc w:val="left"/>
-      <w:pPr>
-        <w:tabs>
-          <w:tab w:val="num" w:pos="2880"/>
-        </w:tabs>
-        <w:ind w:left="2880" w:hanging="360"/>
-      </w:pPr>
-      <w:rPr>
-        <w:rFonts w:ascii="Symbol" w:hAnsi="Symbol" w:cs="Symbol" w:hint="default"/>
-      </w:rPr>
-    </w:lvl>
-    <w:lvl w:ilvl="7">
-      <w:start w:val="1"/>
-      <w:numFmt w:val="bullet"/>
-      <w:lvlText w:val="◦"/>
-      <w:lvlJc w:val="left"/>
-      <w:pPr>
-        <w:tabs>
-          <w:tab w:val="num" w:pos="3240"/>
-        </w:tabs>
-        <w:ind w:left="3240" w:hanging="360"/>
-      </w:pPr>
-      <w:rPr>
-        <w:rFonts w:ascii="OpenSymbol" w:hAnsi="OpenSymbol" w:cs="OpenSymbol" w:hint="default"/>
-      </w:rPr>
-    </w:lvl>
-    <w:lvl w:ilvl="8">
-      <w:start w:val="1"/>
-      <w:numFmt w:val="bullet"/>
-      <w:lvlText w:val="▪"/>
-      <w:lvlJc w:val="left"/>
-      <w:pPr>
-        <w:tabs>
-          <w:tab w:val="num" w:pos="3600"/>
-        </w:tabs>
-        <w:ind w:left="3600" w:hanging="360"/>
-      </w:pPr>
-      <w:rPr>
-        <w:rFonts w:ascii="OpenSymbol" w:hAnsi="OpenSymbol" w:cs="OpenSymbol" w:hint="default"/>
-      </w:rPr>
-    </w:lvl>
-  </w:abstractNum>
-  <w:abstractNum w:abstractNumId="7">
-    <w:lvl w:ilvl="0">
-      <w:start w:val="1"/>
-      <w:numFmt w:val="bullet"/>
-      <w:lvlText w:val=""/>
-      <w:lvlJc w:val="left"/>
-      <w:pPr>
-        <w:tabs>
-          <w:tab w:val="num" w:pos="720"/>
-        </w:tabs>
-        <w:ind w:left="720" w:hanging="360"/>
-      </w:pPr>
-      <w:rPr>
-        <w:rFonts w:ascii="Symbol" w:hAnsi="Symbol" w:cs="Symbol" w:hint="default"/>
-      </w:rPr>
-    </w:lvl>
-    <w:lvl w:ilvl="1">
-      <w:start w:val="1"/>
-      <w:numFmt w:val="bullet"/>
-      <w:lvlText w:val="◦"/>
-      <w:lvlJc w:val="left"/>
-      <w:pPr>
-        <w:tabs>
-          <w:tab w:val="num" w:pos="1080"/>
-        </w:tabs>
-        <w:ind w:left="1080" w:hanging="360"/>
-      </w:pPr>
-      <w:rPr>
-        <w:rFonts w:ascii="OpenSymbol" w:hAnsi="OpenSymbol" w:cs="OpenSymbol" w:hint="default"/>
-      </w:rPr>
-    </w:lvl>
-    <w:lvl w:ilvl="2">
-      <w:start w:val="1"/>
-      <w:numFmt w:val="bullet"/>
-      <w:lvlText w:val="▪"/>
-      <w:lvlJc w:val="left"/>
-      <w:pPr>
-        <w:tabs>
-          <w:tab w:val="num" w:pos="1440"/>
-        </w:tabs>
-        <w:ind w:left="1440" w:hanging="360"/>
-      </w:pPr>
-      <w:rPr>
-        <w:rFonts w:ascii="OpenSymbol" w:hAnsi="OpenSymbol" w:cs="OpenSymbol" w:hint="default"/>
-      </w:rPr>
-    </w:lvl>
-    <w:lvl w:ilvl="3">
-      <w:start w:val="1"/>
-      <w:numFmt w:val="bullet"/>
-      <w:lvlText w:val=""/>
-      <w:lvlJc w:val="left"/>
-      <w:pPr>
-        <w:tabs>
-          <w:tab w:val="num" w:pos="1800"/>
-        </w:tabs>
-        <w:ind w:left="1800" w:hanging="360"/>
-      </w:pPr>
-      <w:rPr>
-        <w:rFonts w:ascii="Symbol" w:hAnsi="Symbol" w:cs="Symbol" w:hint="default"/>
-      </w:rPr>
-    </w:lvl>
-    <w:lvl w:ilvl="4">
-      <w:start w:val="1"/>
-      <w:numFmt w:val="bullet"/>
-      <w:lvlText w:val="◦"/>
-      <w:lvlJc w:val="left"/>
-      <w:pPr>
-        <w:tabs>
-          <w:tab w:val="num" w:pos="2160"/>
-        </w:tabs>
-        <w:ind w:left="2160" w:hanging="360"/>
-      </w:pPr>
-      <w:rPr>
-        <w:rFonts w:ascii="OpenSymbol" w:hAnsi="OpenSymbol" w:cs="OpenSymbol" w:hint="default"/>
-      </w:rPr>
-    </w:lvl>
-    <w:lvl w:ilvl="5">
-      <w:start w:val="1"/>
-      <w:numFmt w:val="bullet"/>
-      <w:lvlText w:val="▪"/>
-      <w:lvlJc w:val="left"/>
-      <w:pPr>
-        <w:tabs>
-          <w:tab w:val="num" w:pos="2520"/>
-        </w:tabs>
-        <w:ind w:left="2520" w:hanging="360"/>
-      </w:pPr>
-      <w:rPr>
-        <w:rFonts w:ascii="OpenSymbol" w:hAnsi="OpenSymbol" w:cs="OpenSymbol" w:hint="default"/>
-      </w:rPr>
-    </w:lvl>
-    <w:lvl w:ilvl="6">
-      <w:start w:val="1"/>
-      <w:numFmt w:val="bullet"/>
-      <w:lvlText w:val=""/>
-      <w:lvlJc w:val="left"/>
-      <w:pPr>
-        <w:tabs>
-          <w:tab w:val="num" w:pos="2880"/>
-        </w:tabs>
-        <w:ind w:left="2880" w:hanging="360"/>
-      </w:pPr>
-      <w:rPr>
-        <w:rFonts w:ascii="Symbol" w:hAnsi="Symbol" w:cs="Symbol" w:hint="default"/>
-      </w:rPr>
-    </w:lvl>
-    <w:lvl w:ilvl="7">
-      <w:start w:val="1"/>
-      <w:numFmt w:val="bullet"/>
-      <w:lvlText w:val="◦"/>
-      <w:lvlJc w:val="left"/>
-      <w:pPr>
-        <w:tabs>
-          <w:tab w:val="num" w:pos="3240"/>
-        </w:tabs>
-        <w:ind w:left="3240" w:hanging="360"/>
-      </w:pPr>
-      <w:rPr>
-        <w:rFonts w:ascii="OpenSymbol" w:hAnsi="OpenSymbol" w:cs="OpenSymbol" w:hint="default"/>
-      </w:rPr>
-    </w:lvl>
-    <w:lvl w:ilvl="8">
-      <w:start w:val="1"/>
-      <w:numFmt w:val="bullet"/>
-      <w:lvlText w:val="▪"/>
-      <w:lvlJc w:val="left"/>
-      <w:pPr>
-        <w:tabs>
-          <w:tab w:val="num" w:pos="3600"/>
-        </w:tabs>
-        <w:ind w:left="3600" w:hanging="360"/>
-      </w:pPr>
-      <w:rPr>
-        <w:rFonts w:ascii="OpenSymbol" w:hAnsi="OpenSymbol" w:cs="OpenSymbol" w:hint="default"/>
-      </w:rPr>
-    </w:lvl>
-  </w:abstractNum>
-  <w:abstractNum w:abstractNumId="8">
-    <w:lvl w:ilvl="0">
-      <w:start w:val="1"/>
-      <w:numFmt w:val="bullet"/>
-      <w:lvlText w:val=""/>
-      <w:lvlJc w:val="left"/>
-      <w:pPr>
-        <w:tabs>
-          <w:tab w:val="num" w:pos="720"/>
-        </w:tabs>
-        <w:ind w:left="720" w:hanging="360"/>
-      </w:pPr>
-      <w:rPr>
-        <w:rFonts w:ascii="Symbol" w:hAnsi="Symbol" w:cs="Symbol" w:hint="default"/>
-      </w:rPr>
-    </w:lvl>
-    <w:lvl w:ilvl="1">
-      <w:start w:val="1"/>
-      <w:numFmt w:val="bullet"/>
-      <w:lvlText w:val="◦"/>
-      <w:lvlJc w:val="left"/>
-      <w:pPr>
-        <w:tabs>
-          <w:tab w:val="num" w:pos="1080"/>
-        </w:tabs>
-        <w:ind w:left="1080" w:hanging="360"/>
-      </w:pPr>
-      <w:rPr>
-        <w:rFonts w:ascii="OpenSymbol" w:hAnsi="OpenSymbol" w:cs="OpenSymbol" w:hint="default"/>
-      </w:rPr>
-    </w:lvl>
-    <w:lvl w:ilvl="2">
-      <w:start w:val="1"/>
-      <w:numFmt w:val="bullet"/>
-      <w:lvlText w:val="▪"/>
-      <w:lvlJc w:val="left"/>
-      <w:pPr>
-        <w:tabs>
-          <w:tab w:val="num" w:pos="1440"/>
-        </w:tabs>
-        <w:ind w:left="1440" w:hanging="360"/>
-      </w:pPr>
-      <w:rPr>
-        <w:rFonts w:ascii="OpenSymbol" w:hAnsi="OpenSymbol" w:cs="OpenSymbol" w:hint="default"/>
-      </w:rPr>
-    </w:lvl>
-    <w:lvl w:ilvl="3">
-      <w:start w:val="1"/>
-      <w:numFmt w:val="bullet"/>
-      <w:lvlText w:val=""/>
-      <w:lvlJc w:val="left"/>
-      <w:pPr>
-        <w:tabs>
-          <w:tab w:val="num" w:pos="1800"/>
-        </w:tabs>
-        <w:ind w:left="1800" w:hanging="360"/>
-      </w:pPr>
-      <w:rPr>
-        <w:rFonts w:ascii="Symbol" w:hAnsi="Symbol" w:cs="Symbol" w:hint="default"/>
-      </w:rPr>
-    </w:lvl>
-    <w:lvl w:ilvl="4">
-      <w:start w:val="1"/>
-      <w:numFmt w:val="bullet"/>
-      <w:lvlText w:val="◦"/>
-      <w:lvlJc w:val="left"/>
-      <w:pPr>
-        <w:tabs>
-          <w:tab w:val="num" w:pos="2160"/>
-        </w:tabs>
-        <w:ind w:left="2160" w:hanging="360"/>
-      </w:pPr>
-      <w:rPr>
-        <w:rFonts w:ascii="OpenSymbol" w:hAnsi="OpenSymbol" w:cs="OpenSymbol" w:hint="default"/>
-      </w:rPr>
-    </w:lvl>
-    <w:lvl w:ilvl="5">
-      <w:start w:val="1"/>
-      <w:numFmt w:val="bullet"/>
-      <w:lvlText w:val="▪"/>
-      <w:lvlJc w:val="left"/>
-      <w:pPr>
-        <w:tabs>
-          <w:tab w:val="num" w:pos="2520"/>
-        </w:tabs>
-        <w:ind w:left="2520" w:hanging="360"/>
-      </w:pPr>
-      <w:rPr>
-        <w:rFonts w:ascii="OpenSymbol" w:hAnsi="OpenSymbol" w:cs="OpenSymbol" w:hint="default"/>
-      </w:rPr>
-    </w:lvl>
-    <w:lvl w:ilvl="6">
-      <w:start w:val="1"/>
-      <w:numFmt w:val="bullet"/>
-      <w:lvlText w:val=""/>
-      <w:lvlJc w:val="left"/>
-      <w:pPr>
-        <w:tabs>
-          <w:tab w:val="num" w:pos="2880"/>
-        </w:tabs>
-        <w:ind w:left="2880" w:hanging="360"/>
-      </w:pPr>
-      <w:rPr>
-        <w:rFonts w:ascii="Symbol" w:hAnsi="Symbol" w:cs="Symbol" w:hint="default"/>
-      </w:rPr>
-    </w:lvl>
-    <w:lvl w:ilvl="7">
-      <w:start w:val="1"/>
-      <w:numFmt w:val="bullet"/>
-      <w:lvlText w:val="◦"/>
-      <w:lvlJc w:val="left"/>
-      <w:pPr>
-        <w:tabs>
-          <w:tab w:val="num" w:pos="3240"/>
-        </w:tabs>
-        <w:ind w:left="3240" w:hanging="360"/>
-      </w:pPr>
-      <w:rPr>
-        <w:rFonts w:ascii="OpenSymbol" w:hAnsi="OpenSymbol" w:cs="OpenSymbol" w:hint="default"/>
-      </w:rPr>
-    </w:lvl>
-    <w:lvl w:ilvl="8">
-      <w:start w:val="1"/>
-      <w:numFmt w:val="bullet"/>
-      <w:lvlText w:val="▪"/>
-      <w:lvlJc w:val="left"/>
-      <w:pPr>
-        <w:tabs>
-          <w:tab w:val="num" w:pos="3600"/>
-        </w:tabs>
-        <w:ind w:left="3600" w:hanging="360"/>
-      </w:pPr>
-      <w:rPr>
-        <w:rFonts w:ascii="OpenSymbol" w:hAnsi="OpenSymbol" w:cs="OpenSymbol" w:hint="default"/>
-      </w:rPr>
-    </w:lvl>
-  </w:abstractNum>
-  <w:abstractNum w:abstractNumId="9">
+  <w:abstractNum w:abstractNumId="7" w15:restartNumberingAfterBreak="0">
+    <w:nsid w:val="3D4D6B96"/>
+    <w:multiLevelType w:val="multilevel"/>
+    <w:tmpl w:val="5B30C072"/>
     <w:lvl w:ilvl="0">
       <w:start w:val="1"/>
       <w:numFmt w:val="none"/>
@@ -2861,7 +2904,7 @@
         <w:tabs>
           <w:tab w:val="num" w:pos="0"/>
         </w:tabs>
-        <w:ind w:left="0" w:hanging="0"/>
+        <w:ind w:left="0" w:firstLine="0"/>
       </w:pPr>
     </w:lvl>
     <w:lvl w:ilvl="1">
@@ -2874,7 +2917,7 @@
         <w:tabs>
           <w:tab w:val="num" w:pos="0"/>
         </w:tabs>
-        <w:ind w:left="0" w:hanging="0"/>
+        <w:ind w:left="0" w:firstLine="0"/>
       </w:pPr>
     </w:lvl>
     <w:lvl w:ilvl="2">
@@ -2887,7 +2930,7 @@
         <w:tabs>
           <w:tab w:val="num" w:pos="0"/>
         </w:tabs>
-        <w:ind w:left="0" w:hanging="0"/>
+        <w:ind w:left="0" w:firstLine="0"/>
       </w:pPr>
     </w:lvl>
     <w:lvl w:ilvl="3">
@@ -2900,7 +2943,7 @@
         <w:tabs>
           <w:tab w:val="num" w:pos="0"/>
         </w:tabs>
-        <w:ind w:left="0" w:hanging="0"/>
+        <w:ind w:left="0" w:firstLine="0"/>
       </w:pPr>
     </w:lvl>
     <w:lvl w:ilvl="4">
@@ -2913,7 +2956,7 @@
         <w:tabs>
           <w:tab w:val="num" w:pos="0"/>
         </w:tabs>
-        <w:ind w:left="0" w:hanging="0"/>
+        <w:ind w:left="0" w:firstLine="0"/>
       </w:pPr>
     </w:lvl>
     <w:lvl w:ilvl="5">
@@ -2926,7 +2969,7 @@
         <w:tabs>
           <w:tab w:val="num" w:pos="0"/>
         </w:tabs>
-        <w:ind w:left="0" w:hanging="0"/>
+        <w:ind w:left="0" w:firstLine="0"/>
       </w:pPr>
     </w:lvl>
     <w:lvl w:ilvl="6">
@@ -2939,7 +2982,7 @@
         <w:tabs>
           <w:tab w:val="num" w:pos="0"/>
         </w:tabs>
-        <w:ind w:left="0" w:hanging="0"/>
+        <w:ind w:left="0" w:firstLine="0"/>
       </w:pPr>
     </w:lvl>
     <w:lvl w:ilvl="7">
@@ -2952,7 +2995,7 @@
         <w:tabs>
           <w:tab w:val="num" w:pos="0"/>
         </w:tabs>
-        <w:ind w:left="0" w:hanging="0"/>
+        <w:ind w:left="0" w:firstLine="0"/>
       </w:pPr>
     </w:lvl>
     <w:lvl w:ilvl="8">
@@ -2965,46 +3008,186 @@
         <w:tabs>
           <w:tab w:val="num" w:pos="0"/>
         </w:tabs>
-        <w:ind w:left="0" w:hanging="0"/>
+        <w:ind w:left="0" w:firstLine="0"/>
       </w:pPr>
     </w:lvl>
   </w:abstractNum>
-  <w:num w:numId="1">
+  <w:abstractNum w:abstractNumId="8" w15:restartNumberingAfterBreak="0">
+    <w:nsid w:val="79CC4EEA"/>
+    <w:multiLevelType w:val="multilevel"/>
+    <w:tmpl w:val="3E4AEC00"/>
+    <w:lvl w:ilvl="0">
+      <w:start w:val="1"/>
+      <w:numFmt w:val="bullet"/>
+      <w:lvlText w:val=""/>
+      <w:lvlJc w:val="left"/>
+      <w:pPr>
+        <w:tabs>
+          <w:tab w:val="num" w:pos="720"/>
+        </w:tabs>
+        <w:ind w:left="720" w:hanging="360"/>
+      </w:pPr>
+      <w:rPr>
+        <w:rFonts w:ascii="Symbol" w:hAnsi="Symbol" w:cs="Symbol" w:hint="default"/>
+      </w:rPr>
+    </w:lvl>
+    <w:lvl w:ilvl="1">
+      <w:start w:val="1"/>
+      <w:numFmt w:val="bullet"/>
+      <w:lvlText w:val="◦"/>
+      <w:lvlJc w:val="left"/>
+      <w:pPr>
+        <w:tabs>
+          <w:tab w:val="num" w:pos="1080"/>
+        </w:tabs>
+        <w:ind w:left="1080" w:hanging="360"/>
+      </w:pPr>
+      <w:rPr>
+        <w:rFonts w:ascii="OpenSymbol" w:hAnsi="OpenSymbol" w:cs="OpenSymbol" w:hint="default"/>
+      </w:rPr>
+    </w:lvl>
+    <w:lvl w:ilvl="2">
+      <w:start w:val="1"/>
+      <w:numFmt w:val="bullet"/>
+      <w:lvlText w:val="▪"/>
+      <w:lvlJc w:val="left"/>
+      <w:pPr>
+        <w:tabs>
+          <w:tab w:val="num" w:pos="1440"/>
+        </w:tabs>
+        <w:ind w:left="1440" w:hanging="360"/>
+      </w:pPr>
+      <w:rPr>
+        <w:rFonts w:ascii="OpenSymbol" w:hAnsi="OpenSymbol" w:cs="OpenSymbol" w:hint="default"/>
+      </w:rPr>
+    </w:lvl>
+    <w:lvl w:ilvl="3">
+      <w:start w:val="1"/>
+      <w:numFmt w:val="bullet"/>
+      <w:lvlText w:val=""/>
+      <w:lvlJc w:val="left"/>
+      <w:pPr>
+        <w:tabs>
+          <w:tab w:val="num" w:pos="1800"/>
+        </w:tabs>
+        <w:ind w:left="1800" w:hanging="360"/>
+      </w:pPr>
+      <w:rPr>
+        <w:rFonts w:ascii="Symbol" w:hAnsi="Symbol" w:cs="Symbol" w:hint="default"/>
+      </w:rPr>
+    </w:lvl>
+    <w:lvl w:ilvl="4">
+      <w:start w:val="1"/>
+      <w:numFmt w:val="bullet"/>
+      <w:lvlText w:val="◦"/>
+      <w:lvlJc w:val="left"/>
+      <w:pPr>
+        <w:tabs>
+          <w:tab w:val="num" w:pos="2160"/>
+        </w:tabs>
+        <w:ind w:left="2160" w:hanging="360"/>
+      </w:pPr>
+      <w:rPr>
+        <w:rFonts w:ascii="OpenSymbol" w:hAnsi="OpenSymbol" w:cs="OpenSymbol" w:hint="default"/>
+      </w:rPr>
+    </w:lvl>
+    <w:lvl w:ilvl="5">
+      <w:start w:val="1"/>
+      <w:numFmt w:val="bullet"/>
+      <w:lvlText w:val="▪"/>
+      <w:lvlJc w:val="left"/>
+      <w:pPr>
+        <w:tabs>
+          <w:tab w:val="num" w:pos="2520"/>
+        </w:tabs>
+        <w:ind w:left="2520" w:hanging="360"/>
+      </w:pPr>
+      <w:rPr>
+        <w:rFonts w:ascii="OpenSymbol" w:hAnsi="OpenSymbol" w:cs="OpenSymbol" w:hint="default"/>
+      </w:rPr>
+    </w:lvl>
+    <w:lvl w:ilvl="6">
+      <w:start w:val="1"/>
+      <w:numFmt w:val="bullet"/>
+      <w:lvlText w:val=""/>
+      <w:lvlJc w:val="left"/>
+      <w:pPr>
+        <w:tabs>
+          <w:tab w:val="num" w:pos="2880"/>
+        </w:tabs>
+        <w:ind w:left="2880" w:hanging="360"/>
+      </w:pPr>
+      <w:rPr>
+        <w:rFonts w:ascii="Symbol" w:hAnsi="Symbol" w:cs="Symbol" w:hint="default"/>
+      </w:rPr>
+    </w:lvl>
+    <w:lvl w:ilvl="7">
+      <w:start w:val="1"/>
+      <w:numFmt w:val="bullet"/>
+      <w:lvlText w:val="◦"/>
+      <w:lvlJc w:val="left"/>
+      <w:pPr>
+        <w:tabs>
+          <w:tab w:val="num" w:pos="3240"/>
+        </w:tabs>
+        <w:ind w:left="3240" w:hanging="360"/>
+      </w:pPr>
+      <w:rPr>
+        <w:rFonts w:ascii="OpenSymbol" w:hAnsi="OpenSymbol" w:cs="OpenSymbol" w:hint="default"/>
+      </w:rPr>
+    </w:lvl>
+    <w:lvl w:ilvl="8">
+      <w:start w:val="1"/>
+      <w:numFmt w:val="bullet"/>
+      <w:lvlText w:val="▪"/>
+      <w:lvlJc w:val="left"/>
+      <w:pPr>
+        <w:tabs>
+          <w:tab w:val="num" w:pos="3600"/>
+        </w:tabs>
+        <w:ind w:left="3600" w:hanging="360"/>
+      </w:pPr>
+      <w:rPr>
+        <w:rFonts w:ascii="OpenSymbol" w:hAnsi="OpenSymbol" w:cs="OpenSymbol" w:hint="default"/>
+      </w:rPr>
+    </w:lvl>
+  </w:abstractNum>
+  <w:num w:numId="1" w16cid:durableId="233007506">
+    <w:abstractNumId w:val="2"/>
+  </w:num>
+  <w:num w:numId="2" w16cid:durableId="1620646215">
+    <w:abstractNumId w:val="6"/>
+  </w:num>
+  <w:num w:numId="3" w16cid:durableId="654534196">
+    <w:abstractNumId w:val="3"/>
+  </w:num>
+  <w:num w:numId="4" w16cid:durableId="672488322">
+    <w:abstractNumId w:val="5"/>
+  </w:num>
+  <w:num w:numId="5" w16cid:durableId="1723167283">
+    <w:abstractNumId w:val="0"/>
+  </w:num>
+  <w:num w:numId="6" w16cid:durableId="1504466873">
+    <w:abstractNumId w:val="4"/>
+  </w:num>
+  <w:num w:numId="7" w16cid:durableId="1089153824">
     <w:abstractNumId w:val="1"/>
   </w:num>
-  <w:num w:numId="2">
-    <w:abstractNumId w:val="2"/>
-  </w:num>
-  <w:num w:numId="3">
-    <w:abstractNumId w:val="3"/>
-  </w:num>
-  <w:num w:numId="4">
-    <w:abstractNumId w:val="4"/>
-  </w:num>
-  <w:num w:numId="5">
-    <w:abstractNumId w:val="5"/>
-  </w:num>
-  <w:num w:numId="6">
-    <w:abstractNumId w:val="6"/>
-  </w:num>
-  <w:num w:numId="7">
-    <w:abstractNumId w:val="7"/>
-  </w:num>
-  <w:num w:numId="8">
+  <w:num w:numId="8" w16cid:durableId="931594321">
     <w:abstractNumId w:val="8"/>
   </w:num>
-  <w:num w:numId="9">
-    <w:abstractNumId w:val="9"/>
+  <w:num w:numId="9" w16cid:durableId="1666857659">
+    <w:abstractNumId w:val="7"/>
   </w:num>
 </w:numbering>
 </file>
 
 <file path=word/styles.xml><?xml version="1.0" encoding="utf-8"?>
-<w:styles xmlns:w="http://schemas.openxmlformats.org/wordprocessingml/2006/main" xmlns:w14="http://schemas.microsoft.com/office/word/2010/wordml" xmlns:mc="http://schemas.openxmlformats.org/markup-compatibility/2006" mc:Ignorable="w14">
+<w:styles xmlns:mc="http://schemas.openxmlformats.org/markup-compatibility/2006" xmlns:r="http://schemas.openxmlformats.org/officeDocument/2006/relationships" xmlns:w="http://schemas.openxmlformats.org/wordprocessingml/2006/main" xmlns:w14="http://schemas.microsoft.com/office/word/2010/wordml" xmlns:w15="http://schemas.microsoft.com/office/word/2012/wordml" xmlns:w16cex="http://schemas.microsoft.com/office/word/2018/wordml/cex" xmlns:w16cid="http://schemas.microsoft.com/office/word/2016/wordml/cid" xmlns:w16="http://schemas.microsoft.com/office/word/2018/wordml" xmlns:w16sdtdh="http://schemas.microsoft.com/office/word/2020/wordml/sdtdatahash" xmlns:w16se="http://schemas.microsoft.com/office/word/2015/wordml/symex" mc:Ignorable="w14 w15 w16se w16cid w16 w16cex w16sdtdh">
   <w:docDefaults>
     <w:rPrDefault>
       <w:rPr>
-        <w:rFonts w:ascii="Calibri" w:hAnsi="Calibri" w:eastAsia="" w:cs="" w:asciiTheme="minorHAnsi" w:cstheme="minorBidi" w:eastAsiaTheme="minorEastAsia" w:hAnsiTheme="minorHAnsi"/>
+        <w:rFonts w:asciiTheme="minorHAnsi" w:eastAsiaTheme="minorEastAsia" w:hAnsiTheme="minorHAnsi" w:cstheme="minorBidi"/>
         <w:sz w:val="22"/>
         <w:szCs w:val="22"/>
         <w:lang w:val="nb-NO" w:eastAsia="en-US" w:bidi="ar-SA"/>
@@ -3012,21 +3195,21 @@
     </w:rPrDefault>
     <w:pPrDefault>
       <w:pPr>
-        <w:suppressAutoHyphens w:val="true"/>
+        <w:suppressAutoHyphens/>
       </w:pPr>
     </w:pPrDefault>
   </w:docDefaults>
   <w:latentStyles w:defLockedState="0" w:defUIPriority="99" w:defSemiHidden="0" w:defUnhideWhenUsed="0" w:defQFormat="0" w:count="376">
     <w:lsdException w:name="Normal" w:uiPriority="0" w:qFormat="1"/>
     <w:lsdException w:name="heading 1" w:uiPriority="9" w:qFormat="1"/>
-    <w:lsdException w:name="heading 2" w:uiPriority="9" w:semiHidden="1" w:unhideWhenUsed="1" w:qFormat="1"/>
-    <w:lsdException w:name="heading 3" w:uiPriority="9" w:semiHidden="1" w:unhideWhenUsed="1" w:qFormat="1"/>
-    <w:lsdException w:name="heading 4" w:uiPriority="9" w:semiHidden="1" w:unhideWhenUsed="1" w:qFormat="1"/>
-    <w:lsdException w:name="heading 5" w:uiPriority="9" w:semiHidden="1" w:unhideWhenUsed="1" w:qFormat="1"/>
-    <w:lsdException w:name="heading 6" w:uiPriority="9" w:semiHidden="1" w:unhideWhenUsed="1" w:qFormat="1"/>
-    <w:lsdException w:name="heading 7" w:uiPriority="9" w:semiHidden="1" w:unhideWhenUsed="1" w:qFormat="1"/>
-    <w:lsdException w:name="heading 8" w:uiPriority="9" w:semiHidden="1" w:unhideWhenUsed="1" w:qFormat="1"/>
-    <w:lsdException w:name="heading 9" w:uiPriority="9" w:semiHidden="1" w:unhideWhenUsed="1" w:qFormat="1"/>
+    <w:lsdException w:name="heading 2" w:semiHidden="1" w:uiPriority="9" w:unhideWhenUsed="1" w:qFormat="1"/>
+    <w:lsdException w:name="heading 3" w:semiHidden="1" w:uiPriority="9" w:unhideWhenUsed="1" w:qFormat="1"/>
+    <w:lsdException w:name="heading 4" w:semiHidden="1" w:uiPriority="9" w:unhideWhenUsed="1" w:qFormat="1"/>
+    <w:lsdException w:name="heading 5" w:semiHidden="1" w:uiPriority="9" w:unhideWhenUsed="1" w:qFormat="1"/>
+    <w:lsdException w:name="heading 6" w:semiHidden="1" w:uiPriority="9" w:unhideWhenUsed="1" w:qFormat="1"/>
+    <w:lsdException w:name="heading 7" w:semiHidden="1" w:uiPriority="9" w:unhideWhenUsed="1" w:qFormat="1"/>
+    <w:lsdException w:name="heading 8" w:semiHidden="1" w:uiPriority="9" w:unhideWhenUsed="1" w:qFormat="1"/>
+    <w:lsdException w:name="heading 9" w:semiHidden="1" w:uiPriority="9" w:unhideWhenUsed="1" w:qFormat="1"/>
     <w:lsdException w:name="index 1" w:semiHidden="1" w:unhideWhenUsed="1"/>
     <w:lsdException w:name="index 2" w:semiHidden="1" w:unhideWhenUsed="1"/>
     <w:lsdException w:name="index 3" w:semiHidden="1" w:unhideWhenUsed="1"/>
@@ -3036,22 +3219,22 @@
     <w:lsdException w:name="index 7" w:semiHidden="1" w:unhideWhenUsed="1"/>
     <w:lsdException w:name="index 8" w:semiHidden="1" w:unhideWhenUsed="1"/>
     <w:lsdException w:name="index 9" w:semiHidden="1" w:unhideWhenUsed="1"/>
-    <w:lsdException w:name="toc 1" w:uiPriority="39" w:semiHidden="1" w:unhideWhenUsed="1"/>
-    <w:lsdException w:name="toc 2" w:uiPriority="39" w:semiHidden="1" w:unhideWhenUsed="1"/>
-    <w:lsdException w:name="toc 3" w:uiPriority="39" w:semiHidden="1" w:unhideWhenUsed="1"/>
-    <w:lsdException w:name="toc 4" w:uiPriority="39" w:semiHidden="1" w:unhideWhenUsed="1"/>
-    <w:lsdException w:name="toc 5" w:uiPriority="39" w:semiHidden="1" w:unhideWhenUsed="1"/>
-    <w:lsdException w:name="toc 6" w:uiPriority="39" w:semiHidden="1" w:unhideWhenUsed="1"/>
-    <w:lsdException w:name="toc 7" w:uiPriority="39" w:semiHidden="1" w:unhideWhenUsed="1"/>
-    <w:lsdException w:name="toc 8" w:uiPriority="39" w:semiHidden="1" w:unhideWhenUsed="1"/>
-    <w:lsdException w:name="toc 9" w:uiPriority="39" w:semiHidden="1" w:unhideWhenUsed="1"/>
+    <w:lsdException w:name="toc 1" w:semiHidden="1" w:uiPriority="39" w:unhideWhenUsed="1"/>
+    <w:lsdException w:name="toc 2" w:semiHidden="1" w:uiPriority="39" w:unhideWhenUsed="1"/>
+    <w:lsdException w:name="toc 3" w:semiHidden="1" w:uiPriority="39" w:unhideWhenUsed="1"/>
+    <w:lsdException w:name="toc 4" w:semiHidden="1" w:uiPriority="39" w:unhideWhenUsed="1"/>
+    <w:lsdException w:name="toc 5" w:semiHidden="1" w:uiPriority="39" w:unhideWhenUsed="1"/>
+    <w:lsdException w:name="toc 6" w:semiHidden="1" w:uiPriority="39" w:unhideWhenUsed="1"/>
+    <w:lsdException w:name="toc 7" w:semiHidden="1" w:uiPriority="39" w:unhideWhenUsed="1"/>
+    <w:lsdException w:name="toc 8" w:semiHidden="1" w:uiPriority="39" w:unhideWhenUsed="1"/>
+    <w:lsdException w:name="toc 9" w:semiHidden="1" w:uiPriority="39" w:unhideWhenUsed="1"/>
     <w:lsdException w:name="Normal Indent" w:semiHidden="1" w:unhideWhenUsed="1"/>
     <w:lsdException w:name="footnote text" w:semiHidden="1" w:unhideWhenUsed="1"/>
     <w:lsdException w:name="annotation text" w:semiHidden="1" w:unhideWhenUsed="1"/>
     <w:lsdException w:name="header" w:semiHidden="1" w:unhideWhenUsed="1"/>
     <w:lsdException w:name="footer" w:semiHidden="1" w:unhideWhenUsed="1"/>
     <w:lsdException w:name="index heading" w:semiHidden="1" w:unhideWhenUsed="1"/>
-    <w:lsdException w:name="caption" w:uiPriority="35" w:semiHidden="1" w:unhideWhenUsed="1" w:qFormat="1"/>
+    <w:lsdException w:name="caption" w:semiHidden="1" w:uiPriority="35" w:unhideWhenUsed="1" w:qFormat="1"/>
     <w:lsdException w:name="table of figures" w:semiHidden="1" w:unhideWhenUsed="1"/>
     <w:lsdException w:name="envelope address" w:semiHidden="1" w:unhideWhenUsed="1"/>
     <w:lsdException w:name="envelope return" w:semiHidden="1" w:unhideWhenUsed="1"/>
@@ -3082,7 +3265,7 @@
     <w:lsdException w:name="Title" w:uiPriority="10" w:qFormat="1"/>
     <w:lsdException w:name="Closing" w:semiHidden="1" w:unhideWhenUsed="1"/>
     <w:lsdException w:name="Signature" w:semiHidden="1" w:unhideWhenUsed="1"/>
-    <w:lsdException w:name="Default Paragraph Font" w:uiPriority="1" w:semiHidden="1" w:unhideWhenUsed="1"/>
+    <w:lsdException w:name="Default Paragraph Font" w:semiHidden="1" w:uiPriority="1" w:unhideWhenUsed="1"/>
     <w:lsdException w:name="Body Text" w:semiHidden="1" w:unhideWhenUsed="1"/>
     <w:lsdException w:name="Body Text Indent" w:semiHidden="1" w:unhideWhenUsed="1"/>
     <w:lsdException w:name="List Continue" w:semiHidden="1" w:unhideWhenUsed="1"/>
@@ -3282,8 +3465,8 @@
     <w:lsdException w:name="Subtle Reference" w:uiPriority="31" w:qFormat="1"/>
     <w:lsdException w:name="Intense Reference" w:uiPriority="32" w:qFormat="1"/>
     <w:lsdException w:name="Book Title" w:uiPriority="33" w:qFormat="1"/>
-    <w:lsdException w:name="Bibliography" w:uiPriority="37" w:semiHidden="1" w:unhideWhenUsed="1"/>
-    <w:lsdException w:name="TOC Heading" w:uiPriority="39" w:semiHidden="1" w:unhideWhenUsed="1" w:qFormat="1"/>
+    <w:lsdException w:name="Bibliography" w:semiHidden="1" w:uiPriority="37" w:unhideWhenUsed="1"/>
+    <w:lsdException w:name="TOC Heading" w:semiHidden="1" w:uiPriority="39" w:unhideWhenUsed="1" w:qFormat="1"/>
     <w:lsdException w:name="Plain Table 1" w:uiPriority="41"/>
     <w:lsdException w:name="Plain Table 2" w:uiPriority="42"/>
     <w:lsdException w:name="Plain Table 3" w:uiPriority="43"/>
@@ -3394,70 +3577,59 @@
     <w:lsdException w:name="Unresolved Mention" w:semiHidden="1" w:unhideWhenUsed="1"/>
     <w:lsdException w:name="Smart Link" w:semiHidden="1" w:unhideWhenUsed="1"/>
   </w:latentStyles>
-  <w:style w:type="paragraph" w:styleId="Normal" w:default="1">
+  <w:style w:type="paragraph" w:default="1" w:styleId="Normal">
     <w:name w:val="Normal"/>
     <w:qFormat/>
-    <w:rsid w:val="00134cc9"/>
+    <w:rsid w:val="00134CC9"/>
     <w:pPr>
-      <w:widowControl/>
-      <w:bidi w:val="0"/>
-      <w:spacing w:lineRule="auto" w:line="259" w:before="0" w:after="160"/>
-      <w:jc w:val="left"/>
+      <w:spacing w:after="160" w:line="259" w:lineRule="auto"/>
     </w:pPr>
-    <w:rPr>
-      <w:rFonts w:ascii="Calibri" w:hAnsi="Calibri" w:eastAsia="" w:cs="" w:asciiTheme="minorHAnsi" w:cstheme="minorBidi" w:eastAsiaTheme="minorEastAsia" w:hAnsiTheme="minorHAnsi"/>
-      <w:color w:val="auto"/>
-      <w:kern w:val="0"/>
-      <w:sz w:val="22"/>
-      <w:szCs w:val="22"/>
-      <w:lang w:val="nb-NO" w:eastAsia="en-US" w:bidi="ar-SA"/>
-    </w:rPr>
-  </w:style>
-  <w:style w:type="paragraph" w:styleId="Heading1">
-    <w:name w:val="Heading 1"/>
+  </w:style>
+  <w:style w:type="paragraph" w:styleId="Overskrift1">
+    <w:name w:val="heading 1"/>
     <w:basedOn w:val="Normal"/>
     <w:next w:val="Normal"/>
     <w:link w:val="Overskrift1Tegn"/>
     <w:uiPriority w:val="9"/>
     <w:qFormat/>
-    <w:rsid w:val="00134cc9"/>
+    <w:rsid w:val="00134CC9"/>
     <w:pPr>
-      <w:keepNext w:val="true"/>
+      <w:keepNext/>
       <w:keepLines/>
-      <w:spacing w:lineRule="auto" w:line="240" w:before="400" w:after="40"/>
+      <w:spacing w:before="400" w:after="40" w:line="240" w:lineRule="auto"/>
       <w:outlineLvl w:val="0"/>
     </w:pPr>
     <w:rPr>
-      <w:rFonts w:ascii="Calibri Light" w:hAnsi="Calibri Light" w:eastAsia="" w:cs="" w:asciiTheme="majorHAnsi" w:cstheme="majorBidi" w:eastAsiaTheme="majorEastAsia" w:hAnsiTheme="majorHAnsi"/>
-      <w:color w:themeColor="accent1" w:themeShade="80" w:val="1F3864"/>
+      <w:rFonts w:asciiTheme="majorHAnsi" w:eastAsiaTheme="majorEastAsia" w:hAnsiTheme="majorHAnsi" w:cstheme="majorBidi"/>
+      <w:color w:val="1F3864" w:themeColor="accent1" w:themeShade="80"/>
       <w:sz w:val="36"/>
       <w:szCs w:val="36"/>
     </w:rPr>
   </w:style>
-  <w:style w:type="paragraph" w:styleId="Heading2">
-    <w:name w:val="Heading 2"/>
+  <w:style w:type="paragraph" w:styleId="Overskrift2">
+    <w:name w:val="heading 2"/>
     <w:basedOn w:val="Normal"/>
     <w:next w:val="Normal"/>
     <w:link w:val="Overskrift2Tegn"/>
     <w:uiPriority w:val="9"/>
     <w:unhideWhenUsed/>
     <w:qFormat/>
-    <w:rsid w:val="00134cc9"/>
+    <w:rsid w:val="00134CC9"/>
     <w:pPr>
-      <w:keepNext w:val="true"/>
+      <w:keepNext/>
       <w:keepLines/>
-      <w:spacing w:lineRule="auto" w:line="240" w:before="40" w:after="0"/>
+      <w:spacing w:before="40" w:after="0" w:line="240" w:lineRule="auto"/>
       <w:outlineLvl w:val="1"/>
     </w:pPr>
     <w:rPr>
-      <w:rFonts w:ascii="Calibri Light" w:hAnsi="Calibri Light" w:eastAsia="" w:cs="" w:asciiTheme="majorHAnsi" w:cstheme="majorBidi" w:eastAsiaTheme="majorEastAsia" w:hAnsiTheme="majorHAnsi"/>
-      <w:color w:themeColor="accent1" w:themeShade="bf" w:val="2F5496"/>
+      <w:rFonts w:asciiTheme="majorHAnsi" w:eastAsiaTheme="majorEastAsia" w:hAnsiTheme="majorHAnsi" w:cstheme="majorBidi"/>
+      <w:color w:val="2F5496" w:themeColor="accent1" w:themeShade="BF"/>
       <w:sz w:val="32"/>
       <w:szCs w:val="32"/>
     </w:rPr>
   </w:style>
-  <w:style w:type="paragraph" w:styleId="Heading3">
-    <w:name w:val="Heading 3"/>
+  <w:style w:type="paragraph" w:styleId="Overskrift3">
+    <w:name w:val="heading 3"/>
     <w:basedOn w:val="Normal"/>
     <w:next w:val="Normal"/>
     <w:link w:val="Overskrift3Tegn"/>
@@ -3465,22 +3637,22 @@
     <w:semiHidden/>
     <w:unhideWhenUsed/>
     <w:qFormat/>
-    <w:rsid w:val="00134cc9"/>
+    <w:rsid w:val="00134CC9"/>
     <w:pPr>
-      <w:keepNext w:val="true"/>
+      <w:keepNext/>
       <w:keepLines/>
-      <w:spacing w:lineRule="auto" w:line="240" w:before="40" w:after="0"/>
+      <w:spacing w:before="40" w:after="0" w:line="240" w:lineRule="auto"/>
       <w:outlineLvl w:val="2"/>
     </w:pPr>
     <w:rPr>
-      <w:rFonts w:ascii="Calibri Light" w:hAnsi="Calibri Light" w:eastAsia="" w:cs="" w:asciiTheme="majorHAnsi" w:cstheme="majorBidi" w:eastAsiaTheme="majorEastAsia" w:hAnsiTheme="majorHAnsi"/>
-      <w:color w:themeColor="accent1" w:themeShade="bf" w:val="2F5496"/>
+      <w:rFonts w:asciiTheme="majorHAnsi" w:eastAsiaTheme="majorEastAsia" w:hAnsiTheme="majorHAnsi" w:cstheme="majorBidi"/>
+      <w:color w:val="2F5496" w:themeColor="accent1" w:themeShade="BF"/>
       <w:sz w:val="28"/>
       <w:szCs w:val="28"/>
     </w:rPr>
   </w:style>
-  <w:style w:type="paragraph" w:styleId="Heading4">
-    <w:name w:val="Heading 4"/>
+  <w:style w:type="paragraph" w:styleId="Overskrift4">
+    <w:name w:val="heading 4"/>
     <w:basedOn w:val="Normal"/>
     <w:next w:val="Normal"/>
     <w:link w:val="Overskrift4Tegn"/>
@@ -3488,22 +3660,22 @@
     <w:semiHidden/>
     <w:unhideWhenUsed/>
     <w:qFormat/>
-    <w:rsid w:val="00134cc9"/>
+    <w:rsid w:val="00134CC9"/>
     <w:pPr>
-      <w:keepNext w:val="true"/>
+      <w:keepNext/>
       <w:keepLines/>
       <w:spacing w:before="40" w:after="0"/>
       <w:outlineLvl w:val="3"/>
     </w:pPr>
     <w:rPr>
-      <w:rFonts w:ascii="Calibri Light" w:hAnsi="Calibri Light" w:eastAsia="" w:cs="" w:asciiTheme="majorHAnsi" w:cstheme="majorBidi" w:eastAsiaTheme="majorEastAsia" w:hAnsiTheme="majorHAnsi"/>
-      <w:color w:themeColor="accent1" w:themeShade="bf" w:val="2F5496"/>
+      <w:rFonts w:asciiTheme="majorHAnsi" w:eastAsiaTheme="majorEastAsia" w:hAnsiTheme="majorHAnsi" w:cstheme="majorBidi"/>
+      <w:color w:val="2F5496" w:themeColor="accent1" w:themeShade="BF"/>
       <w:sz w:val="24"/>
       <w:szCs w:val="24"/>
     </w:rPr>
   </w:style>
-  <w:style w:type="paragraph" w:styleId="Heading5">
-    <w:name w:val="Heading 5"/>
+  <w:style w:type="paragraph" w:styleId="Overskrift5">
+    <w:name w:val="heading 5"/>
     <w:basedOn w:val="Normal"/>
     <w:next w:val="Normal"/>
     <w:link w:val="Overskrift5Tegn"/>
@@ -3511,21 +3683,21 @@
     <w:semiHidden/>
     <w:unhideWhenUsed/>
     <w:qFormat/>
-    <w:rsid w:val="00134cc9"/>
+    <w:rsid w:val="00134CC9"/>
     <w:pPr>
-      <w:keepNext w:val="true"/>
+      <w:keepNext/>
       <w:keepLines/>
       <w:spacing w:before="40" w:after="0"/>
       <w:outlineLvl w:val="4"/>
     </w:pPr>
     <w:rPr>
-      <w:rFonts w:ascii="Calibri Light" w:hAnsi="Calibri Light" w:eastAsia="" w:cs="" w:asciiTheme="majorHAnsi" w:cstheme="majorBidi" w:eastAsiaTheme="majorEastAsia" w:hAnsiTheme="majorHAnsi"/>
+      <w:rFonts w:asciiTheme="majorHAnsi" w:eastAsiaTheme="majorEastAsia" w:hAnsiTheme="majorHAnsi" w:cstheme="majorBidi"/>
       <w:caps/>
-      <w:color w:themeColor="accent1" w:themeShade="bf" w:val="2F5496"/>
+      <w:color w:val="2F5496" w:themeColor="accent1" w:themeShade="BF"/>
     </w:rPr>
   </w:style>
-  <w:style w:type="paragraph" w:styleId="Heading6">
-    <w:name w:val="Heading 6"/>
+  <w:style w:type="paragraph" w:styleId="Overskrift6">
+    <w:name w:val="heading 6"/>
     <w:basedOn w:val="Normal"/>
     <w:next w:val="Normal"/>
     <w:link w:val="Overskrift6Tegn"/>
@@ -3533,23 +3705,23 @@
     <w:semiHidden/>
     <w:unhideWhenUsed/>
     <w:qFormat/>
-    <w:rsid w:val="00134cc9"/>
+    <w:rsid w:val="00134CC9"/>
     <w:pPr>
-      <w:keepNext w:val="true"/>
+      <w:keepNext/>
       <w:keepLines/>
       <w:spacing w:before="40" w:after="0"/>
       <w:outlineLvl w:val="5"/>
     </w:pPr>
     <w:rPr>
-      <w:rFonts w:ascii="Calibri Light" w:hAnsi="Calibri Light" w:eastAsia="" w:cs="" w:asciiTheme="majorHAnsi" w:cstheme="majorBidi" w:eastAsiaTheme="majorEastAsia" w:hAnsiTheme="majorHAnsi"/>
+      <w:rFonts w:asciiTheme="majorHAnsi" w:eastAsiaTheme="majorEastAsia" w:hAnsiTheme="majorHAnsi" w:cstheme="majorBidi"/>
       <w:i/>
       <w:iCs/>
       <w:caps/>
-      <w:color w:themeColor="accent1" w:themeShade="80" w:val="1F3864"/>
+      <w:color w:val="1F3864" w:themeColor="accent1" w:themeShade="80"/>
     </w:rPr>
   </w:style>
-  <w:style w:type="paragraph" w:styleId="Heading7">
-    <w:name w:val="Heading 7"/>
+  <w:style w:type="paragraph" w:styleId="Overskrift7">
+    <w:name w:val="heading 7"/>
     <w:basedOn w:val="Normal"/>
     <w:next w:val="Normal"/>
     <w:link w:val="Overskrift7Tegn"/>
@@ -3557,22 +3729,22 @@
     <w:semiHidden/>
     <w:unhideWhenUsed/>
     <w:qFormat/>
-    <w:rsid w:val="00134cc9"/>
+    <w:rsid w:val="00134CC9"/>
     <w:pPr>
-      <w:keepNext w:val="true"/>
+      <w:keepNext/>
       <w:keepLines/>
       <w:spacing w:before="40" w:after="0"/>
       <w:outlineLvl w:val="6"/>
     </w:pPr>
     <w:rPr>
-      <w:rFonts w:ascii="Calibri Light" w:hAnsi="Calibri Light" w:eastAsia="" w:cs="" w:asciiTheme="majorHAnsi" w:cstheme="majorBidi" w:eastAsiaTheme="majorEastAsia" w:hAnsiTheme="majorHAnsi"/>
+      <w:rFonts w:asciiTheme="majorHAnsi" w:eastAsiaTheme="majorEastAsia" w:hAnsiTheme="majorHAnsi" w:cstheme="majorBidi"/>
       <w:b/>
       <w:bCs/>
-      <w:color w:themeColor="accent1" w:themeShade="80" w:val="1F3864"/>
+      <w:color w:val="1F3864" w:themeColor="accent1" w:themeShade="80"/>
     </w:rPr>
   </w:style>
-  <w:style w:type="paragraph" w:styleId="Heading8">
-    <w:name w:val="Heading 8"/>
+  <w:style w:type="paragraph" w:styleId="Overskrift8">
+    <w:name w:val="heading 8"/>
     <w:basedOn w:val="Normal"/>
     <w:next w:val="Normal"/>
     <w:link w:val="Overskrift8Tegn"/>
@@ -3580,24 +3752,24 @@
     <w:semiHidden/>
     <w:unhideWhenUsed/>
     <w:qFormat/>
-    <w:rsid w:val="00134cc9"/>
+    <w:rsid w:val="00134CC9"/>
     <w:pPr>
-      <w:keepNext w:val="true"/>
+      <w:keepNext/>
       <w:keepLines/>
       <w:spacing w:before="40" w:after="0"/>
       <w:outlineLvl w:val="7"/>
     </w:pPr>
     <w:rPr>
-      <w:rFonts w:ascii="Calibri Light" w:hAnsi="Calibri Light" w:eastAsia="" w:cs="" w:asciiTheme="majorHAnsi" w:cstheme="majorBidi" w:eastAsiaTheme="majorEastAsia" w:hAnsiTheme="majorHAnsi"/>
+      <w:rFonts w:asciiTheme="majorHAnsi" w:eastAsiaTheme="majorEastAsia" w:hAnsiTheme="majorHAnsi" w:cstheme="majorBidi"/>
       <w:b/>
       <w:bCs/>
       <w:i/>
       <w:iCs/>
-      <w:color w:themeColor="accent1" w:themeShade="80" w:val="1F3864"/>
+      <w:color w:val="1F3864" w:themeColor="accent1" w:themeShade="80"/>
     </w:rPr>
   </w:style>
-  <w:style w:type="paragraph" w:styleId="Heading9">
-    <w:name w:val="Heading 9"/>
+  <w:style w:type="paragraph" w:styleId="Overskrift9">
+    <w:name w:val="heading 9"/>
     <w:basedOn w:val="Normal"/>
     <w:next w:val="Normal"/>
     <w:link w:val="Overskrift9Tegn"/>
@@ -3605,260 +3777,280 @@
     <w:semiHidden/>
     <w:unhideWhenUsed/>
     <w:qFormat/>
-    <w:rsid w:val="00134cc9"/>
+    <w:rsid w:val="00134CC9"/>
     <w:pPr>
-      <w:keepNext w:val="true"/>
+      <w:keepNext/>
       <w:keepLines/>
       <w:spacing w:before="40" w:after="0"/>
       <w:outlineLvl w:val="8"/>
     </w:pPr>
     <w:rPr>
-      <w:rFonts w:ascii="Calibri Light" w:hAnsi="Calibri Light" w:eastAsia="" w:cs="" w:asciiTheme="majorHAnsi" w:cstheme="majorBidi" w:eastAsiaTheme="majorEastAsia" w:hAnsiTheme="majorHAnsi"/>
+      <w:rFonts w:asciiTheme="majorHAnsi" w:eastAsiaTheme="majorEastAsia" w:hAnsiTheme="majorHAnsi" w:cstheme="majorBidi"/>
       <w:i/>
       <w:iCs/>
-      <w:color w:themeColor="accent1" w:themeShade="80" w:val="1F3864"/>
+      <w:color w:val="1F3864" w:themeColor="accent1" w:themeShade="80"/>
     </w:rPr>
   </w:style>
-  <w:style w:type="character" w:styleId="DefaultParagraphFont" w:default="1">
+  <w:style w:type="character" w:default="1" w:styleId="Standardskriftforavsnitt">
     <w:name w:val="Default Paragraph Font"/>
     <w:uiPriority w:val="1"/>
+    <w:semiHidden/>
     <w:unhideWhenUsed/>
-    <w:qFormat/>
-    <w:rPr/>
-  </w:style>
-  <w:style w:type="character" w:styleId="Overskrift1Tegn" w:customStyle="1">
+  </w:style>
+  <w:style w:type="table" w:default="1" w:styleId="Vanligtabell">
+    <w:name w:val="Normal Table"/>
+    <w:uiPriority w:val="99"/>
+    <w:semiHidden/>
+    <w:unhideWhenUsed/>
+    <w:tblPr>
+      <w:tblInd w:w="0" w:type="dxa"/>
+      <w:tblCellMar>
+        <w:top w:w="0" w:type="dxa"/>
+        <w:left w:w="108" w:type="dxa"/>
+        <w:bottom w:w="0" w:type="dxa"/>
+        <w:right w:w="108" w:type="dxa"/>
+      </w:tblCellMar>
+    </w:tblPr>
+  </w:style>
+  <w:style w:type="numbering" w:default="1" w:styleId="Ingenliste">
+    <w:name w:val="No List"/>
+    <w:uiPriority w:val="99"/>
+    <w:semiHidden/>
+    <w:unhideWhenUsed/>
+  </w:style>
+  <w:style w:type="character" w:customStyle="1" w:styleId="Overskrift1Tegn">
     <w:name w:val="Overskrift 1 Tegn"/>
-    <w:basedOn w:val="DefaultParagraphFont"/>
-    <w:link w:val="Heading1"/>
+    <w:basedOn w:val="Standardskriftforavsnitt"/>
+    <w:link w:val="Overskrift1"/>
     <w:uiPriority w:val="9"/>
     <w:qFormat/>
-    <w:rsid w:val="00134cc9"/>
+    <w:rsid w:val="00134CC9"/>
     <w:rPr>
-      <w:rFonts w:ascii="Calibri Light" w:hAnsi="Calibri Light" w:eastAsia="" w:cs="" w:asciiTheme="majorHAnsi" w:cstheme="majorBidi" w:eastAsiaTheme="majorEastAsia" w:hAnsiTheme="majorHAnsi"/>
-      <w:color w:themeColor="accent1" w:themeShade="80" w:val="1F3864"/>
+      <w:rFonts w:asciiTheme="majorHAnsi" w:eastAsiaTheme="majorEastAsia" w:hAnsiTheme="majorHAnsi" w:cstheme="majorBidi"/>
+      <w:color w:val="1F3864" w:themeColor="accent1" w:themeShade="80"/>
       <w:sz w:val="36"/>
       <w:szCs w:val="36"/>
     </w:rPr>
   </w:style>
-  <w:style w:type="character" w:styleId="Overskrift2Tegn" w:customStyle="1">
+  <w:style w:type="character" w:customStyle="1" w:styleId="Overskrift2Tegn">
     <w:name w:val="Overskrift 2 Tegn"/>
-    <w:basedOn w:val="DefaultParagraphFont"/>
-    <w:link w:val="Heading2"/>
+    <w:basedOn w:val="Standardskriftforavsnitt"/>
+    <w:link w:val="Overskrift2"/>
     <w:uiPriority w:val="9"/>
     <w:qFormat/>
-    <w:rsid w:val="00134cc9"/>
+    <w:rsid w:val="00134CC9"/>
     <w:rPr>
-      <w:rFonts w:ascii="Calibri Light" w:hAnsi="Calibri Light" w:eastAsia="" w:cs="" w:asciiTheme="majorHAnsi" w:cstheme="majorBidi" w:eastAsiaTheme="majorEastAsia" w:hAnsiTheme="majorHAnsi"/>
-      <w:color w:themeColor="accent1" w:themeShade="bf" w:val="2F5496"/>
+      <w:rFonts w:asciiTheme="majorHAnsi" w:eastAsiaTheme="majorEastAsia" w:hAnsiTheme="majorHAnsi" w:cstheme="majorBidi"/>
+      <w:color w:val="2F5496" w:themeColor="accent1" w:themeShade="BF"/>
       <w:sz w:val="32"/>
       <w:szCs w:val="32"/>
     </w:rPr>
   </w:style>
-  <w:style w:type="character" w:styleId="Overskrift3Tegn" w:customStyle="1">
+  <w:style w:type="character" w:customStyle="1" w:styleId="Overskrift3Tegn">
     <w:name w:val="Overskrift 3 Tegn"/>
-    <w:basedOn w:val="DefaultParagraphFont"/>
-    <w:link w:val="Heading3"/>
+    <w:basedOn w:val="Standardskriftforavsnitt"/>
+    <w:link w:val="Overskrift3"/>
     <w:uiPriority w:val="9"/>
     <w:semiHidden/>
     <w:qFormat/>
-    <w:rsid w:val="00134cc9"/>
+    <w:rsid w:val="00134CC9"/>
     <w:rPr>
-      <w:rFonts w:ascii="Calibri Light" w:hAnsi="Calibri Light" w:eastAsia="" w:cs="" w:asciiTheme="majorHAnsi" w:cstheme="majorBidi" w:eastAsiaTheme="majorEastAsia" w:hAnsiTheme="majorHAnsi"/>
-      <w:color w:themeColor="accent1" w:themeShade="bf" w:val="2F5496"/>
+      <w:rFonts w:asciiTheme="majorHAnsi" w:eastAsiaTheme="majorEastAsia" w:hAnsiTheme="majorHAnsi" w:cstheme="majorBidi"/>
+      <w:color w:val="2F5496" w:themeColor="accent1" w:themeShade="BF"/>
       <w:sz w:val="28"/>
       <w:szCs w:val="28"/>
     </w:rPr>
   </w:style>
-  <w:style w:type="character" w:styleId="Overskrift4Tegn" w:customStyle="1">
+  <w:style w:type="character" w:customStyle="1" w:styleId="Overskrift4Tegn">
     <w:name w:val="Overskrift 4 Tegn"/>
-    <w:basedOn w:val="DefaultParagraphFont"/>
-    <w:link w:val="Heading4"/>
+    <w:basedOn w:val="Standardskriftforavsnitt"/>
+    <w:link w:val="Overskrift4"/>
     <w:uiPriority w:val="9"/>
     <w:semiHidden/>
     <w:qFormat/>
-    <w:rsid w:val="00134cc9"/>
+    <w:rsid w:val="00134CC9"/>
     <w:rPr>
-      <w:rFonts w:ascii="Calibri Light" w:hAnsi="Calibri Light" w:eastAsia="" w:cs="" w:asciiTheme="majorHAnsi" w:cstheme="majorBidi" w:eastAsiaTheme="majorEastAsia" w:hAnsiTheme="majorHAnsi"/>
-      <w:color w:themeColor="accent1" w:themeShade="bf" w:val="2F5496"/>
+      <w:rFonts w:asciiTheme="majorHAnsi" w:eastAsiaTheme="majorEastAsia" w:hAnsiTheme="majorHAnsi" w:cstheme="majorBidi"/>
+      <w:color w:val="2F5496" w:themeColor="accent1" w:themeShade="BF"/>
       <w:sz w:val="24"/>
       <w:szCs w:val="24"/>
     </w:rPr>
   </w:style>
-  <w:style w:type="character" w:styleId="Overskrift5Tegn" w:customStyle="1">
+  <w:style w:type="character" w:customStyle="1" w:styleId="Overskrift5Tegn">
     <w:name w:val="Overskrift 5 Tegn"/>
-    <w:basedOn w:val="DefaultParagraphFont"/>
-    <w:link w:val="Heading5"/>
+    <w:basedOn w:val="Standardskriftforavsnitt"/>
+    <w:link w:val="Overskrift5"/>
     <w:uiPriority w:val="9"/>
     <w:semiHidden/>
     <w:qFormat/>
-    <w:rsid w:val="00134cc9"/>
+    <w:rsid w:val="00134CC9"/>
     <w:rPr>
-      <w:rFonts w:ascii="Calibri Light" w:hAnsi="Calibri Light" w:eastAsia="" w:cs="" w:asciiTheme="majorHAnsi" w:cstheme="majorBidi" w:eastAsiaTheme="majorEastAsia" w:hAnsiTheme="majorHAnsi"/>
+      <w:rFonts w:asciiTheme="majorHAnsi" w:eastAsiaTheme="majorEastAsia" w:hAnsiTheme="majorHAnsi" w:cstheme="majorBidi"/>
       <w:caps/>
-      <w:color w:themeColor="accent1" w:themeShade="bf" w:val="2F5496"/>
+      <w:color w:val="2F5496" w:themeColor="accent1" w:themeShade="BF"/>
     </w:rPr>
   </w:style>
-  <w:style w:type="character" w:styleId="Overskrift6Tegn" w:customStyle="1">
+  <w:style w:type="character" w:customStyle="1" w:styleId="Overskrift6Tegn">
     <w:name w:val="Overskrift 6 Tegn"/>
-    <w:basedOn w:val="DefaultParagraphFont"/>
-    <w:link w:val="Heading6"/>
+    <w:basedOn w:val="Standardskriftforavsnitt"/>
+    <w:link w:val="Overskrift6"/>
     <w:uiPriority w:val="9"/>
     <w:semiHidden/>
     <w:qFormat/>
-    <w:rsid w:val="00134cc9"/>
+    <w:rsid w:val="00134CC9"/>
     <w:rPr>
-      <w:rFonts w:ascii="Calibri Light" w:hAnsi="Calibri Light" w:eastAsia="" w:cs="" w:asciiTheme="majorHAnsi" w:cstheme="majorBidi" w:eastAsiaTheme="majorEastAsia" w:hAnsiTheme="majorHAnsi"/>
+      <w:rFonts w:asciiTheme="majorHAnsi" w:eastAsiaTheme="majorEastAsia" w:hAnsiTheme="majorHAnsi" w:cstheme="majorBidi"/>
       <w:i/>
       <w:iCs/>
       <w:caps/>
-      <w:color w:themeColor="accent1" w:themeShade="80" w:val="1F3864"/>
+      <w:color w:val="1F3864" w:themeColor="accent1" w:themeShade="80"/>
     </w:rPr>
   </w:style>
-  <w:style w:type="character" w:styleId="Overskrift7Tegn" w:customStyle="1">
+  <w:style w:type="character" w:customStyle="1" w:styleId="Overskrift7Tegn">
     <w:name w:val="Overskrift 7 Tegn"/>
-    <w:basedOn w:val="DefaultParagraphFont"/>
-    <w:link w:val="Heading7"/>
+    <w:basedOn w:val="Standardskriftforavsnitt"/>
+    <w:link w:val="Overskrift7"/>
     <w:uiPriority w:val="9"/>
     <w:semiHidden/>
     <w:qFormat/>
-    <w:rsid w:val="00134cc9"/>
+    <w:rsid w:val="00134CC9"/>
     <w:rPr>
-      <w:rFonts w:ascii="Calibri Light" w:hAnsi="Calibri Light" w:eastAsia="" w:cs="" w:asciiTheme="majorHAnsi" w:cstheme="majorBidi" w:eastAsiaTheme="majorEastAsia" w:hAnsiTheme="majorHAnsi"/>
+      <w:rFonts w:asciiTheme="majorHAnsi" w:eastAsiaTheme="majorEastAsia" w:hAnsiTheme="majorHAnsi" w:cstheme="majorBidi"/>
       <w:b/>
       <w:bCs/>
-      <w:color w:themeColor="accent1" w:themeShade="80" w:val="1F3864"/>
+      <w:color w:val="1F3864" w:themeColor="accent1" w:themeShade="80"/>
     </w:rPr>
   </w:style>
-  <w:style w:type="character" w:styleId="Overskrift8Tegn" w:customStyle="1">
+  <w:style w:type="character" w:customStyle="1" w:styleId="Overskrift8Tegn">
     <w:name w:val="Overskrift 8 Tegn"/>
-    <w:basedOn w:val="DefaultParagraphFont"/>
-    <w:link w:val="Heading8"/>
+    <w:basedOn w:val="Standardskriftforavsnitt"/>
+    <w:link w:val="Overskrift8"/>
     <w:uiPriority w:val="9"/>
     <w:semiHidden/>
     <w:qFormat/>
-    <w:rsid w:val="00134cc9"/>
+    <w:rsid w:val="00134CC9"/>
     <w:rPr>
-      <w:rFonts w:ascii="Calibri Light" w:hAnsi="Calibri Light" w:eastAsia="" w:cs="" w:asciiTheme="majorHAnsi" w:cstheme="majorBidi" w:eastAsiaTheme="majorEastAsia" w:hAnsiTheme="majorHAnsi"/>
+      <w:rFonts w:asciiTheme="majorHAnsi" w:eastAsiaTheme="majorEastAsia" w:hAnsiTheme="majorHAnsi" w:cstheme="majorBidi"/>
       <w:b/>
       <w:bCs/>
       <w:i/>
       <w:iCs/>
-      <w:color w:themeColor="accent1" w:themeShade="80" w:val="1F3864"/>
+      <w:color w:val="1F3864" w:themeColor="accent1" w:themeShade="80"/>
     </w:rPr>
   </w:style>
-  <w:style w:type="character" w:styleId="Overskrift9Tegn" w:customStyle="1">
+  <w:style w:type="character" w:customStyle="1" w:styleId="Overskrift9Tegn">
     <w:name w:val="Overskrift 9 Tegn"/>
-    <w:basedOn w:val="DefaultParagraphFont"/>
-    <w:link w:val="Heading9"/>
+    <w:basedOn w:val="Standardskriftforavsnitt"/>
+    <w:link w:val="Overskrift9"/>
     <w:uiPriority w:val="9"/>
     <w:semiHidden/>
     <w:qFormat/>
-    <w:rsid w:val="00134cc9"/>
+    <w:rsid w:val="00134CC9"/>
     <w:rPr>
-      <w:rFonts w:ascii="Calibri Light" w:hAnsi="Calibri Light" w:eastAsia="" w:cs="" w:asciiTheme="majorHAnsi" w:cstheme="majorBidi" w:eastAsiaTheme="majorEastAsia" w:hAnsiTheme="majorHAnsi"/>
+      <w:rFonts w:asciiTheme="majorHAnsi" w:eastAsiaTheme="majorEastAsia" w:hAnsiTheme="majorHAnsi" w:cstheme="majorBidi"/>
       <w:i/>
       <w:iCs/>
-      <w:color w:themeColor="accent1" w:themeShade="80" w:val="1F3864"/>
+      <w:color w:val="1F3864" w:themeColor="accent1" w:themeShade="80"/>
     </w:rPr>
   </w:style>
-  <w:style w:type="character" w:styleId="TittelTegn" w:customStyle="1">
+  <w:style w:type="character" w:customStyle="1" w:styleId="TittelTegn">
     <w:name w:val="Tittel Tegn"/>
-    <w:basedOn w:val="DefaultParagraphFont"/>
-    <w:link w:val="Title"/>
+    <w:basedOn w:val="Standardskriftforavsnitt"/>
+    <w:link w:val="Tittel"/>
     <w:uiPriority w:val="10"/>
     <w:qFormat/>
-    <w:rsid w:val="00134cc9"/>
+    <w:rsid w:val="00134CC9"/>
     <w:rPr>
-      <w:rFonts w:ascii="Calibri Light" w:hAnsi="Calibri Light" w:eastAsia="" w:cs="" w:asciiTheme="majorHAnsi" w:cstheme="majorBidi" w:eastAsiaTheme="majorEastAsia" w:hAnsiTheme="majorHAnsi"/>
+      <w:rFonts w:asciiTheme="majorHAnsi" w:eastAsiaTheme="majorEastAsia" w:hAnsiTheme="majorHAnsi" w:cstheme="majorBidi"/>
       <w:caps/>
-      <w:color w:themeColor="text2" w:val="44546A"/>
+      <w:color w:val="44546A" w:themeColor="text2"/>
       <w:spacing w:val="-15"/>
       <w:sz w:val="72"/>
       <w:szCs w:val="72"/>
     </w:rPr>
   </w:style>
-  <w:style w:type="character" w:styleId="UndertittelTegn" w:customStyle="1">
+  <w:style w:type="character" w:customStyle="1" w:styleId="UndertittelTegn">
     <w:name w:val="Undertittel Tegn"/>
-    <w:basedOn w:val="DefaultParagraphFont"/>
-    <w:link w:val="Subtitle"/>
+    <w:basedOn w:val="Standardskriftforavsnitt"/>
+    <w:link w:val="Undertittel"/>
     <w:uiPriority w:val="11"/>
     <w:qFormat/>
-    <w:rsid w:val="00134cc9"/>
+    <w:rsid w:val="00134CC9"/>
     <w:rPr>
-      <w:rFonts w:ascii="Calibri Light" w:hAnsi="Calibri Light" w:eastAsia="" w:cs="" w:asciiTheme="majorHAnsi" w:cstheme="majorBidi" w:eastAsiaTheme="majorEastAsia" w:hAnsiTheme="majorHAnsi"/>
-      <w:color w:themeColor="accent1" w:val="4472C4"/>
+      <w:rFonts w:asciiTheme="majorHAnsi" w:eastAsiaTheme="majorEastAsia" w:hAnsiTheme="majorHAnsi" w:cstheme="majorBidi"/>
+      <w:color w:val="4472C4" w:themeColor="accent1"/>
       <w:sz w:val="28"/>
       <w:szCs w:val="28"/>
     </w:rPr>
   </w:style>
-  <w:style w:type="character" w:styleId="Strong">
+  <w:style w:type="character" w:styleId="Sterk">
     <w:name w:val="Strong"/>
-    <w:basedOn w:val="DefaultParagraphFont"/>
+    <w:basedOn w:val="Standardskriftforavsnitt"/>
     <w:uiPriority w:val="22"/>
     <w:qFormat/>
-    <w:rsid w:val="00134cc9"/>
+    <w:rsid w:val="00134CC9"/>
     <w:rPr>
       <w:b/>
       <w:bCs/>
     </w:rPr>
   </w:style>
-  <w:style w:type="character" w:styleId="Emphasis">
+  <w:style w:type="character" w:styleId="Utheving">
     <w:name w:val="Emphasis"/>
-    <w:basedOn w:val="DefaultParagraphFont"/>
+    <w:basedOn w:val="Standardskriftforavsnitt"/>
     <w:uiPriority w:val="20"/>
     <w:qFormat/>
-    <w:rsid w:val="00134cc9"/>
+    <w:rsid w:val="00134CC9"/>
     <w:rPr>
       <w:i/>
       <w:iCs/>
     </w:rPr>
   </w:style>
-  <w:style w:type="character" w:styleId="SitatTegn" w:customStyle="1">
+  <w:style w:type="character" w:customStyle="1" w:styleId="SitatTegn">
     <w:name w:val="Sitat Tegn"/>
-    <w:basedOn w:val="DefaultParagraphFont"/>
-    <w:link w:val="Quote"/>
+    <w:basedOn w:val="Standardskriftforavsnitt"/>
+    <w:link w:val="Sitat"/>
     <w:uiPriority w:val="29"/>
     <w:qFormat/>
-    <w:rsid w:val="00134cc9"/>
+    <w:rsid w:val="00134CC9"/>
     <w:rPr>
-      <w:color w:themeColor="text2" w:val="44546A"/>
+      <w:color w:val="44546A" w:themeColor="text2"/>
       <w:sz w:val="24"/>
       <w:szCs w:val="24"/>
     </w:rPr>
   </w:style>
-  <w:style w:type="character" w:styleId="SterktsitatTegn" w:customStyle="1">
+  <w:style w:type="character" w:customStyle="1" w:styleId="SterktsitatTegn">
     <w:name w:val="Sterkt sitat Tegn"/>
-    <w:basedOn w:val="DefaultParagraphFont"/>
-    <w:link w:val="IntenseQuote"/>
+    <w:basedOn w:val="Standardskriftforavsnitt"/>
+    <w:link w:val="Sterktsitat"/>
     <w:uiPriority w:val="30"/>
     <w:qFormat/>
-    <w:rsid w:val="00134cc9"/>
+    <w:rsid w:val="00134CC9"/>
     <w:rPr>
-      <w:rFonts w:ascii="Calibri Light" w:hAnsi="Calibri Light" w:eastAsia="" w:cs="" w:asciiTheme="majorHAnsi" w:cstheme="majorBidi" w:eastAsiaTheme="majorEastAsia" w:hAnsiTheme="majorHAnsi"/>
-      <w:color w:themeColor="text2" w:val="44546A"/>
+      <w:rFonts w:asciiTheme="majorHAnsi" w:eastAsiaTheme="majorEastAsia" w:hAnsiTheme="majorHAnsi" w:cstheme="majorBidi"/>
+      <w:color w:val="44546A" w:themeColor="text2"/>
       <w:spacing w:val="-6"/>
       <w:sz w:val="32"/>
       <w:szCs w:val="32"/>
     </w:rPr>
   </w:style>
-  <w:style w:type="character" w:styleId="SubtleEmphasis">
+  <w:style w:type="character" w:styleId="Svakutheving">
     <w:name w:val="Subtle Emphasis"/>
-    <w:basedOn w:val="DefaultParagraphFont"/>
+    <w:basedOn w:val="Standardskriftforavsnitt"/>
     <w:uiPriority w:val="19"/>
     <w:qFormat/>
-    <w:rsid w:val="00134cc9"/>
+    <w:rsid w:val="00134CC9"/>
     <w:rPr>
       <w:i/>
       <w:iCs/>
-      <w:color w:themeColor="text1" w:themeTint="a6" w:val="595959"/>
+      <w:color w:val="595959" w:themeColor="text1" w:themeTint="A6"/>
     </w:rPr>
   </w:style>
-  <w:style w:type="character" w:styleId="IntenseEmphasis">
+  <w:style w:type="character" w:styleId="Sterkutheving">
     <w:name w:val="Intense Emphasis"/>
-    <w:basedOn w:val="DefaultParagraphFont"/>
+    <w:basedOn w:val="Standardskriftforavsnitt"/>
     <w:uiPriority w:val="21"/>
     <w:qFormat/>
-    <w:rsid w:val="00134cc9"/>
+    <w:rsid w:val="00134CC9"/>
     <w:rPr>
       <w:b/>
       <w:bCs/>
@@ -3866,38 +4058,38 @@
       <w:iCs/>
     </w:rPr>
   </w:style>
-  <w:style w:type="character" w:styleId="SubtleReference">
+  <w:style w:type="character" w:styleId="Svakreferanse">
     <w:name w:val="Subtle Reference"/>
-    <w:basedOn w:val="DefaultParagraphFont"/>
+    <w:basedOn w:val="Standardskriftforavsnitt"/>
     <w:uiPriority w:val="31"/>
     <w:qFormat/>
-    <w:rsid w:val="00134cc9"/>
+    <w:rsid w:val="00134CC9"/>
     <w:rPr>
       <w:smallCaps/>
-      <w:color w:themeColor="text1" w:themeTint="a6" w:val="595959"/>
+      <w:color w:val="595959" w:themeColor="text1" w:themeTint="A6"/>
       <w:u w:val="none" w:color="7F7F7F" w:themeColor="dark1" w:themeTint="80"/>
     </w:rPr>
   </w:style>
-  <w:style w:type="character" w:styleId="IntenseReference">
+  <w:style w:type="character" w:styleId="Sterkreferanse">
     <w:name w:val="Intense Reference"/>
-    <w:basedOn w:val="DefaultParagraphFont"/>
+    <w:basedOn w:val="Standardskriftforavsnitt"/>
     <w:uiPriority w:val="32"/>
     <w:qFormat/>
-    <w:rsid w:val="00134cc9"/>
+    <w:rsid w:val="00134CC9"/>
     <w:rPr>
       <w:b/>
       <w:bCs/>
       <w:smallCaps/>
-      <w:color w:themeColor="text2" w:val="44546A"/>
+      <w:color w:val="44546A" w:themeColor="text2"/>
       <w:u w:val="single"/>
     </w:rPr>
   </w:style>
-  <w:style w:type="character" w:styleId="BookTitle">
+  <w:style w:type="character" w:styleId="Boktittel">
     <w:name w:val="Book Title"/>
-    <w:basedOn w:val="DefaultParagraphFont"/>
+    <w:basedOn w:val="Standardskriftforavsnitt"/>
     <w:uiPriority w:val="33"/>
     <w:qFormat/>
-    <w:rsid w:val="00134cc9"/>
+    <w:rsid w:val="00134CC9"/>
     <w:rPr>
       <w:b/>
       <w:bCs/>
@@ -3905,70 +4097,68 @@
       <w:spacing w:val="10"/>
     </w:rPr>
   </w:style>
-  <w:style w:type="character" w:styleId="Hyperlink">
+  <w:style w:type="character" w:styleId="Hyperkobling">
     <w:name w:val="Hyperlink"/>
-    <w:basedOn w:val="DefaultParagraphFont"/>
+    <w:basedOn w:val="Standardskriftforavsnitt"/>
     <w:uiPriority w:val="99"/>
     <w:unhideWhenUsed/>
-    <w:rsid w:val="00e42e53"/>
+    <w:rsid w:val="00E42E53"/>
     <w:rPr>
-      <w:color w:themeColor="hyperlink" w:val="0563C1"/>
+      <w:color w:val="0563C1" w:themeColor="hyperlink"/>
       <w:u w:val="single"/>
     </w:rPr>
   </w:style>
-  <w:style w:type="character" w:styleId="UnresolvedMention">
+  <w:style w:type="character" w:styleId="Ulstomtale">
     <w:name w:val="Unresolved Mention"/>
-    <w:basedOn w:val="DefaultParagraphFont"/>
+    <w:basedOn w:val="Standardskriftforavsnitt"/>
     <w:uiPriority w:val="99"/>
     <w:semiHidden/>
     <w:unhideWhenUsed/>
     <w:qFormat/>
-    <w:rsid w:val="00e42e53"/>
+    <w:rsid w:val="00E42E53"/>
     <w:rPr>
       <w:color w:val="605E5C"/>
-      <w:shd w:fill="E1DFDD" w:val="clear"/>
+      <w:shd w:val="clear" w:color="auto" w:fill="E1DFDD"/>
     </w:rPr>
   </w:style>
-  <w:style w:type="character" w:styleId="Bullets">
+  <w:style w:type="character" w:customStyle="1" w:styleId="Bullets">
     <w:name w:val="Bullets"/>
     <w:qFormat/>
     <w:rPr>
-      <w:rFonts w:ascii="OpenSymbol" w:hAnsi="OpenSymbol" w:eastAsia="OpenSymbol" w:cs="OpenSymbol"/>
+      <w:rFonts w:ascii="OpenSymbol" w:eastAsia="OpenSymbol" w:hAnsi="OpenSymbol" w:cs="OpenSymbol"/>
     </w:rPr>
   </w:style>
-  <w:style w:type="paragraph" w:styleId="Heading">
+  <w:style w:type="paragraph" w:customStyle="1" w:styleId="Heading">
     <w:name w:val="Heading"/>
     <w:basedOn w:val="Normal"/>
-    <w:next w:val="BodyText"/>
+    <w:next w:val="Brdtekst"/>
     <w:qFormat/>
     <w:pPr>
-      <w:keepNext w:val="true"/>
+      <w:keepNext/>
       <w:spacing w:before="240" w:after="120"/>
     </w:pPr>
     <w:rPr>
-      <w:rFonts w:ascii="Nimbus Sans" w:hAnsi="Nimbus Sans" w:eastAsia="Nimbus Sans" w:cs="FreeSans"/>
+      <w:rFonts w:ascii="Nimbus Sans" w:eastAsia="Nimbus Sans" w:hAnsi="Nimbus Sans" w:cs="FreeSans"/>
       <w:sz w:val="28"/>
       <w:szCs w:val="28"/>
     </w:rPr>
   </w:style>
-  <w:style w:type="paragraph" w:styleId="BodyText">
+  <w:style w:type="paragraph" w:styleId="Brdtekst">
     <w:name w:val="Body Text"/>
     <w:basedOn w:val="Normal"/>
     <w:pPr>
-      <w:spacing w:lineRule="auto" w:line="276" w:before="0" w:after="140"/>
+      <w:spacing w:after="140" w:line="276" w:lineRule="auto"/>
     </w:pPr>
-    <w:rPr/>
-  </w:style>
-  <w:style w:type="paragraph" w:styleId="List">
+  </w:style>
+  <w:style w:type="paragraph" w:styleId="Liste">
     <w:name w:val="List"/>
-    <w:basedOn w:val="BodyText"/>
-    <w:pPr/>
+    <w:basedOn w:val="Brdtekst"/>
     <w:rPr>
       <w:rFonts w:cs="FreeSans"/>
     </w:rPr>
   </w:style>
-  <w:style w:type="paragraph" w:styleId="Caption">
-    <w:name w:val="Caption"/>
+  <w:style w:type="paragraph" w:styleId="Bildetekst">
+    <w:name w:val="caption"/>
     <w:basedOn w:val="Normal"/>
     <w:qFormat/>
     <w:pPr>
@@ -3983,7 +4173,7 @@
       <w:szCs w:val="24"/>
     </w:rPr>
   </w:style>
-  <w:style w:type="paragraph" w:styleId="Index">
+  <w:style w:type="paragraph" w:customStyle="1" w:styleId="Index">
     <w:name w:val="Index"/>
     <w:basedOn w:val="Normal"/>
     <w:qFormat/>
@@ -3994,7 +4184,7 @@
       <w:rFonts w:cs="FreeSans"/>
     </w:rPr>
   </w:style>
-  <w:style w:type="paragraph" w:styleId="Caption1">
+  <w:style w:type="paragraph" w:customStyle="1" w:styleId="caption1">
     <w:name w:val="caption1"/>
     <w:basedOn w:val="Normal"/>
     <w:next w:val="Normal"/>
@@ -4002,134 +4192,117 @@
     <w:semiHidden/>
     <w:unhideWhenUsed/>
     <w:qFormat/>
-    <w:rsid w:val="00134cc9"/>
+    <w:rsid w:val="00134CC9"/>
     <w:pPr>
-      <w:spacing w:lineRule="auto" w:line="240"/>
+      <w:spacing w:line="240" w:lineRule="auto"/>
     </w:pPr>
     <w:rPr>
       <w:b/>
       <w:bCs/>
       <w:smallCaps/>
-      <w:color w:themeColor="text2" w:val="44546A"/>
+      <w:color w:val="44546A" w:themeColor="text2"/>
     </w:rPr>
   </w:style>
-  <w:style w:type="paragraph" w:styleId="Title">
+  <w:style w:type="paragraph" w:styleId="Tittel">
     <w:name w:val="Title"/>
     <w:basedOn w:val="Normal"/>
     <w:next w:val="Normal"/>
     <w:link w:val="TittelTegn"/>
     <w:uiPriority w:val="10"/>
     <w:qFormat/>
-    <w:rsid w:val="00134cc9"/>
+    <w:rsid w:val="00134CC9"/>
     <w:pPr>
-      <w:spacing w:lineRule="auto" w:line="204" w:before="0" w:after="0"/>
+      <w:spacing w:after="0" w:line="204" w:lineRule="auto"/>
       <w:contextualSpacing/>
     </w:pPr>
     <w:rPr>
-      <w:rFonts w:ascii="Calibri Light" w:hAnsi="Calibri Light" w:eastAsia="" w:cs="" w:asciiTheme="majorHAnsi" w:cstheme="majorBidi" w:eastAsiaTheme="majorEastAsia" w:hAnsiTheme="majorHAnsi"/>
+      <w:rFonts w:asciiTheme="majorHAnsi" w:eastAsiaTheme="majorEastAsia" w:hAnsiTheme="majorHAnsi" w:cstheme="majorBidi"/>
       <w:caps/>
-      <w:color w:themeColor="text2" w:val="44546A"/>
+      <w:color w:val="44546A" w:themeColor="text2"/>
       <w:spacing w:val="-15"/>
       <w:sz w:val="72"/>
       <w:szCs w:val="72"/>
     </w:rPr>
   </w:style>
-  <w:style w:type="paragraph" w:styleId="Subtitle">
+  <w:style w:type="paragraph" w:styleId="Undertittel">
     <w:name w:val="Subtitle"/>
     <w:basedOn w:val="Normal"/>
     <w:next w:val="Normal"/>
     <w:link w:val="UndertittelTegn"/>
     <w:uiPriority w:val="11"/>
     <w:qFormat/>
-    <w:rsid w:val="00134cc9"/>
+    <w:rsid w:val="00134CC9"/>
     <w:pPr>
-      <w:spacing w:lineRule="auto" w:line="240" w:before="0" w:after="240"/>
+      <w:spacing w:after="240" w:line="240" w:lineRule="auto"/>
     </w:pPr>
     <w:rPr>
-      <w:rFonts w:ascii="Calibri Light" w:hAnsi="Calibri Light" w:eastAsia="" w:cs="" w:asciiTheme="majorHAnsi" w:cstheme="majorBidi" w:eastAsiaTheme="majorEastAsia" w:hAnsiTheme="majorHAnsi"/>
-      <w:color w:themeColor="accent1" w:val="4472C4"/>
+      <w:rFonts w:asciiTheme="majorHAnsi" w:eastAsiaTheme="majorEastAsia" w:hAnsiTheme="majorHAnsi" w:cstheme="majorBidi"/>
+      <w:color w:val="4472C4" w:themeColor="accent1"/>
       <w:sz w:val="28"/>
       <w:szCs w:val="28"/>
     </w:rPr>
   </w:style>
-  <w:style w:type="paragraph" w:styleId="NoSpacing">
+  <w:style w:type="paragraph" w:styleId="Ingenmellomrom">
     <w:name w:val="No Spacing"/>
     <w:uiPriority w:val="1"/>
     <w:qFormat/>
-    <w:rsid w:val="00134cc9"/>
-    <w:pPr>
-      <w:widowControl/>
-      <w:bidi w:val="0"/>
-      <w:spacing w:lineRule="auto" w:line="240" w:before="0" w:after="0"/>
-      <w:jc w:val="left"/>
-    </w:pPr>
-    <w:rPr>
-      <w:rFonts w:ascii="Calibri" w:hAnsi="Calibri" w:eastAsia="" w:cs="" w:asciiTheme="minorHAnsi" w:cstheme="minorBidi" w:eastAsiaTheme="minorEastAsia" w:hAnsiTheme="minorHAnsi"/>
-      <w:color w:val="auto"/>
-      <w:kern w:val="0"/>
-      <w:sz w:val="22"/>
-      <w:szCs w:val="22"/>
-      <w:lang w:val="nb-NO" w:eastAsia="en-US" w:bidi="ar-SA"/>
-    </w:rPr>
-  </w:style>
-  <w:style w:type="paragraph" w:styleId="Quote">
+    <w:rsid w:val="00134CC9"/>
+  </w:style>
+  <w:style w:type="paragraph" w:styleId="Sitat">
     <w:name w:val="Quote"/>
     <w:basedOn w:val="Normal"/>
     <w:next w:val="Normal"/>
     <w:link w:val="SitatTegn"/>
     <w:uiPriority w:val="29"/>
     <w:qFormat/>
-    <w:rsid w:val="00134cc9"/>
+    <w:rsid w:val="00134CC9"/>
     <w:pPr>
       <w:spacing w:before="120" w:after="120"/>
       <w:ind w:left="720"/>
     </w:pPr>
     <w:rPr>
-      <w:color w:themeColor="text2" w:val="44546A"/>
+      <w:color w:val="44546A" w:themeColor="text2"/>
       <w:sz w:val="24"/>
       <w:szCs w:val="24"/>
     </w:rPr>
   </w:style>
-  <w:style w:type="paragraph" w:styleId="IntenseQuote">
+  <w:style w:type="paragraph" w:styleId="Sterktsitat">
     <w:name w:val="Intense Quote"/>
     <w:basedOn w:val="Normal"/>
     <w:next w:val="Normal"/>
     <w:link w:val="SterktsitatTegn"/>
     <w:uiPriority w:val="30"/>
     <w:qFormat/>
-    <w:rsid w:val="00134cc9"/>
+    <w:rsid w:val="00134CC9"/>
     <w:pPr>
-      <w:spacing w:lineRule="auto" w:line="240" w:beforeAutospacing="1" w:after="240"/>
+      <w:spacing w:beforeAutospacing="1" w:after="240" w:line="240" w:lineRule="auto"/>
       <w:ind w:left="720"/>
       <w:jc w:val="center"/>
     </w:pPr>
     <w:rPr>
-      <w:rFonts w:ascii="Calibri Light" w:hAnsi="Calibri Light" w:eastAsia="" w:cs="" w:asciiTheme="majorHAnsi" w:cstheme="majorBidi" w:eastAsiaTheme="majorEastAsia" w:hAnsiTheme="majorHAnsi"/>
-      <w:color w:themeColor="text2" w:val="44546A"/>
+      <w:rFonts w:asciiTheme="majorHAnsi" w:eastAsiaTheme="majorEastAsia" w:hAnsiTheme="majorHAnsi" w:cstheme="majorBidi"/>
+      <w:color w:val="44546A" w:themeColor="text2"/>
       <w:spacing w:val="-6"/>
       <w:sz w:val="32"/>
       <w:szCs w:val="32"/>
     </w:rPr>
   </w:style>
-  <w:style w:type="paragraph" w:styleId="IndexHeading">
-    <w:name w:val="Index Heading"/>
+  <w:style w:type="paragraph" w:styleId="Stikkordregisteroverskrift">
+    <w:name w:val="index heading"/>
     <w:basedOn w:val="Heading"/>
-    <w:pPr/>
-    <w:rPr/>
-  </w:style>
-  <w:style w:type="paragraph" w:styleId="TOCHeading">
+  </w:style>
+  <w:style w:type="paragraph" w:styleId="Overskriftforinnholdsfortegnelse">
     <w:name w:val="TOC Heading"/>
-    <w:basedOn w:val="Heading1"/>
+    <w:basedOn w:val="Overskrift1"/>
     <w:next w:val="Normal"/>
     <w:uiPriority w:val="39"/>
     <w:semiHidden/>
     <w:unhideWhenUsed/>
     <w:qFormat/>
-    <w:rsid w:val="00134cc9"/>
+    <w:rsid w:val="00134CC9"/>
     <w:pPr>
       <w:outlineLvl w:val="9"/>
     </w:pPr>
-    <w:rPr/>
   </w:style>
   <w:style w:type="paragraph" w:styleId="NormalWeb">
     <w:name w:val="Normal (Web)"/>
@@ -4138,103 +4311,80 @@
     <w:semiHidden/>
     <w:unhideWhenUsed/>
     <w:qFormat/>
-    <w:rsid w:val="00a32498"/>
+    <w:rsid w:val="00A32498"/>
     <w:pPr>
-      <w:spacing w:lineRule="auto" w:line="240" w:beforeAutospacing="1" w:afterAutospacing="1"/>
+      <w:spacing w:beforeAutospacing="1" w:afterAutospacing="1" w:line="240" w:lineRule="auto"/>
     </w:pPr>
     <w:rPr>
-      <w:rFonts w:ascii="Times New Roman" w:hAnsi="Times New Roman" w:eastAsia="Times New Roman" w:cs="Times New Roman"/>
+      <w:rFonts w:ascii="Times New Roman" w:eastAsia="Times New Roman" w:hAnsi="Times New Roman" w:cs="Times New Roman"/>
       <w:sz w:val="24"/>
       <w:szCs w:val="24"/>
       <w:lang w:eastAsia="nb-NO"/>
     </w:rPr>
   </w:style>
-  <w:style w:type="paragraph" w:styleId="ListParagraph">
+  <w:style w:type="paragraph" w:styleId="Listeavsnitt">
     <w:name w:val="List Paragraph"/>
     <w:basedOn w:val="Normal"/>
     <w:uiPriority w:val="34"/>
     <w:qFormat/>
-    <w:rsid w:val="00e13fce"/>
+    <w:rsid w:val="00E13FCE"/>
     <w:pPr>
-      <w:spacing w:before="0" w:after="160"/>
       <w:ind w:left="720"/>
       <w:contextualSpacing/>
     </w:pPr>
-    <w:rPr/>
-  </w:style>
-  <w:style w:type="numbering" w:styleId="NoList" w:default="1">
-    <w:name w:val="No List"/>
-    <w:uiPriority w:val="99"/>
-    <w:semiHidden/>
-    <w:unhideWhenUsed/>
-    <w:qFormat/>
-  </w:style>
-  <w:style w:type="table" w:default="1" w:styleId="Vanligtabell">
-    <w:name w:val="Normal Table"/>
-    <w:uiPriority w:val="99"/>
-    <w:semiHidden/>
-    <w:unhideWhenUsed/>
-    <w:tblPr>
-      <w:tblCellMar>
-        <w:top w:w="0" w:type="dxa"/>
-        <w:left w:w="108" w:type="dxa"/>
-        <w:bottom w:w="0" w:type="dxa"/>
-        <w:right w:w="108" w:type="dxa"/>
-      </w:tblCellMar>
-    </w:tblPr>
   </w:style>
 </w:styles>
 </file>
 
 <file path=word/theme/theme1.xml><?xml version="1.0" encoding="utf-8"?>
-<a:theme xmlns:a="http://schemas.openxmlformats.org/drawingml/2006/main" xmlns:r="http://schemas.openxmlformats.org/officeDocument/2006/relationships" name="Office-tema">
+<a:theme xmlns:a="http://schemas.openxmlformats.org/drawingml/2006/main" name="Office-tema">
   <a:themeElements>
     <a:clrScheme name="Office">
       <a:dk1>
         <a:srgbClr val="000000"/>
       </a:dk1>
       <a:lt1>
-        <a:srgbClr val="ffffff"/>
+        <a:srgbClr val="FFFFFF"/>
       </a:lt1>
       <a:dk2>
-        <a:srgbClr val="44546a"/>
+        <a:srgbClr val="44546A"/>
       </a:dk2>
       <a:lt2>
-        <a:srgbClr val="e7e6e6"/>
+        <a:srgbClr val="E7E6E6"/>
       </a:lt2>
       <a:accent1>
-        <a:srgbClr val="4472c4"/>
+        <a:srgbClr val="4472C4"/>
       </a:accent1>
       <a:accent2>
-        <a:srgbClr val="ed7d31"/>
+        <a:srgbClr val="ED7D31"/>
       </a:accent2>
       <a:accent3>
-        <a:srgbClr val="a5a5a5"/>
+        <a:srgbClr val="A5A5A5"/>
       </a:accent3>
       <a:accent4>
-        <a:srgbClr val="ffc000"/>
+        <a:srgbClr val="FFC000"/>
       </a:accent4>
       <a:accent5>
-        <a:srgbClr val="5b9bd5"/>
+        <a:srgbClr val="5B9BD5"/>
       </a:accent5>
       <a:accent6>
-        <a:srgbClr val="70ad47"/>
+        <a:srgbClr val="70AD47"/>
       </a:accent6>
       <a:hlink>
-        <a:srgbClr val="0563c1"/>
+        <a:srgbClr val="0563C1"/>
       </a:hlink>
       <a:folHlink>
-        <a:srgbClr val="954f72"/>
+        <a:srgbClr val="954F72"/>
       </a:folHlink>
     </a:clrScheme>
     <a:fontScheme name="Office">
       <a:majorFont>
-        <a:latin typeface="Calibri Light" panose="020F0302020204030204" pitchFamily="0" charset="1"/>
+        <a:latin typeface="Calibri Light" panose="020F0302020204030204"/>
         <a:ea typeface=""/>
         <a:cs typeface=""/>
       </a:majorFont>
       <a:minorFont>
-        <a:latin typeface="Calibri" panose="020F0502020204030204" pitchFamily="0" charset="1"/>
+        <a:latin typeface="Calibri" panose="020F0502020204030204"/>
         <a:ea typeface=""/>
         <a:cs typeface=""/>
       </a:minorFont>
@@ -4266,7 +4416,7 @@
             </a:gs>
           </a:gsLst>
           <a:lin ang="5400000" scaled="0"/>
-          <a:tileRect l="0" t="0" r="0" b="0"/>
+          <a:tileRect/>
         </a:gradFill>
         <a:gradFill>
           <a:gsLst>
@@ -4290,7 +4440,7 @@
             </a:gs>
           </a:gsLst>
           <a:lin ang="5400000" scaled="0"/>
-          <a:tileRect l="0" t="0" r="0" b="0"/>
+          <a:tileRect/>
         </a:gradFill>
       </a:fillStyleLst>
       <a:lnStyleLst>
@@ -4350,10 +4500,12 @@
             </a:gs>
           </a:gsLst>
           <a:lin ang="5400000" scaled="0"/>
-          <a:tileRect l="0" t="0" r="0" b="0"/>
+          <a:tileRect/>
         </a:gradFill>
       </a:bgFillStyleLst>
     </a:fmtScheme>
   </a:themeElements>
+  <a:objectDefaults/>
+  <a:extraClrSchemeLst/>
 </a:theme>
 </file>
</xml_diff>